<commit_message>
updated conference info word music template
</commit_message>
<xml_diff>
--- a/word/nime-music-template.docx
+++ b/word/nime-music-template.docx
@@ -1,6 +1,6 @@
 
 <file path=word/document.xml><?xml version="1.0" encoding="utf-8"?>
-<w:document xmlns:wpc="http://schemas.microsoft.com/office/word/2010/wordprocessingCanvas" xmlns:cx="http://schemas.microsoft.com/office/drawing/2014/chartex" xmlns:cx1="http://schemas.microsoft.com/office/drawing/2015/9/8/chartex" xmlns:cx2="http://schemas.microsoft.com/office/drawing/2015/10/21/chartex" xmlns:cx3="http://schemas.microsoft.com/office/drawing/2016/5/9/chartex" xmlns:cx4="http://schemas.microsoft.com/office/drawing/2016/5/10/chartex" xmlns:cx5="http://schemas.microsoft.com/office/drawing/2016/5/11/chartex" xmlns:cx6="http://schemas.microsoft.com/office/drawing/2016/5/12/chartex" xmlns:cx7="http://schemas.microsoft.com/office/drawing/2016/5/13/chartex" xmlns:cx8="http://schemas.microsoft.com/office/drawing/2016/5/14/chartex" xmlns:mc="http://schemas.openxmlformats.org/markup-compatibility/2006" xmlns:aink="http://schemas.microsoft.com/office/drawing/2016/ink" xmlns:am3d="http://schemas.microsoft.com/office/drawing/2017/model3d" xmlns:o="urn:schemas-microsoft-com:office:office" xmlns:oel="http://schemas.microsoft.com/office/2019/extlst" xmlns:r="http://schemas.openxmlformats.org/officeDocument/2006/relationships" xmlns:m="http://schemas.openxmlformats.org/officeDocument/2006/math" xmlns:v="urn:schemas-microsoft-com:vml" xmlns:wp14="http://schemas.microsoft.com/office/word/2010/wordprocessingDrawing" xmlns:wp="http://schemas.openxmlformats.org/drawingml/2006/wordprocessingDrawing" xmlns:w10="urn:schemas-microsoft-com:office:word" xmlns:w="http://schemas.openxmlformats.org/wordprocessingml/2006/main" xmlns:w14="http://schemas.microsoft.com/office/word/2010/wordml" xmlns:w15="http://schemas.microsoft.com/office/word/2012/wordml" xmlns:w16cex="http://schemas.microsoft.com/office/word/2018/wordml/cex" xmlns:w16cid="http://schemas.microsoft.com/office/word/2016/wordml/cid" xmlns:w16="http://schemas.microsoft.com/office/word/2018/wordml" xmlns:w16du="http://schemas.microsoft.com/office/word/2023/wordml/word16du" xmlns:w16sdtdh="http://schemas.microsoft.com/office/word/2020/wordml/sdtdatahash" xmlns:w16sdtfl="http://schemas.microsoft.com/office/word/2024/wordml/sdtformatlock" xmlns:w16se="http://schemas.microsoft.com/office/word/2015/wordml/symex" xmlns:wpg="http://schemas.microsoft.com/office/word/2010/wordprocessingGroup" xmlns:wpi="http://schemas.microsoft.com/office/word/2010/wordprocessingInk" xmlns:wne="http://schemas.microsoft.com/office/word/2006/wordml" xmlns:wps="http://schemas.microsoft.com/office/word/2010/wordprocessingShape" mc:Ignorable="w14 w15 w16se w16cid w16 w16cex w16sdtdh w16sdtfl w16du wp14">
+<w:document xmlns:wpc="http://schemas.microsoft.com/office/word/2010/wordprocessingCanvas" xmlns:cx="http://schemas.microsoft.com/office/drawing/2014/chartex" xmlns:cx1="http://schemas.microsoft.com/office/drawing/2015/9/8/chartex" xmlns:cx2="http://schemas.microsoft.com/office/drawing/2015/10/21/chartex" xmlns:cx3="http://schemas.microsoft.com/office/drawing/2016/5/9/chartex" xmlns:cx4="http://schemas.microsoft.com/office/drawing/2016/5/10/chartex" xmlns:cx5="http://schemas.microsoft.com/office/drawing/2016/5/11/chartex" xmlns:cx6="http://schemas.microsoft.com/office/drawing/2016/5/12/chartex" xmlns:cx7="http://schemas.microsoft.com/office/drawing/2016/5/13/chartex" xmlns:cx8="http://schemas.microsoft.com/office/drawing/2016/5/14/chartex" xmlns:mc="http://schemas.openxmlformats.org/markup-compatibility/2006" xmlns:aink="http://schemas.microsoft.com/office/drawing/2016/ink" xmlns:am3d="http://schemas.microsoft.com/office/drawing/2017/model3d" xmlns:o="urn:schemas-microsoft-com:office:office" xmlns:oel="http://schemas.microsoft.com/office/2019/extlst" xmlns:r="http://schemas.openxmlformats.org/officeDocument/2006/relationships" xmlns:m="http://schemas.openxmlformats.org/officeDocument/2006/math" xmlns:v="urn:schemas-microsoft-com:vml" xmlns:wp14="http://schemas.microsoft.com/office/word/2010/wordprocessingDrawing" xmlns:wp="http://schemas.openxmlformats.org/drawingml/2006/wordprocessingDrawing" xmlns:w10="urn:schemas-microsoft-com:office:word" xmlns:w="http://schemas.openxmlformats.org/wordprocessingml/2006/main" xmlns:w14="http://schemas.microsoft.com/office/word/2010/wordml" xmlns:w15="http://schemas.microsoft.com/office/word/2012/wordml" xmlns:w16cex="http://schemas.microsoft.com/office/word/2018/wordml/cex" xmlns:w16cid="http://schemas.microsoft.com/office/word/2016/wordml/cid" xmlns:w16="http://schemas.microsoft.com/office/word/2018/wordml" xmlns:w16du="http://schemas.microsoft.com/office/word/2023/wordml/word16du" xmlns:w16sdtdh="http://schemas.microsoft.com/office/word/2020/wordml/sdtdatahash" xmlns:w16se="http://schemas.microsoft.com/office/word/2015/wordml/symex" xmlns:wpg="http://schemas.microsoft.com/office/word/2010/wordprocessingGroup" xmlns:wpi="http://schemas.microsoft.com/office/word/2010/wordprocessingInk" xmlns:wne="http://schemas.microsoft.com/office/word/2006/wordml" xmlns:wps="http://schemas.microsoft.com/office/word/2010/wordprocessingShape" mc:Ignorable="w14 w15 w16se w16cid w16 w16cex w16sdtdh w16du wp14">
   <w:body>
     <w:p>
       <w:pPr>
@@ -114,14 +114,142 @@
           <w:rFonts w:eastAsia="Times New Roman"/>
           <w:lang w:val="en-GB"/>
         </w:rPr>
-        <w:t xml:space="preserve">Lorem ipsum dolor sit amet, consectetur adipiscing elit. </w:t>
-      </w:r>
-      <w:r>
-        <w:rPr>
-          <w:rFonts w:eastAsia="Times New Roman"/>
-          <w:lang w:val="es-ES"/>
-        </w:rPr>
-        <w:t xml:space="preserve">Sed viverra tellus vel </w:t>
+        <w:t xml:space="preserve">Lorem ipsum </w:t>
+      </w:r>
+      <w:proofErr w:type="spellStart"/>
+      <w:r>
+        <w:rPr>
+          <w:rFonts w:eastAsia="Times New Roman"/>
+          <w:lang w:val="en-GB"/>
+        </w:rPr>
+        <w:t>dolor</w:t>
+      </w:r>
+      <w:proofErr w:type="spellEnd"/>
+      <w:r>
+        <w:rPr>
+          <w:rFonts w:eastAsia="Times New Roman"/>
+          <w:lang w:val="en-GB"/>
+        </w:rPr>
+        <w:t xml:space="preserve"> sit </w:t>
+      </w:r>
+      <w:proofErr w:type="spellStart"/>
+      <w:r>
+        <w:rPr>
+          <w:rFonts w:eastAsia="Times New Roman"/>
+          <w:lang w:val="en-GB"/>
+        </w:rPr>
+        <w:t>amet</w:t>
+      </w:r>
+      <w:proofErr w:type="spellEnd"/>
+      <w:r>
+        <w:rPr>
+          <w:rFonts w:eastAsia="Times New Roman"/>
+          <w:lang w:val="en-GB"/>
+        </w:rPr>
+        <w:t xml:space="preserve">, </w:t>
+      </w:r>
+      <w:proofErr w:type="spellStart"/>
+      <w:r>
+        <w:rPr>
+          <w:rFonts w:eastAsia="Times New Roman"/>
+          <w:lang w:val="en-GB"/>
+        </w:rPr>
+        <w:t>consectetur</w:t>
+      </w:r>
+      <w:proofErr w:type="spellEnd"/>
+      <w:r>
+        <w:rPr>
+          <w:rFonts w:eastAsia="Times New Roman"/>
+          <w:lang w:val="en-GB"/>
+        </w:rPr>
+        <w:t xml:space="preserve"> </w:t>
+      </w:r>
+      <w:proofErr w:type="spellStart"/>
+      <w:r>
+        <w:rPr>
+          <w:rFonts w:eastAsia="Times New Roman"/>
+          <w:lang w:val="en-GB"/>
+        </w:rPr>
+        <w:t>adipiscing</w:t>
+      </w:r>
+      <w:proofErr w:type="spellEnd"/>
+      <w:r>
+        <w:rPr>
+          <w:rFonts w:eastAsia="Times New Roman"/>
+          <w:lang w:val="en-GB"/>
+        </w:rPr>
+        <w:t xml:space="preserve"> </w:t>
+      </w:r>
+      <w:proofErr w:type="spellStart"/>
+      <w:r>
+        <w:rPr>
+          <w:rFonts w:eastAsia="Times New Roman"/>
+          <w:lang w:val="en-GB"/>
+        </w:rPr>
+        <w:t>elit</w:t>
+      </w:r>
+      <w:proofErr w:type="spellEnd"/>
+      <w:r>
+        <w:rPr>
+          <w:rFonts w:eastAsia="Times New Roman"/>
+          <w:lang w:val="en-GB"/>
+        </w:rPr>
+        <w:t xml:space="preserve">. </w:t>
+      </w:r>
+      <w:r>
+        <w:rPr>
+          <w:rFonts w:eastAsia="Times New Roman"/>
+          <w:lang w:val="es-ES"/>
+        </w:rPr>
+        <w:t xml:space="preserve">Sed </w:t>
+      </w:r>
+      <w:proofErr w:type="spellStart"/>
+      <w:r>
+        <w:rPr>
+          <w:rFonts w:eastAsia="Times New Roman"/>
+          <w:lang w:val="es-ES"/>
+        </w:rPr>
+        <w:t>viverra</w:t>
+      </w:r>
+      <w:proofErr w:type="spellEnd"/>
+      <w:r>
+        <w:rPr>
+          <w:rFonts w:eastAsia="Times New Roman"/>
+          <w:lang w:val="es-ES"/>
+        </w:rPr>
+        <w:t xml:space="preserve"> </w:t>
+      </w:r>
+      <w:proofErr w:type="spellStart"/>
+      <w:r>
+        <w:rPr>
+          <w:rFonts w:eastAsia="Times New Roman"/>
+          <w:lang w:val="es-ES"/>
+        </w:rPr>
+        <w:t>tellus</w:t>
+      </w:r>
+      <w:proofErr w:type="spellEnd"/>
+      <w:r>
+        <w:rPr>
+          <w:rFonts w:eastAsia="Times New Roman"/>
+          <w:lang w:val="es-ES"/>
+        </w:rPr>
+        <w:t xml:space="preserve"> </w:t>
+      </w:r>
+      <w:proofErr w:type="spellStart"/>
+      <w:r>
+        <w:rPr>
+          <w:rFonts w:eastAsia="Times New Roman"/>
+          <w:lang w:val="es-ES"/>
+        </w:rPr>
+        <w:t>vel</w:t>
+      </w:r>
+      <w:proofErr w:type="spellEnd"/>
+      <w:r>
+        <w:rPr>
+          <w:rFonts w:eastAsia="Times New Roman"/>
+          <w:lang w:val="es-ES"/>
+        </w:rPr>
+        <w:t xml:space="preserve"> </w:t>
       </w:r>
     </w:p>
     <w:p>
@@ -131,20 +259,495 @@
           <w:lang w:val="en-GB"/>
         </w:rPr>
       </w:pPr>
-      <w:r>
-        <w:rPr>
-          <w:rFonts w:eastAsia="Times New Roman"/>
-          <w:lang w:val="es-ES"/>
-        </w:rPr>
-        <w:t xml:space="preserve">sapien viverra, eu hendrerit nisl lacinia. </w:t>
-      </w:r>
-      <w:r>
-        <w:rPr>
-          <w:rFonts w:eastAsia="Times New Roman"/>
-          <w:lang w:val="en-GB"/>
-        </w:rPr>
-        <w:t>Nullam sagittis, ligula sit amet dictum eleifend, neque nisi cursus velit, vitae ultrices leo mauris in odio. Fusce ultricies eget justo sed mollis. Nam at sapien eleifend, scelerisque mauris at, suscipit nisi. Sed sollicitudin orci tortor, eu gravida ipsum vestibulum eu</w:t>
-      </w:r>
+      <w:proofErr w:type="spellStart"/>
+      <w:r>
+        <w:rPr>
+          <w:rFonts w:eastAsia="Times New Roman"/>
+          <w:lang w:val="es-ES"/>
+        </w:rPr>
+        <w:t>sapien</w:t>
+      </w:r>
+      <w:proofErr w:type="spellEnd"/>
+      <w:r>
+        <w:rPr>
+          <w:rFonts w:eastAsia="Times New Roman"/>
+          <w:lang w:val="es-ES"/>
+        </w:rPr>
+        <w:t xml:space="preserve"> </w:t>
+      </w:r>
+      <w:proofErr w:type="spellStart"/>
+      <w:r>
+        <w:rPr>
+          <w:rFonts w:eastAsia="Times New Roman"/>
+          <w:lang w:val="es-ES"/>
+        </w:rPr>
+        <w:t>viverra</w:t>
+      </w:r>
+      <w:proofErr w:type="spellEnd"/>
+      <w:r>
+        <w:rPr>
+          <w:rFonts w:eastAsia="Times New Roman"/>
+          <w:lang w:val="es-ES"/>
+        </w:rPr>
+        <w:t xml:space="preserve">, </w:t>
+      </w:r>
+      <w:proofErr w:type="spellStart"/>
+      <w:r>
+        <w:rPr>
+          <w:rFonts w:eastAsia="Times New Roman"/>
+          <w:lang w:val="es-ES"/>
+        </w:rPr>
+        <w:t>eu</w:t>
+      </w:r>
+      <w:proofErr w:type="spellEnd"/>
+      <w:r>
+        <w:rPr>
+          <w:rFonts w:eastAsia="Times New Roman"/>
+          <w:lang w:val="es-ES"/>
+        </w:rPr>
+        <w:t xml:space="preserve"> </w:t>
+      </w:r>
+      <w:proofErr w:type="spellStart"/>
+      <w:r>
+        <w:rPr>
+          <w:rFonts w:eastAsia="Times New Roman"/>
+          <w:lang w:val="es-ES"/>
+        </w:rPr>
+        <w:t>hendrerit</w:t>
+      </w:r>
+      <w:proofErr w:type="spellEnd"/>
+      <w:r>
+        <w:rPr>
+          <w:rFonts w:eastAsia="Times New Roman"/>
+          <w:lang w:val="es-ES"/>
+        </w:rPr>
+        <w:t xml:space="preserve"> </w:t>
+      </w:r>
+      <w:proofErr w:type="spellStart"/>
+      <w:r>
+        <w:rPr>
+          <w:rFonts w:eastAsia="Times New Roman"/>
+          <w:lang w:val="es-ES"/>
+        </w:rPr>
+        <w:t>nisl</w:t>
+      </w:r>
+      <w:proofErr w:type="spellEnd"/>
+      <w:r>
+        <w:rPr>
+          <w:rFonts w:eastAsia="Times New Roman"/>
+          <w:lang w:val="es-ES"/>
+        </w:rPr>
+        <w:t xml:space="preserve"> lacinia. </w:t>
+      </w:r>
+      <w:proofErr w:type="spellStart"/>
+      <w:r>
+        <w:rPr>
+          <w:rFonts w:eastAsia="Times New Roman"/>
+          <w:lang w:val="en-GB"/>
+        </w:rPr>
+        <w:t>Nullam</w:t>
+      </w:r>
+      <w:proofErr w:type="spellEnd"/>
+      <w:r>
+        <w:rPr>
+          <w:rFonts w:eastAsia="Times New Roman"/>
+          <w:lang w:val="en-GB"/>
+        </w:rPr>
+        <w:t xml:space="preserve"> </w:t>
+      </w:r>
+      <w:proofErr w:type="spellStart"/>
+      <w:r>
+        <w:rPr>
+          <w:rFonts w:eastAsia="Times New Roman"/>
+          <w:lang w:val="en-GB"/>
+        </w:rPr>
+        <w:t>sagittis</w:t>
+      </w:r>
+      <w:proofErr w:type="spellEnd"/>
+      <w:r>
+        <w:rPr>
+          <w:rFonts w:eastAsia="Times New Roman"/>
+          <w:lang w:val="en-GB"/>
+        </w:rPr>
+        <w:t xml:space="preserve">, ligula sit </w:t>
+      </w:r>
+      <w:proofErr w:type="spellStart"/>
+      <w:r>
+        <w:rPr>
+          <w:rFonts w:eastAsia="Times New Roman"/>
+          <w:lang w:val="en-GB"/>
+        </w:rPr>
+        <w:t>amet</w:t>
+      </w:r>
+      <w:proofErr w:type="spellEnd"/>
+      <w:r>
+        <w:rPr>
+          <w:rFonts w:eastAsia="Times New Roman"/>
+          <w:lang w:val="en-GB"/>
+        </w:rPr>
+        <w:t xml:space="preserve"> dictum </w:t>
+      </w:r>
+      <w:proofErr w:type="spellStart"/>
+      <w:r>
+        <w:rPr>
+          <w:rFonts w:eastAsia="Times New Roman"/>
+          <w:lang w:val="en-GB"/>
+        </w:rPr>
+        <w:t>eleifend</w:t>
+      </w:r>
+      <w:proofErr w:type="spellEnd"/>
+      <w:r>
+        <w:rPr>
+          <w:rFonts w:eastAsia="Times New Roman"/>
+          <w:lang w:val="en-GB"/>
+        </w:rPr>
+        <w:t xml:space="preserve">, </w:t>
+      </w:r>
+      <w:proofErr w:type="spellStart"/>
+      <w:r>
+        <w:rPr>
+          <w:rFonts w:eastAsia="Times New Roman"/>
+          <w:lang w:val="en-GB"/>
+        </w:rPr>
+        <w:t>neque</w:t>
+      </w:r>
+      <w:proofErr w:type="spellEnd"/>
+      <w:r>
+        <w:rPr>
+          <w:rFonts w:eastAsia="Times New Roman"/>
+          <w:lang w:val="en-GB"/>
+        </w:rPr>
+        <w:t xml:space="preserve"> nisi cursus </w:t>
+      </w:r>
+      <w:proofErr w:type="spellStart"/>
+      <w:r>
+        <w:rPr>
+          <w:rFonts w:eastAsia="Times New Roman"/>
+          <w:lang w:val="en-GB"/>
+        </w:rPr>
+        <w:t>velit</w:t>
+      </w:r>
+      <w:proofErr w:type="spellEnd"/>
+      <w:r>
+        <w:rPr>
+          <w:rFonts w:eastAsia="Times New Roman"/>
+          <w:lang w:val="en-GB"/>
+        </w:rPr>
+        <w:t xml:space="preserve">, vitae </w:t>
+      </w:r>
+      <w:proofErr w:type="spellStart"/>
+      <w:r>
+        <w:rPr>
+          <w:rFonts w:eastAsia="Times New Roman"/>
+          <w:lang w:val="en-GB"/>
+        </w:rPr>
+        <w:t>ultrices</w:t>
+      </w:r>
+      <w:proofErr w:type="spellEnd"/>
+      <w:r>
+        <w:rPr>
+          <w:rFonts w:eastAsia="Times New Roman"/>
+          <w:lang w:val="en-GB"/>
+        </w:rPr>
+        <w:t xml:space="preserve"> </w:t>
+      </w:r>
+      <w:proofErr w:type="spellStart"/>
+      <w:r>
+        <w:rPr>
+          <w:rFonts w:eastAsia="Times New Roman"/>
+          <w:lang w:val="en-GB"/>
+        </w:rPr>
+        <w:t>leo</w:t>
+      </w:r>
+      <w:proofErr w:type="spellEnd"/>
+      <w:r>
+        <w:rPr>
+          <w:rFonts w:eastAsia="Times New Roman"/>
+          <w:lang w:val="en-GB"/>
+        </w:rPr>
+        <w:t xml:space="preserve"> </w:t>
+      </w:r>
+      <w:proofErr w:type="spellStart"/>
+      <w:r>
+        <w:rPr>
+          <w:rFonts w:eastAsia="Times New Roman"/>
+          <w:lang w:val="en-GB"/>
+        </w:rPr>
+        <w:t>mauris</w:t>
+      </w:r>
+      <w:proofErr w:type="spellEnd"/>
+      <w:r>
+        <w:rPr>
+          <w:rFonts w:eastAsia="Times New Roman"/>
+          <w:lang w:val="en-GB"/>
+        </w:rPr>
+        <w:t xml:space="preserve"> in </w:t>
+      </w:r>
+      <w:proofErr w:type="spellStart"/>
+      <w:r>
+        <w:rPr>
+          <w:rFonts w:eastAsia="Times New Roman"/>
+          <w:lang w:val="en-GB"/>
+        </w:rPr>
+        <w:t>odio</w:t>
+      </w:r>
+      <w:proofErr w:type="spellEnd"/>
+      <w:r>
+        <w:rPr>
+          <w:rFonts w:eastAsia="Times New Roman"/>
+          <w:lang w:val="en-GB"/>
+        </w:rPr>
+        <w:t xml:space="preserve">. </w:t>
+      </w:r>
+      <w:proofErr w:type="spellStart"/>
+      <w:r>
+        <w:rPr>
+          <w:rFonts w:eastAsia="Times New Roman"/>
+          <w:lang w:val="en-GB"/>
+        </w:rPr>
+        <w:t>Fusce</w:t>
+      </w:r>
+      <w:proofErr w:type="spellEnd"/>
+      <w:r>
+        <w:rPr>
+          <w:rFonts w:eastAsia="Times New Roman"/>
+          <w:lang w:val="en-GB"/>
+        </w:rPr>
+        <w:t xml:space="preserve"> </w:t>
+      </w:r>
+      <w:proofErr w:type="spellStart"/>
+      <w:r>
+        <w:rPr>
+          <w:rFonts w:eastAsia="Times New Roman"/>
+          <w:lang w:val="en-GB"/>
+        </w:rPr>
+        <w:t>ultricies</w:t>
+      </w:r>
+      <w:proofErr w:type="spellEnd"/>
+      <w:r>
+        <w:rPr>
+          <w:rFonts w:eastAsia="Times New Roman"/>
+          <w:lang w:val="en-GB"/>
+        </w:rPr>
+        <w:t xml:space="preserve"> </w:t>
+      </w:r>
+      <w:proofErr w:type="spellStart"/>
+      <w:r>
+        <w:rPr>
+          <w:rFonts w:eastAsia="Times New Roman"/>
+          <w:lang w:val="en-GB"/>
+        </w:rPr>
+        <w:t>eget</w:t>
+      </w:r>
+      <w:proofErr w:type="spellEnd"/>
+      <w:r>
+        <w:rPr>
+          <w:rFonts w:eastAsia="Times New Roman"/>
+          <w:lang w:val="en-GB"/>
+        </w:rPr>
+        <w:t xml:space="preserve"> </w:t>
+      </w:r>
+      <w:proofErr w:type="spellStart"/>
+      <w:r>
+        <w:rPr>
+          <w:rFonts w:eastAsia="Times New Roman"/>
+          <w:lang w:val="en-GB"/>
+        </w:rPr>
+        <w:t>justo</w:t>
+      </w:r>
+      <w:proofErr w:type="spellEnd"/>
+      <w:r>
+        <w:rPr>
+          <w:rFonts w:eastAsia="Times New Roman"/>
+          <w:lang w:val="en-GB"/>
+        </w:rPr>
+        <w:t xml:space="preserve"> </w:t>
+      </w:r>
+      <w:proofErr w:type="spellStart"/>
+      <w:r>
+        <w:rPr>
+          <w:rFonts w:eastAsia="Times New Roman"/>
+          <w:lang w:val="en-GB"/>
+        </w:rPr>
+        <w:t>sed</w:t>
+      </w:r>
+      <w:proofErr w:type="spellEnd"/>
+      <w:r>
+        <w:rPr>
+          <w:rFonts w:eastAsia="Times New Roman"/>
+          <w:lang w:val="en-GB"/>
+        </w:rPr>
+        <w:t xml:space="preserve"> </w:t>
+      </w:r>
+      <w:proofErr w:type="spellStart"/>
+      <w:r>
+        <w:rPr>
+          <w:rFonts w:eastAsia="Times New Roman"/>
+          <w:lang w:val="en-GB"/>
+        </w:rPr>
+        <w:t>mollis</w:t>
+      </w:r>
+      <w:proofErr w:type="spellEnd"/>
+      <w:r>
+        <w:rPr>
+          <w:rFonts w:eastAsia="Times New Roman"/>
+          <w:lang w:val="en-GB"/>
+        </w:rPr>
+        <w:t xml:space="preserve">. Nam at </w:t>
+      </w:r>
+      <w:proofErr w:type="spellStart"/>
+      <w:r>
+        <w:rPr>
+          <w:rFonts w:eastAsia="Times New Roman"/>
+          <w:lang w:val="en-GB"/>
+        </w:rPr>
+        <w:t>sapien</w:t>
+      </w:r>
+      <w:proofErr w:type="spellEnd"/>
+      <w:r>
+        <w:rPr>
+          <w:rFonts w:eastAsia="Times New Roman"/>
+          <w:lang w:val="en-GB"/>
+        </w:rPr>
+        <w:t xml:space="preserve"> </w:t>
+      </w:r>
+      <w:proofErr w:type="spellStart"/>
+      <w:r>
+        <w:rPr>
+          <w:rFonts w:eastAsia="Times New Roman"/>
+          <w:lang w:val="en-GB"/>
+        </w:rPr>
+        <w:t>eleifend</w:t>
+      </w:r>
+      <w:proofErr w:type="spellEnd"/>
+      <w:r>
+        <w:rPr>
+          <w:rFonts w:eastAsia="Times New Roman"/>
+          <w:lang w:val="en-GB"/>
+        </w:rPr>
+        <w:t xml:space="preserve">, </w:t>
+      </w:r>
+      <w:proofErr w:type="spellStart"/>
+      <w:r>
+        <w:rPr>
+          <w:rFonts w:eastAsia="Times New Roman"/>
+          <w:lang w:val="en-GB"/>
+        </w:rPr>
+        <w:t>scelerisque</w:t>
+      </w:r>
+      <w:proofErr w:type="spellEnd"/>
+      <w:r>
+        <w:rPr>
+          <w:rFonts w:eastAsia="Times New Roman"/>
+          <w:lang w:val="en-GB"/>
+        </w:rPr>
+        <w:t xml:space="preserve"> </w:t>
+      </w:r>
+      <w:proofErr w:type="spellStart"/>
+      <w:r>
+        <w:rPr>
+          <w:rFonts w:eastAsia="Times New Roman"/>
+          <w:lang w:val="en-GB"/>
+        </w:rPr>
+        <w:t>mauris</w:t>
+      </w:r>
+      <w:proofErr w:type="spellEnd"/>
+      <w:r>
+        <w:rPr>
+          <w:rFonts w:eastAsia="Times New Roman"/>
+          <w:lang w:val="en-GB"/>
+        </w:rPr>
+        <w:t xml:space="preserve"> at, </w:t>
+      </w:r>
+      <w:proofErr w:type="spellStart"/>
+      <w:r>
+        <w:rPr>
+          <w:rFonts w:eastAsia="Times New Roman"/>
+          <w:lang w:val="en-GB"/>
+        </w:rPr>
+        <w:t>suscipit</w:t>
+      </w:r>
+      <w:proofErr w:type="spellEnd"/>
+      <w:r>
+        <w:rPr>
+          <w:rFonts w:eastAsia="Times New Roman"/>
+          <w:lang w:val="en-GB"/>
+        </w:rPr>
+        <w:t xml:space="preserve"> nisi. Sed </w:t>
+      </w:r>
+      <w:proofErr w:type="spellStart"/>
+      <w:r>
+        <w:rPr>
+          <w:rFonts w:eastAsia="Times New Roman"/>
+          <w:lang w:val="en-GB"/>
+        </w:rPr>
+        <w:t>sollicitudin</w:t>
+      </w:r>
+      <w:proofErr w:type="spellEnd"/>
+      <w:r>
+        <w:rPr>
+          <w:rFonts w:eastAsia="Times New Roman"/>
+          <w:lang w:val="en-GB"/>
+        </w:rPr>
+        <w:t xml:space="preserve"> </w:t>
+      </w:r>
+      <w:proofErr w:type="spellStart"/>
+      <w:r>
+        <w:rPr>
+          <w:rFonts w:eastAsia="Times New Roman"/>
+          <w:lang w:val="en-GB"/>
+        </w:rPr>
+        <w:t>orci</w:t>
+      </w:r>
+      <w:proofErr w:type="spellEnd"/>
+      <w:r>
+        <w:rPr>
+          <w:rFonts w:eastAsia="Times New Roman"/>
+          <w:lang w:val="en-GB"/>
+        </w:rPr>
+        <w:t xml:space="preserve"> </w:t>
+      </w:r>
+      <w:proofErr w:type="spellStart"/>
+      <w:r>
+        <w:rPr>
+          <w:rFonts w:eastAsia="Times New Roman"/>
+          <w:lang w:val="en-GB"/>
+        </w:rPr>
+        <w:t>tortor</w:t>
+      </w:r>
+      <w:proofErr w:type="spellEnd"/>
+      <w:r>
+        <w:rPr>
+          <w:rFonts w:eastAsia="Times New Roman"/>
+          <w:lang w:val="en-GB"/>
+        </w:rPr>
+        <w:t xml:space="preserve">, </w:t>
+      </w:r>
+      <w:proofErr w:type="spellStart"/>
+      <w:r>
+        <w:rPr>
+          <w:rFonts w:eastAsia="Times New Roman"/>
+          <w:lang w:val="en-GB"/>
+        </w:rPr>
+        <w:t>eu</w:t>
+      </w:r>
+      <w:proofErr w:type="spellEnd"/>
+      <w:r>
+        <w:rPr>
+          <w:rFonts w:eastAsia="Times New Roman"/>
+          <w:lang w:val="en-GB"/>
+        </w:rPr>
+        <w:t xml:space="preserve"> gravida ipsum vestibulum </w:t>
+      </w:r>
+      <w:proofErr w:type="spellStart"/>
+      <w:r>
+        <w:rPr>
+          <w:rFonts w:eastAsia="Times New Roman"/>
+          <w:lang w:val="en-GB"/>
+        </w:rPr>
+        <w:t>eu</w:t>
+      </w:r>
+      <w:proofErr w:type="spellEnd"/>
       <w:r>
         <w:rPr>
           <w:rFonts w:eastAsia="Times New Roman"/>
@@ -203,19 +806,533 @@
           <w:lang w:val="en-GB"/>
         </w:rPr>
       </w:pPr>
-      <w:r>
-        <w:rPr>
-          <w:rFonts w:eastAsia="Times New Roman"/>
-          <w:lang w:val="es-ES"/>
-        </w:rPr>
-        <w:t xml:space="preserve">Donec dapibus quis tortor ut tincidunt. Etiam viverra purus eu fringilla mattis. </w:t>
-      </w:r>
-      <w:r>
-        <w:rPr>
-          <w:rFonts w:eastAsia="Times New Roman"/>
-          <w:lang w:val="en-GB"/>
-        </w:rPr>
-        <w:t xml:space="preserve">Vivamus iaculis vitae metus lobortis vehicula. Orci varius natoque penatibus et magnis dis parturient montes, nascetur ridiculus mus. Nam at fermentum nisi. Mauris varius neque nisl, in lobortis elit sagittis tincidunt. Vestibulum leo arcu, suscipit </w:t>
+      <w:proofErr w:type="spellStart"/>
+      <w:r>
+        <w:rPr>
+          <w:rFonts w:eastAsia="Times New Roman"/>
+          <w:lang w:val="es-ES"/>
+        </w:rPr>
+        <w:t>Donec</w:t>
+      </w:r>
+      <w:proofErr w:type="spellEnd"/>
+      <w:r>
+        <w:rPr>
+          <w:rFonts w:eastAsia="Times New Roman"/>
+          <w:lang w:val="es-ES"/>
+        </w:rPr>
+        <w:t xml:space="preserve"> </w:t>
+      </w:r>
+      <w:proofErr w:type="spellStart"/>
+      <w:r>
+        <w:rPr>
+          <w:rFonts w:eastAsia="Times New Roman"/>
+          <w:lang w:val="es-ES"/>
+        </w:rPr>
+        <w:t>dapibus</w:t>
+      </w:r>
+      <w:proofErr w:type="spellEnd"/>
+      <w:r>
+        <w:rPr>
+          <w:rFonts w:eastAsia="Times New Roman"/>
+          <w:lang w:val="es-ES"/>
+        </w:rPr>
+        <w:t xml:space="preserve"> quis tortor ut </w:t>
+      </w:r>
+      <w:proofErr w:type="spellStart"/>
+      <w:r>
+        <w:rPr>
+          <w:rFonts w:eastAsia="Times New Roman"/>
+          <w:lang w:val="es-ES"/>
+        </w:rPr>
+        <w:t>tincidunt</w:t>
+      </w:r>
+      <w:proofErr w:type="spellEnd"/>
+      <w:r>
+        <w:rPr>
+          <w:rFonts w:eastAsia="Times New Roman"/>
+          <w:lang w:val="es-ES"/>
+        </w:rPr>
+        <w:t xml:space="preserve">. </w:t>
+      </w:r>
+      <w:proofErr w:type="spellStart"/>
+      <w:r>
+        <w:rPr>
+          <w:rFonts w:eastAsia="Times New Roman"/>
+          <w:lang w:val="es-ES"/>
+        </w:rPr>
+        <w:t>Etiam</w:t>
+      </w:r>
+      <w:proofErr w:type="spellEnd"/>
+      <w:r>
+        <w:rPr>
+          <w:rFonts w:eastAsia="Times New Roman"/>
+          <w:lang w:val="es-ES"/>
+        </w:rPr>
+        <w:t xml:space="preserve"> </w:t>
+      </w:r>
+      <w:proofErr w:type="spellStart"/>
+      <w:r>
+        <w:rPr>
+          <w:rFonts w:eastAsia="Times New Roman"/>
+          <w:lang w:val="es-ES"/>
+        </w:rPr>
+        <w:t>viverra</w:t>
+      </w:r>
+      <w:proofErr w:type="spellEnd"/>
+      <w:r>
+        <w:rPr>
+          <w:rFonts w:eastAsia="Times New Roman"/>
+          <w:lang w:val="es-ES"/>
+        </w:rPr>
+        <w:t xml:space="preserve"> </w:t>
+      </w:r>
+      <w:proofErr w:type="spellStart"/>
+      <w:r>
+        <w:rPr>
+          <w:rFonts w:eastAsia="Times New Roman"/>
+          <w:lang w:val="es-ES"/>
+        </w:rPr>
+        <w:t>purus</w:t>
+      </w:r>
+      <w:proofErr w:type="spellEnd"/>
+      <w:r>
+        <w:rPr>
+          <w:rFonts w:eastAsia="Times New Roman"/>
+          <w:lang w:val="es-ES"/>
+        </w:rPr>
+        <w:t xml:space="preserve"> </w:t>
+      </w:r>
+      <w:proofErr w:type="spellStart"/>
+      <w:r>
+        <w:rPr>
+          <w:rFonts w:eastAsia="Times New Roman"/>
+          <w:lang w:val="es-ES"/>
+        </w:rPr>
+        <w:t>eu</w:t>
+      </w:r>
+      <w:proofErr w:type="spellEnd"/>
+      <w:r>
+        <w:rPr>
+          <w:rFonts w:eastAsia="Times New Roman"/>
+          <w:lang w:val="es-ES"/>
+        </w:rPr>
+        <w:t xml:space="preserve"> </w:t>
+      </w:r>
+      <w:proofErr w:type="spellStart"/>
+      <w:r>
+        <w:rPr>
+          <w:rFonts w:eastAsia="Times New Roman"/>
+          <w:lang w:val="es-ES"/>
+        </w:rPr>
+        <w:t>fringilla</w:t>
+      </w:r>
+      <w:proofErr w:type="spellEnd"/>
+      <w:r>
+        <w:rPr>
+          <w:rFonts w:eastAsia="Times New Roman"/>
+          <w:lang w:val="es-ES"/>
+        </w:rPr>
+        <w:t xml:space="preserve"> </w:t>
+      </w:r>
+      <w:proofErr w:type="spellStart"/>
+      <w:r>
+        <w:rPr>
+          <w:rFonts w:eastAsia="Times New Roman"/>
+          <w:lang w:val="es-ES"/>
+        </w:rPr>
+        <w:t>mattis</w:t>
+      </w:r>
+      <w:proofErr w:type="spellEnd"/>
+      <w:r>
+        <w:rPr>
+          <w:rFonts w:eastAsia="Times New Roman"/>
+          <w:lang w:val="es-ES"/>
+        </w:rPr>
+        <w:t xml:space="preserve">. </w:t>
+      </w:r>
+      <w:proofErr w:type="spellStart"/>
+      <w:r>
+        <w:rPr>
+          <w:rFonts w:eastAsia="Times New Roman"/>
+          <w:lang w:val="en-GB"/>
+        </w:rPr>
+        <w:t>Vivamus</w:t>
+      </w:r>
+      <w:proofErr w:type="spellEnd"/>
+      <w:r>
+        <w:rPr>
+          <w:rFonts w:eastAsia="Times New Roman"/>
+          <w:lang w:val="en-GB"/>
+        </w:rPr>
+        <w:t xml:space="preserve"> </w:t>
+      </w:r>
+      <w:proofErr w:type="spellStart"/>
+      <w:r>
+        <w:rPr>
+          <w:rFonts w:eastAsia="Times New Roman"/>
+          <w:lang w:val="en-GB"/>
+        </w:rPr>
+        <w:t>iaculis</w:t>
+      </w:r>
+      <w:proofErr w:type="spellEnd"/>
+      <w:r>
+        <w:rPr>
+          <w:rFonts w:eastAsia="Times New Roman"/>
+          <w:lang w:val="en-GB"/>
+        </w:rPr>
+        <w:t xml:space="preserve"> vitae </w:t>
+      </w:r>
+      <w:proofErr w:type="spellStart"/>
+      <w:r>
+        <w:rPr>
+          <w:rFonts w:eastAsia="Times New Roman"/>
+          <w:lang w:val="en-GB"/>
+        </w:rPr>
+        <w:t>metus</w:t>
+      </w:r>
+      <w:proofErr w:type="spellEnd"/>
+      <w:r>
+        <w:rPr>
+          <w:rFonts w:eastAsia="Times New Roman"/>
+          <w:lang w:val="en-GB"/>
+        </w:rPr>
+        <w:t xml:space="preserve"> </w:t>
+      </w:r>
+      <w:proofErr w:type="spellStart"/>
+      <w:r>
+        <w:rPr>
+          <w:rFonts w:eastAsia="Times New Roman"/>
+          <w:lang w:val="en-GB"/>
+        </w:rPr>
+        <w:t>lobortis</w:t>
+      </w:r>
+      <w:proofErr w:type="spellEnd"/>
+      <w:r>
+        <w:rPr>
+          <w:rFonts w:eastAsia="Times New Roman"/>
+          <w:lang w:val="en-GB"/>
+        </w:rPr>
+        <w:t xml:space="preserve"> </w:t>
+      </w:r>
+      <w:proofErr w:type="spellStart"/>
+      <w:r>
+        <w:rPr>
+          <w:rFonts w:eastAsia="Times New Roman"/>
+          <w:lang w:val="en-GB"/>
+        </w:rPr>
+        <w:t>vehicula</w:t>
+      </w:r>
+      <w:proofErr w:type="spellEnd"/>
+      <w:r>
+        <w:rPr>
+          <w:rFonts w:eastAsia="Times New Roman"/>
+          <w:lang w:val="en-GB"/>
+        </w:rPr>
+        <w:t xml:space="preserve">. </w:t>
+      </w:r>
+      <w:proofErr w:type="spellStart"/>
+      <w:r>
+        <w:rPr>
+          <w:rFonts w:eastAsia="Times New Roman"/>
+          <w:lang w:val="en-GB"/>
+        </w:rPr>
+        <w:t>Orci</w:t>
+      </w:r>
+      <w:proofErr w:type="spellEnd"/>
+      <w:r>
+        <w:rPr>
+          <w:rFonts w:eastAsia="Times New Roman"/>
+          <w:lang w:val="en-GB"/>
+        </w:rPr>
+        <w:t xml:space="preserve"> </w:t>
+      </w:r>
+      <w:proofErr w:type="spellStart"/>
+      <w:r>
+        <w:rPr>
+          <w:rFonts w:eastAsia="Times New Roman"/>
+          <w:lang w:val="en-GB"/>
+        </w:rPr>
+        <w:t>varius</w:t>
+      </w:r>
+      <w:proofErr w:type="spellEnd"/>
+      <w:r>
+        <w:rPr>
+          <w:rFonts w:eastAsia="Times New Roman"/>
+          <w:lang w:val="en-GB"/>
+        </w:rPr>
+        <w:t xml:space="preserve"> </w:t>
+      </w:r>
+      <w:proofErr w:type="spellStart"/>
+      <w:r>
+        <w:rPr>
+          <w:rFonts w:eastAsia="Times New Roman"/>
+          <w:lang w:val="en-GB"/>
+        </w:rPr>
+        <w:t>natoque</w:t>
+      </w:r>
+      <w:proofErr w:type="spellEnd"/>
+      <w:r>
+        <w:rPr>
+          <w:rFonts w:eastAsia="Times New Roman"/>
+          <w:lang w:val="en-GB"/>
+        </w:rPr>
+        <w:t xml:space="preserve"> </w:t>
+      </w:r>
+      <w:proofErr w:type="spellStart"/>
+      <w:r>
+        <w:rPr>
+          <w:rFonts w:eastAsia="Times New Roman"/>
+          <w:lang w:val="en-GB"/>
+        </w:rPr>
+        <w:t>penatibus</w:t>
+      </w:r>
+      <w:proofErr w:type="spellEnd"/>
+      <w:r>
+        <w:rPr>
+          <w:rFonts w:eastAsia="Times New Roman"/>
+          <w:lang w:val="en-GB"/>
+        </w:rPr>
+        <w:t xml:space="preserve"> et </w:t>
+      </w:r>
+      <w:proofErr w:type="spellStart"/>
+      <w:r>
+        <w:rPr>
+          <w:rFonts w:eastAsia="Times New Roman"/>
+          <w:lang w:val="en-GB"/>
+        </w:rPr>
+        <w:t>magnis</w:t>
+      </w:r>
+      <w:proofErr w:type="spellEnd"/>
+      <w:r>
+        <w:rPr>
+          <w:rFonts w:eastAsia="Times New Roman"/>
+          <w:lang w:val="en-GB"/>
+        </w:rPr>
+        <w:t xml:space="preserve"> dis parturient </w:t>
+      </w:r>
+      <w:proofErr w:type="spellStart"/>
+      <w:r>
+        <w:rPr>
+          <w:rFonts w:eastAsia="Times New Roman"/>
+          <w:lang w:val="en-GB"/>
+        </w:rPr>
+        <w:t>montes</w:t>
+      </w:r>
+      <w:proofErr w:type="spellEnd"/>
+      <w:r>
+        <w:rPr>
+          <w:rFonts w:eastAsia="Times New Roman"/>
+          <w:lang w:val="en-GB"/>
+        </w:rPr>
+        <w:t xml:space="preserve">, </w:t>
+      </w:r>
+      <w:proofErr w:type="spellStart"/>
+      <w:r>
+        <w:rPr>
+          <w:rFonts w:eastAsia="Times New Roman"/>
+          <w:lang w:val="en-GB"/>
+        </w:rPr>
+        <w:t>nascetur</w:t>
+      </w:r>
+      <w:proofErr w:type="spellEnd"/>
+      <w:r>
+        <w:rPr>
+          <w:rFonts w:eastAsia="Times New Roman"/>
+          <w:lang w:val="en-GB"/>
+        </w:rPr>
+        <w:t xml:space="preserve"> </w:t>
+      </w:r>
+      <w:proofErr w:type="spellStart"/>
+      <w:r>
+        <w:rPr>
+          <w:rFonts w:eastAsia="Times New Roman"/>
+          <w:lang w:val="en-GB"/>
+        </w:rPr>
+        <w:t>ridiculus</w:t>
+      </w:r>
+      <w:proofErr w:type="spellEnd"/>
+      <w:r>
+        <w:rPr>
+          <w:rFonts w:eastAsia="Times New Roman"/>
+          <w:lang w:val="en-GB"/>
+        </w:rPr>
+        <w:t xml:space="preserve"> mus. Nam at fermentum nisi. </w:t>
+      </w:r>
+      <w:proofErr w:type="spellStart"/>
+      <w:r>
+        <w:rPr>
+          <w:rFonts w:eastAsia="Times New Roman"/>
+          <w:lang w:val="en-GB"/>
+        </w:rPr>
+        <w:t>Mauris</w:t>
+      </w:r>
+      <w:proofErr w:type="spellEnd"/>
+      <w:r>
+        <w:rPr>
+          <w:rFonts w:eastAsia="Times New Roman"/>
+          <w:lang w:val="en-GB"/>
+        </w:rPr>
+        <w:t xml:space="preserve"> </w:t>
+      </w:r>
+      <w:proofErr w:type="spellStart"/>
+      <w:r>
+        <w:rPr>
+          <w:rFonts w:eastAsia="Times New Roman"/>
+          <w:lang w:val="en-GB"/>
+        </w:rPr>
+        <w:t>varius</w:t>
+      </w:r>
+      <w:proofErr w:type="spellEnd"/>
+      <w:r>
+        <w:rPr>
+          <w:rFonts w:eastAsia="Times New Roman"/>
+          <w:lang w:val="en-GB"/>
+        </w:rPr>
+        <w:t xml:space="preserve"> </w:t>
+      </w:r>
+      <w:proofErr w:type="spellStart"/>
+      <w:r>
+        <w:rPr>
+          <w:rFonts w:eastAsia="Times New Roman"/>
+          <w:lang w:val="en-GB"/>
+        </w:rPr>
+        <w:t>neque</w:t>
+      </w:r>
+      <w:proofErr w:type="spellEnd"/>
+      <w:r>
+        <w:rPr>
+          <w:rFonts w:eastAsia="Times New Roman"/>
+          <w:lang w:val="en-GB"/>
+        </w:rPr>
+        <w:t xml:space="preserve"> </w:t>
+      </w:r>
+      <w:proofErr w:type="spellStart"/>
+      <w:r>
+        <w:rPr>
+          <w:rFonts w:eastAsia="Times New Roman"/>
+          <w:lang w:val="en-GB"/>
+        </w:rPr>
+        <w:t>nisl</w:t>
+      </w:r>
+      <w:proofErr w:type="spellEnd"/>
+      <w:r>
+        <w:rPr>
+          <w:rFonts w:eastAsia="Times New Roman"/>
+          <w:lang w:val="en-GB"/>
+        </w:rPr>
+        <w:t xml:space="preserve">, in </w:t>
+      </w:r>
+      <w:proofErr w:type="spellStart"/>
+      <w:r>
+        <w:rPr>
+          <w:rFonts w:eastAsia="Times New Roman"/>
+          <w:lang w:val="en-GB"/>
+        </w:rPr>
+        <w:t>lobortis</w:t>
+      </w:r>
+      <w:proofErr w:type="spellEnd"/>
+      <w:r>
+        <w:rPr>
+          <w:rFonts w:eastAsia="Times New Roman"/>
+          <w:lang w:val="en-GB"/>
+        </w:rPr>
+        <w:t xml:space="preserve"> </w:t>
+      </w:r>
+      <w:proofErr w:type="spellStart"/>
+      <w:r>
+        <w:rPr>
+          <w:rFonts w:eastAsia="Times New Roman"/>
+          <w:lang w:val="en-GB"/>
+        </w:rPr>
+        <w:t>elit</w:t>
+      </w:r>
+      <w:proofErr w:type="spellEnd"/>
+      <w:r>
+        <w:rPr>
+          <w:rFonts w:eastAsia="Times New Roman"/>
+          <w:lang w:val="en-GB"/>
+        </w:rPr>
+        <w:t xml:space="preserve"> </w:t>
+      </w:r>
+      <w:proofErr w:type="spellStart"/>
+      <w:r>
+        <w:rPr>
+          <w:rFonts w:eastAsia="Times New Roman"/>
+          <w:lang w:val="en-GB"/>
+        </w:rPr>
+        <w:t>sagittis</w:t>
+      </w:r>
+      <w:proofErr w:type="spellEnd"/>
+      <w:r>
+        <w:rPr>
+          <w:rFonts w:eastAsia="Times New Roman"/>
+          <w:lang w:val="en-GB"/>
+        </w:rPr>
+        <w:t xml:space="preserve"> </w:t>
+      </w:r>
+      <w:proofErr w:type="spellStart"/>
+      <w:r>
+        <w:rPr>
+          <w:rFonts w:eastAsia="Times New Roman"/>
+          <w:lang w:val="en-GB"/>
+        </w:rPr>
+        <w:t>tincidunt</w:t>
+      </w:r>
+      <w:proofErr w:type="spellEnd"/>
+      <w:r>
+        <w:rPr>
+          <w:rFonts w:eastAsia="Times New Roman"/>
+          <w:lang w:val="en-GB"/>
+        </w:rPr>
+        <w:t xml:space="preserve">. Vestibulum </w:t>
+      </w:r>
+      <w:proofErr w:type="spellStart"/>
+      <w:r>
+        <w:rPr>
+          <w:rFonts w:eastAsia="Times New Roman"/>
+          <w:lang w:val="en-GB"/>
+        </w:rPr>
+        <w:t>leo</w:t>
+      </w:r>
+      <w:proofErr w:type="spellEnd"/>
+      <w:r>
+        <w:rPr>
+          <w:rFonts w:eastAsia="Times New Roman"/>
+          <w:lang w:val="en-GB"/>
+        </w:rPr>
+        <w:t xml:space="preserve"> </w:t>
+      </w:r>
+      <w:proofErr w:type="spellStart"/>
+      <w:r>
+        <w:rPr>
+          <w:rFonts w:eastAsia="Times New Roman"/>
+          <w:lang w:val="en-GB"/>
+        </w:rPr>
+        <w:t>arcu</w:t>
+      </w:r>
+      <w:proofErr w:type="spellEnd"/>
+      <w:r>
+        <w:rPr>
+          <w:rFonts w:eastAsia="Times New Roman"/>
+          <w:lang w:val="en-GB"/>
+        </w:rPr>
+        <w:t xml:space="preserve">, </w:t>
+      </w:r>
+      <w:proofErr w:type="spellStart"/>
+      <w:r>
+        <w:rPr>
+          <w:rFonts w:eastAsia="Times New Roman"/>
+          <w:lang w:val="en-GB"/>
+        </w:rPr>
+        <w:t>suscipit</w:t>
+      </w:r>
+      <w:proofErr w:type="spellEnd"/>
+      <w:r>
+        <w:rPr>
+          <w:rFonts w:eastAsia="Times New Roman"/>
+          <w:lang w:val="en-GB"/>
+        </w:rPr>
+        <w:t xml:space="preserve"> </w:t>
       </w:r>
       <w:proofErr w:type="gramStart"/>
       <w:r>
@@ -231,7 +1348,199 @@
           <w:rFonts w:eastAsia="Times New Roman"/>
           <w:lang w:val="en-GB"/>
         </w:rPr>
-        <w:t xml:space="preserve"> erat sed, hendrerit mattis erat. Duis eget sollicitudin ex. Etiam leo nisl, auctor sed gravida non, dictum sed mi</w:t>
+        <w:t xml:space="preserve"> </w:t>
+      </w:r>
+      <w:proofErr w:type="spellStart"/>
+      <w:r>
+        <w:rPr>
+          <w:rFonts w:eastAsia="Times New Roman"/>
+          <w:lang w:val="en-GB"/>
+        </w:rPr>
+        <w:t>erat</w:t>
+      </w:r>
+      <w:proofErr w:type="spellEnd"/>
+      <w:r>
+        <w:rPr>
+          <w:rFonts w:eastAsia="Times New Roman"/>
+          <w:lang w:val="en-GB"/>
+        </w:rPr>
+        <w:t xml:space="preserve"> </w:t>
+      </w:r>
+      <w:proofErr w:type="spellStart"/>
+      <w:r>
+        <w:rPr>
+          <w:rFonts w:eastAsia="Times New Roman"/>
+          <w:lang w:val="en-GB"/>
+        </w:rPr>
+        <w:t>sed</w:t>
+      </w:r>
+      <w:proofErr w:type="spellEnd"/>
+      <w:r>
+        <w:rPr>
+          <w:rFonts w:eastAsia="Times New Roman"/>
+          <w:lang w:val="en-GB"/>
+        </w:rPr>
+        <w:t xml:space="preserve">, </w:t>
+      </w:r>
+      <w:proofErr w:type="spellStart"/>
+      <w:r>
+        <w:rPr>
+          <w:rFonts w:eastAsia="Times New Roman"/>
+          <w:lang w:val="en-GB"/>
+        </w:rPr>
+        <w:t>hendrerit</w:t>
+      </w:r>
+      <w:proofErr w:type="spellEnd"/>
+      <w:r>
+        <w:rPr>
+          <w:rFonts w:eastAsia="Times New Roman"/>
+          <w:lang w:val="en-GB"/>
+        </w:rPr>
+        <w:t xml:space="preserve"> </w:t>
+      </w:r>
+      <w:proofErr w:type="spellStart"/>
+      <w:r>
+        <w:rPr>
+          <w:rFonts w:eastAsia="Times New Roman"/>
+          <w:lang w:val="en-GB"/>
+        </w:rPr>
+        <w:t>mattis</w:t>
+      </w:r>
+      <w:proofErr w:type="spellEnd"/>
+      <w:r>
+        <w:rPr>
+          <w:rFonts w:eastAsia="Times New Roman"/>
+          <w:lang w:val="en-GB"/>
+        </w:rPr>
+        <w:t xml:space="preserve"> </w:t>
+      </w:r>
+      <w:proofErr w:type="spellStart"/>
+      <w:r>
+        <w:rPr>
+          <w:rFonts w:eastAsia="Times New Roman"/>
+          <w:lang w:val="en-GB"/>
+        </w:rPr>
+        <w:t>erat</w:t>
+      </w:r>
+      <w:proofErr w:type="spellEnd"/>
+      <w:r>
+        <w:rPr>
+          <w:rFonts w:eastAsia="Times New Roman"/>
+          <w:lang w:val="en-GB"/>
+        </w:rPr>
+        <w:t xml:space="preserve">. Duis </w:t>
+      </w:r>
+      <w:proofErr w:type="spellStart"/>
+      <w:r>
+        <w:rPr>
+          <w:rFonts w:eastAsia="Times New Roman"/>
+          <w:lang w:val="en-GB"/>
+        </w:rPr>
+        <w:t>eget</w:t>
+      </w:r>
+      <w:proofErr w:type="spellEnd"/>
+      <w:r>
+        <w:rPr>
+          <w:rFonts w:eastAsia="Times New Roman"/>
+          <w:lang w:val="en-GB"/>
+        </w:rPr>
+        <w:t xml:space="preserve"> </w:t>
+      </w:r>
+      <w:proofErr w:type="spellStart"/>
+      <w:r>
+        <w:rPr>
+          <w:rFonts w:eastAsia="Times New Roman"/>
+          <w:lang w:val="en-GB"/>
+        </w:rPr>
+        <w:t>sollicitudin</w:t>
+      </w:r>
+      <w:proofErr w:type="spellEnd"/>
+      <w:r>
+        <w:rPr>
+          <w:rFonts w:eastAsia="Times New Roman"/>
+          <w:lang w:val="en-GB"/>
+        </w:rPr>
+        <w:t xml:space="preserve"> ex. </w:t>
+      </w:r>
+      <w:proofErr w:type="spellStart"/>
+      <w:r>
+        <w:rPr>
+          <w:rFonts w:eastAsia="Times New Roman"/>
+          <w:lang w:val="en-GB"/>
+        </w:rPr>
+        <w:t>Etiam</w:t>
+      </w:r>
+      <w:proofErr w:type="spellEnd"/>
+      <w:r>
+        <w:rPr>
+          <w:rFonts w:eastAsia="Times New Roman"/>
+          <w:lang w:val="en-GB"/>
+        </w:rPr>
+        <w:t xml:space="preserve"> </w:t>
+      </w:r>
+      <w:proofErr w:type="spellStart"/>
+      <w:r>
+        <w:rPr>
+          <w:rFonts w:eastAsia="Times New Roman"/>
+          <w:lang w:val="en-GB"/>
+        </w:rPr>
+        <w:t>leo</w:t>
+      </w:r>
+      <w:proofErr w:type="spellEnd"/>
+      <w:r>
+        <w:rPr>
+          <w:rFonts w:eastAsia="Times New Roman"/>
+          <w:lang w:val="en-GB"/>
+        </w:rPr>
+        <w:t xml:space="preserve"> </w:t>
+      </w:r>
+      <w:proofErr w:type="spellStart"/>
+      <w:r>
+        <w:rPr>
+          <w:rFonts w:eastAsia="Times New Roman"/>
+          <w:lang w:val="en-GB"/>
+        </w:rPr>
+        <w:t>nisl</w:t>
+      </w:r>
+      <w:proofErr w:type="spellEnd"/>
+      <w:r>
+        <w:rPr>
+          <w:rFonts w:eastAsia="Times New Roman"/>
+          <w:lang w:val="en-GB"/>
+        </w:rPr>
+        <w:t xml:space="preserve">, auctor </w:t>
+      </w:r>
+      <w:proofErr w:type="spellStart"/>
+      <w:r>
+        <w:rPr>
+          <w:rFonts w:eastAsia="Times New Roman"/>
+          <w:lang w:val="en-GB"/>
+        </w:rPr>
+        <w:t>sed</w:t>
+      </w:r>
+      <w:proofErr w:type="spellEnd"/>
+      <w:r>
+        <w:rPr>
+          <w:rFonts w:eastAsia="Times New Roman"/>
+          <w:lang w:val="en-GB"/>
+        </w:rPr>
+        <w:t xml:space="preserve"> gravida non, dictum </w:t>
+      </w:r>
+      <w:proofErr w:type="spellStart"/>
+      <w:r>
+        <w:rPr>
+          <w:rFonts w:eastAsia="Times New Roman"/>
+          <w:lang w:val="en-GB"/>
+        </w:rPr>
+        <w:t>sed</w:t>
+      </w:r>
+      <w:proofErr w:type="spellEnd"/>
+      <w:r>
+        <w:rPr>
+          <w:rFonts w:eastAsia="Times New Roman"/>
+          <w:lang w:val="en-GB"/>
+        </w:rPr>
+        <w:t xml:space="preserve"> mi</w:t>
       </w:r>
       <w:r>
         <w:rPr>
@@ -339,25 +1648,539 @@
           <w:shd w:val="clear" w:color="auto" w:fill="FFFFFF"/>
         </w:rPr>
       </w:pPr>
+      <w:proofErr w:type="spellStart"/>
       <w:r>
         <w:rPr>
           <w:shd w:val="clear" w:color="auto" w:fill="FFFFFF"/>
           <w:lang w:val="fr-FR"/>
         </w:rPr>
-        <w:t xml:space="preserve">Aenean pulvinar elementum lorem, sit amet blandit odio posuere eu. Pellentesque eget sodales orci. Integer velit risus, placerat vulputate nibh faucibus, pellentesque luctus diam. </w:t>
-      </w:r>
-      <w:r>
-        <w:rPr>
-          <w:shd w:val="clear" w:color="auto" w:fill="FFFFFF"/>
-          <w:lang w:val="es-ES"/>
-        </w:rPr>
-        <w:t xml:space="preserve">Vestibulum felis nulla, pulvinar vel erat ac, lacinia blandit eros. </w:t>
-      </w:r>
-      <w:r>
-        <w:rPr>
-          <w:shd w:val="clear" w:color="auto" w:fill="FFFFFF"/>
-        </w:rPr>
-        <w:t>Sed vel massa eu metus ullamcorper facilisis sit amet sit amet nisl.</w:t>
+        <w:t>Aenean</w:t>
+      </w:r>
+      <w:proofErr w:type="spellEnd"/>
+      <w:r>
+        <w:rPr>
+          <w:shd w:val="clear" w:color="auto" w:fill="FFFFFF"/>
+          <w:lang w:val="fr-FR"/>
+        </w:rPr>
+        <w:t xml:space="preserve"> pulvinar </w:t>
+      </w:r>
+      <w:proofErr w:type="spellStart"/>
+      <w:r>
+        <w:rPr>
+          <w:shd w:val="clear" w:color="auto" w:fill="FFFFFF"/>
+          <w:lang w:val="fr-FR"/>
+        </w:rPr>
+        <w:t>elementum</w:t>
+      </w:r>
+      <w:proofErr w:type="spellEnd"/>
+      <w:r>
+        <w:rPr>
+          <w:shd w:val="clear" w:color="auto" w:fill="FFFFFF"/>
+          <w:lang w:val="fr-FR"/>
+        </w:rPr>
+        <w:t xml:space="preserve"> </w:t>
+      </w:r>
+      <w:proofErr w:type="spellStart"/>
+      <w:r>
+        <w:rPr>
+          <w:shd w:val="clear" w:color="auto" w:fill="FFFFFF"/>
+          <w:lang w:val="fr-FR"/>
+        </w:rPr>
+        <w:t>lorem</w:t>
+      </w:r>
+      <w:proofErr w:type="spellEnd"/>
+      <w:r>
+        <w:rPr>
+          <w:shd w:val="clear" w:color="auto" w:fill="FFFFFF"/>
+          <w:lang w:val="fr-FR"/>
+        </w:rPr>
+        <w:t xml:space="preserve">, </w:t>
+      </w:r>
+      <w:proofErr w:type="spellStart"/>
+      <w:r>
+        <w:rPr>
+          <w:shd w:val="clear" w:color="auto" w:fill="FFFFFF"/>
+          <w:lang w:val="fr-FR"/>
+        </w:rPr>
+        <w:t>sit</w:t>
+      </w:r>
+      <w:proofErr w:type="spellEnd"/>
+      <w:r>
+        <w:rPr>
+          <w:shd w:val="clear" w:color="auto" w:fill="FFFFFF"/>
+          <w:lang w:val="fr-FR"/>
+        </w:rPr>
+        <w:t xml:space="preserve"> </w:t>
+      </w:r>
+      <w:proofErr w:type="spellStart"/>
+      <w:r>
+        <w:rPr>
+          <w:shd w:val="clear" w:color="auto" w:fill="FFFFFF"/>
+          <w:lang w:val="fr-FR"/>
+        </w:rPr>
+        <w:t>amet</w:t>
+      </w:r>
+      <w:proofErr w:type="spellEnd"/>
+      <w:r>
+        <w:rPr>
+          <w:shd w:val="clear" w:color="auto" w:fill="FFFFFF"/>
+          <w:lang w:val="fr-FR"/>
+        </w:rPr>
+        <w:t xml:space="preserve"> </w:t>
+      </w:r>
+      <w:proofErr w:type="spellStart"/>
+      <w:r>
+        <w:rPr>
+          <w:shd w:val="clear" w:color="auto" w:fill="FFFFFF"/>
+          <w:lang w:val="fr-FR"/>
+        </w:rPr>
+        <w:t>blandit</w:t>
+      </w:r>
+      <w:proofErr w:type="spellEnd"/>
+      <w:r>
+        <w:rPr>
+          <w:shd w:val="clear" w:color="auto" w:fill="FFFFFF"/>
+          <w:lang w:val="fr-FR"/>
+        </w:rPr>
+        <w:t xml:space="preserve"> </w:t>
+      </w:r>
+      <w:proofErr w:type="spellStart"/>
+      <w:r>
+        <w:rPr>
+          <w:shd w:val="clear" w:color="auto" w:fill="FFFFFF"/>
+          <w:lang w:val="fr-FR"/>
+        </w:rPr>
+        <w:t>odio</w:t>
+      </w:r>
+      <w:proofErr w:type="spellEnd"/>
+      <w:r>
+        <w:rPr>
+          <w:shd w:val="clear" w:color="auto" w:fill="FFFFFF"/>
+          <w:lang w:val="fr-FR"/>
+        </w:rPr>
+        <w:t xml:space="preserve"> </w:t>
+      </w:r>
+      <w:proofErr w:type="spellStart"/>
+      <w:r>
+        <w:rPr>
+          <w:shd w:val="clear" w:color="auto" w:fill="FFFFFF"/>
+          <w:lang w:val="fr-FR"/>
+        </w:rPr>
+        <w:t>posuere</w:t>
+      </w:r>
+      <w:proofErr w:type="spellEnd"/>
+      <w:r>
+        <w:rPr>
+          <w:shd w:val="clear" w:color="auto" w:fill="FFFFFF"/>
+          <w:lang w:val="fr-FR"/>
+        </w:rPr>
+        <w:t xml:space="preserve"> eu. </w:t>
+      </w:r>
+      <w:proofErr w:type="spellStart"/>
+      <w:r>
+        <w:rPr>
+          <w:shd w:val="clear" w:color="auto" w:fill="FFFFFF"/>
+          <w:lang w:val="fr-FR"/>
+        </w:rPr>
+        <w:t>Pellentesque</w:t>
+      </w:r>
+      <w:proofErr w:type="spellEnd"/>
+      <w:r>
+        <w:rPr>
+          <w:shd w:val="clear" w:color="auto" w:fill="FFFFFF"/>
+          <w:lang w:val="fr-FR"/>
+        </w:rPr>
+        <w:t xml:space="preserve"> </w:t>
+      </w:r>
+      <w:proofErr w:type="spellStart"/>
+      <w:r>
+        <w:rPr>
+          <w:shd w:val="clear" w:color="auto" w:fill="FFFFFF"/>
+          <w:lang w:val="fr-FR"/>
+        </w:rPr>
+        <w:t>eget</w:t>
+      </w:r>
+      <w:proofErr w:type="spellEnd"/>
+      <w:r>
+        <w:rPr>
+          <w:shd w:val="clear" w:color="auto" w:fill="FFFFFF"/>
+          <w:lang w:val="fr-FR"/>
+        </w:rPr>
+        <w:t xml:space="preserve"> </w:t>
+      </w:r>
+      <w:proofErr w:type="spellStart"/>
+      <w:r>
+        <w:rPr>
+          <w:shd w:val="clear" w:color="auto" w:fill="FFFFFF"/>
+          <w:lang w:val="fr-FR"/>
+        </w:rPr>
+        <w:t>sodales</w:t>
+      </w:r>
+      <w:proofErr w:type="spellEnd"/>
+      <w:r>
+        <w:rPr>
+          <w:shd w:val="clear" w:color="auto" w:fill="FFFFFF"/>
+          <w:lang w:val="fr-FR"/>
+        </w:rPr>
+        <w:t xml:space="preserve"> </w:t>
+      </w:r>
+      <w:proofErr w:type="spellStart"/>
+      <w:r>
+        <w:rPr>
+          <w:shd w:val="clear" w:color="auto" w:fill="FFFFFF"/>
+          <w:lang w:val="fr-FR"/>
+        </w:rPr>
+        <w:t>orci</w:t>
+      </w:r>
+      <w:proofErr w:type="spellEnd"/>
+      <w:r>
+        <w:rPr>
+          <w:shd w:val="clear" w:color="auto" w:fill="FFFFFF"/>
+          <w:lang w:val="fr-FR"/>
+        </w:rPr>
+        <w:t xml:space="preserve">. Integer </w:t>
+      </w:r>
+      <w:proofErr w:type="spellStart"/>
+      <w:r>
+        <w:rPr>
+          <w:shd w:val="clear" w:color="auto" w:fill="FFFFFF"/>
+          <w:lang w:val="fr-FR"/>
+        </w:rPr>
+        <w:t>velit</w:t>
+      </w:r>
+      <w:proofErr w:type="spellEnd"/>
+      <w:r>
+        <w:rPr>
+          <w:shd w:val="clear" w:color="auto" w:fill="FFFFFF"/>
+          <w:lang w:val="fr-FR"/>
+        </w:rPr>
+        <w:t xml:space="preserve"> </w:t>
+      </w:r>
+      <w:proofErr w:type="spellStart"/>
+      <w:r>
+        <w:rPr>
+          <w:shd w:val="clear" w:color="auto" w:fill="FFFFFF"/>
+          <w:lang w:val="fr-FR"/>
+        </w:rPr>
+        <w:t>risus</w:t>
+      </w:r>
+      <w:proofErr w:type="spellEnd"/>
+      <w:r>
+        <w:rPr>
+          <w:shd w:val="clear" w:color="auto" w:fill="FFFFFF"/>
+          <w:lang w:val="fr-FR"/>
+        </w:rPr>
+        <w:t xml:space="preserve">, </w:t>
+      </w:r>
+      <w:proofErr w:type="spellStart"/>
+      <w:r>
+        <w:rPr>
+          <w:shd w:val="clear" w:color="auto" w:fill="FFFFFF"/>
+          <w:lang w:val="fr-FR"/>
+        </w:rPr>
+        <w:t>placerat</w:t>
+      </w:r>
+      <w:proofErr w:type="spellEnd"/>
+      <w:r>
+        <w:rPr>
+          <w:shd w:val="clear" w:color="auto" w:fill="FFFFFF"/>
+          <w:lang w:val="fr-FR"/>
+        </w:rPr>
+        <w:t xml:space="preserve"> </w:t>
+      </w:r>
+      <w:proofErr w:type="spellStart"/>
+      <w:r>
+        <w:rPr>
+          <w:shd w:val="clear" w:color="auto" w:fill="FFFFFF"/>
+          <w:lang w:val="fr-FR"/>
+        </w:rPr>
+        <w:t>vulputate</w:t>
+      </w:r>
+      <w:proofErr w:type="spellEnd"/>
+      <w:r>
+        <w:rPr>
+          <w:shd w:val="clear" w:color="auto" w:fill="FFFFFF"/>
+          <w:lang w:val="fr-FR"/>
+        </w:rPr>
+        <w:t xml:space="preserve"> </w:t>
+      </w:r>
+      <w:proofErr w:type="spellStart"/>
+      <w:r>
+        <w:rPr>
+          <w:shd w:val="clear" w:color="auto" w:fill="FFFFFF"/>
+          <w:lang w:val="fr-FR"/>
+        </w:rPr>
+        <w:t>nibh</w:t>
+      </w:r>
+      <w:proofErr w:type="spellEnd"/>
+      <w:r>
+        <w:rPr>
+          <w:shd w:val="clear" w:color="auto" w:fill="FFFFFF"/>
+          <w:lang w:val="fr-FR"/>
+        </w:rPr>
+        <w:t xml:space="preserve"> </w:t>
+      </w:r>
+      <w:proofErr w:type="spellStart"/>
+      <w:r>
+        <w:rPr>
+          <w:shd w:val="clear" w:color="auto" w:fill="FFFFFF"/>
+          <w:lang w:val="fr-FR"/>
+        </w:rPr>
+        <w:t>faucibus</w:t>
+      </w:r>
+      <w:proofErr w:type="spellEnd"/>
+      <w:r>
+        <w:rPr>
+          <w:shd w:val="clear" w:color="auto" w:fill="FFFFFF"/>
+          <w:lang w:val="fr-FR"/>
+        </w:rPr>
+        <w:t xml:space="preserve">, </w:t>
+      </w:r>
+      <w:proofErr w:type="spellStart"/>
+      <w:r>
+        <w:rPr>
+          <w:shd w:val="clear" w:color="auto" w:fill="FFFFFF"/>
+          <w:lang w:val="fr-FR"/>
+        </w:rPr>
+        <w:t>pellentesque</w:t>
+      </w:r>
+      <w:proofErr w:type="spellEnd"/>
+      <w:r>
+        <w:rPr>
+          <w:shd w:val="clear" w:color="auto" w:fill="FFFFFF"/>
+          <w:lang w:val="fr-FR"/>
+        </w:rPr>
+        <w:t xml:space="preserve"> </w:t>
+      </w:r>
+      <w:proofErr w:type="spellStart"/>
+      <w:r>
+        <w:rPr>
+          <w:shd w:val="clear" w:color="auto" w:fill="FFFFFF"/>
+          <w:lang w:val="fr-FR"/>
+        </w:rPr>
+        <w:t>luctus</w:t>
+      </w:r>
+      <w:proofErr w:type="spellEnd"/>
+      <w:r>
+        <w:rPr>
+          <w:shd w:val="clear" w:color="auto" w:fill="FFFFFF"/>
+          <w:lang w:val="fr-FR"/>
+        </w:rPr>
+        <w:t xml:space="preserve"> diam. </w:t>
+      </w:r>
+      <w:proofErr w:type="spellStart"/>
+      <w:r>
+        <w:rPr>
+          <w:shd w:val="clear" w:color="auto" w:fill="FFFFFF"/>
+          <w:lang w:val="es-ES"/>
+        </w:rPr>
+        <w:t>Vestibulum</w:t>
+      </w:r>
+      <w:proofErr w:type="spellEnd"/>
+      <w:r>
+        <w:rPr>
+          <w:shd w:val="clear" w:color="auto" w:fill="FFFFFF"/>
+          <w:lang w:val="es-ES"/>
+        </w:rPr>
+        <w:t xml:space="preserve"> </w:t>
+      </w:r>
+      <w:proofErr w:type="spellStart"/>
+      <w:r>
+        <w:rPr>
+          <w:shd w:val="clear" w:color="auto" w:fill="FFFFFF"/>
+          <w:lang w:val="es-ES"/>
+        </w:rPr>
+        <w:t>felis</w:t>
+      </w:r>
+      <w:proofErr w:type="spellEnd"/>
+      <w:r>
+        <w:rPr>
+          <w:shd w:val="clear" w:color="auto" w:fill="FFFFFF"/>
+          <w:lang w:val="es-ES"/>
+        </w:rPr>
+        <w:t xml:space="preserve"> </w:t>
+      </w:r>
+      <w:proofErr w:type="spellStart"/>
+      <w:r>
+        <w:rPr>
+          <w:shd w:val="clear" w:color="auto" w:fill="FFFFFF"/>
+          <w:lang w:val="es-ES"/>
+        </w:rPr>
+        <w:t>nulla</w:t>
+      </w:r>
+      <w:proofErr w:type="spellEnd"/>
+      <w:r>
+        <w:rPr>
+          <w:shd w:val="clear" w:color="auto" w:fill="FFFFFF"/>
+          <w:lang w:val="es-ES"/>
+        </w:rPr>
+        <w:t xml:space="preserve">, pulvinar </w:t>
+      </w:r>
+      <w:proofErr w:type="spellStart"/>
+      <w:r>
+        <w:rPr>
+          <w:shd w:val="clear" w:color="auto" w:fill="FFFFFF"/>
+          <w:lang w:val="es-ES"/>
+        </w:rPr>
+        <w:t>vel</w:t>
+      </w:r>
+      <w:proofErr w:type="spellEnd"/>
+      <w:r>
+        <w:rPr>
+          <w:shd w:val="clear" w:color="auto" w:fill="FFFFFF"/>
+          <w:lang w:val="es-ES"/>
+        </w:rPr>
+        <w:t xml:space="preserve"> </w:t>
+      </w:r>
+      <w:proofErr w:type="spellStart"/>
+      <w:r>
+        <w:rPr>
+          <w:shd w:val="clear" w:color="auto" w:fill="FFFFFF"/>
+          <w:lang w:val="es-ES"/>
+        </w:rPr>
+        <w:t>erat</w:t>
+      </w:r>
+      <w:proofErr w:type="spellEnd"/>
+      <w:r>
+        <w:rPr>
+          <w:shd w:val="clear" w:color="auto" w:fill="FFFFFF"/>
+          <w:lang w:val="es-ES"/>
+        </w:rPr>
+        <w:t xml:space="preserve"> ac, lacinia </w:t>
+      </w:r>
+      <w:proofErr w:type="spellStart"/>
+      <w:r>
+        <w:rPr>
+          <w:shd w:val="clear" w:color="auto" w:fill="FFFFFF"/>
+          <w:lang w:val="es-ES"/>
+        </w:rPr>
+        <w:t>blandit</w:t>
+      </w:r>
+      <w:proofErr w:type="spellEnd"/>
+      <w:r>
+        <w:rPr>
+          <w:shd w:val="clear" w:color="auto" w:fill="FFFFFF"/>
+          <w:lang w:val="es-ES"/>
+        </w:rPr>
+        <w:t xml:space="preserve"> eros. </w:t>
+      </w:r>
+      <w:r>
+        <w:rPr>
+          <w:shd w:val="clear" w:color="auto" w:fill="FFFFFF"/>
+        </w:rPr>
+        <w:t xml:space="preserve">Sed vel </w:t>
+      </w:r>
+      <w:proofErr w:type="spellStart"/>
+      <w:r>
+        <w:rPr>
+          <w:shd w:val="clear" w:color="auto" w:fill="FFFFFF"/>
+        </w:rPr>
+        <w:t>massa</w:t>
+      </w:r>
+      <w:proofErr w:type="spellEnd"/>
+      <w:r>
+        <w:rPr>
+          <w:shd w:val="clear" w:color="auto" w:fill="FFFFFF"/>
+        </w:rPr>
+        <w:t xml:space="preserve"> </w:t>
+      </w:r>
+      <w:proofErr w:type="spellStart"/>
+      <w:r>
+        <w:rPr>
+          <w:shd w:val="clear" w:color="auto" w:fill="FFFFFF"/>
+        </w:rPr>
+        <w:t>eu</w:t>
+      </w:r>
+      <w:proofErr w:type="spellEnd"/>
+      <w:r>
+        <w:rPr>
+          <w:shd w:val="clear" w:color="auto" w:fill="FFFFFF"/>
+        </w:rPr>
+        <w:t xml:space="preserve"> </w:t>
+      </w:r>
+      <w:proofErr w:type="spellStart"/>
+      <w:r>
+        <w:rPr>
+          <w:shd w:val="clear" w:color="auto" w:fill="FFFFFF"/>
+        </w:rPr>
+        <w:t>metus</w:t>
+      </w:r>
+      <w:proofErr w:type="spellEnd"/>
+      <w:r>
+        <w:rPr>
+          <w:shd w:val="clear" w:color="auto" w:fill="FFFFFF"/>
+        </w:rPr>
+        <w:t xml:space="preserve"> </w:t>
+      </w:r>
+      <w:proofErr w:type="spellStart"/>
+      <w:r>
+        <w:rPr>
+          <w:shd w:val="clear" w:color="auto" w:fill="FFFFFF"/>
+        </w:rPr>
+        <w:t>ullamcorper</w:t>
+      </w:r>
+      <w:proofErr w:type="spellEnd"/>
+      <w:r>
+        <w:rPr>
+          <w:shd w:val="clear" w:color="auto" w:fill="FFFFFF"/>
+        </w:rPr>
+        <w:t xml:space="preserve"> </w:t>
+      </w:r>
+      <w:proofErr w:type="spellStart"/>
+      <w:r>
+        <w:rPr>
+          <w:shd w:val="clear" w:color="auto" w:fill="FFFFFF"/>
+        </w:rPr>
+        <w:t>facilisis</w:t>
+      </w:r>
+      <w:proofErr w:type="spellEnd"/>
+      <w:r>
+        <w:rPr>
+          <w:shd w:val="clear" w:color="auto" w:fill="FFFFFF"/>
+        </w:rPr>
+        <w:t xml:space="preserve"> sit </w:t>
+      </w:r>
+      <w:proofErr w:type="spellStart"/>
+      <w:r>
+        <w:rPr>
+          <w:shd w:val="clear" w:color="auto" w:fill="FFFFFF"/>
+        </w:rPr>
+        <w:t>amet</w:t>
+      </w:r>
+      <w:proofErr w:type="spellEnd"/>
+      <w:r>
+        <w:rPr>
+          <w:shd w:val="clear" w:color="auto" w:fill="FFFFFF"/>
+        </w:rPr>
+        <w:t xml:space="preserve"> sit </w:t>
+      </w:r>
+      <w:proofErr w:type="spellStart"/>
+      <w:r>
+        <w:rPr>
+          <w:shd w:val="clear" w:color="auto" w:fill="FFFFFF"/>
+        </w:rPr>
+        <w:t>amet</w:t>
+      </w:r>
+      <w:proofErr w:type="spellEnd"/>
+      <w:r>
+        <w:rPr>
+          <w:shd w:val="clear" w:color="auto" w:fill="FFFFFF"/>
+        </w:rPr>
+        <w:t xml:space="preserve"> </w:t>
+      </w:r>
+      <w:proofErr w:type="spellStart"/>
+      <w:r>
+        <w:rPr>
+          <w:shd w:val="clear" w:color="auto" w:fill="FFFFFF"/>
+        </w:rPr>
+        <w:t>nisl</w:t>
+      </w:r>
+      <w:proofErr w:type="spellEnd"/>
+      <w:r>
+        <w:rPr>
+          <w:shd w:val="clear" w:color="auto" w:fill="FFFFFF"/>
+        </w:rPr>
+        <w:t>.</w:t>
       </w:r>
     </w:p>
     <w:p>
@@ -373,23 +2196,627 @@
           <w:shd w:val="clear" w:color="auto" w:fill="FFFFFF"/>
           <w:lang w:val="en-GB"/>
         </w:rPr>
-        <w:t xml:space="preserve">Lorem ipsum dolor sit amet, consectetur adipiscing elit. </w:t>
-      </w:r>
-      <w:r>
-        <w:rPr>
-          <w:rFonts w:eastAsia="Times New Roman"/>
-          <w:shd w:val="clear" w:color="auto" w:fill="FFFFFF"/>
-          <w:lang w:val="es-ES"/>
-        </w:rPr>
-        <w:t xml:space="preserve">Sed viverra tellus vel sapien viverra, eu hendrerit nisl lacinia. </w:t>
-      </w:r>
-      <w:r>
-        <w:rPr>
-          <w:rFonts w:eastAsia="Times New Roman"/>
-          <w:shd w:val="clear" w:color="auto" w:fill="FFFFFF"/>
-          <w:lang w:val="en-GB"/>
-        </w:rPr>
-        <w:t xml:space="preserve">Nullam sagittis, ligula sit amet dictum eleifend, neque nisi cursus velit, vitae ultrices leo mauris in odio. Fusce ultricies eget justo sed mollis. Nam at sapien eleifend, scelerisque mauris at, suscipit nisi. Sed sollicitudin orci tortor, eu gravida ipsum vestibulum eu. Quisque mattis </w:t>
+        <w:t xml:space="preserve">Lorem ipsum </w:t>
+      </w:r>
+      <w:proofErr w:type="spellStart"/>
+      <w:r>
+        <w:rPr>
+          <w:rFonts w:eastAsia="Times New Roman"/>
+          <w:shd w:val="clear" w:color="auto" w:fill="FFFFFF"/>
+          <w:lang w:val="en-GB"/>
+        </w:rPr>
+        <w:t>dolor</w:t>
+      </w:r>
+      <w:proofErr w:type="spellEnd"/>
+      <w:r>
+        <w:rPr>
+          <w:rFonts w:eastAsia="Times New Roman"/>
+          <w:shd w:val="clear" w:color="auto" w:fill="FFFFFF"/>
+          <w:lang w:val="en-GB"/>
+        </w:rPr>
+        <w:t xml:space="preserve"> sit </w:t>
+      </w:r>
+      <w:proofErr w:type="spellStart"/>
+      <w:r>
+        <w:rPr>
+          <w:rFonts w:eastAsia="Times New Roman"/>
+          <w:shd w:val="clear" w:color="auto" w:fill="FFFFFF"/>
+          <w:lang w:val="en-GB"/>
+        </w:rPr>
+        <w:t>amet</w:t>
+      </w:r>
+      <w:proofErr w:type="spellEnd"/>
+      <w:r>
+        <w:rPr>
+          <w:rFonts w:eastAsia="Times New Roman"/>
+          <w:shd w:val="clear" w:color="auto" w:fill="FFFFFF"/>
+          <w:lang w:val="en-GB"/>
+        </w:rPr>
+        <w:t xml:space="preserve">, </w:t>
+      </w:r>
+      <w:proofErr w:type="spellStart"/>
+      <w:r>
+        <w:rPr>
+          <w:rFonts w:eastAsia="Times New Roman"/>
+          <w:shd w:val="clear" w:color="auto" w:fill="FFFFFF"/>
+          <w:lang w:val="en-GB"/>
+        </w:rPr>
+        <w:t>consectetur</w:t>
+      </w:r>
+      <w:proofErr w:type="spellEnd"/>
+      <w:r>
+        <w:rPr>
+          <w:rFonts w:eastAsia="Times New Roman"/>
+          <w:shd w:val="clear" w:color="auto" w:fill="FFFFFF"/>
+          <w:lang w:val="en-GB"/>
+        </w:rPr>
+        <w:t xml:space="preserve"> </w:t>
+      </w:r>
+      <w:proofErr w:type="spellStart"/>
+      <w:r>
+        <w:rPr>
+          <w:rFonts w:eastAsia="Times New Roman"/>
+          <w:shd w:val="clear" w:color="auto" w:fill="FFFFFF"/>
+          <w:lang w:val="en-GB"/>
+        </w:rPr>
+        <w:t>adipiscing</w:t>
+      </w:r>
+      <w:proofErr w:type="spellEnd"/>
+      <w:r>
+        <w:rPr>
+          <w:rFonts w:eastAsia="Times New Roman"/>
+          <w:shd w:val="clear" w:color="auto" w:fill="FFFFFF"/>
+          <w:lang w:val="en-GB"/>
+        </w:rPr>
+        <w:t xml:space="preserve"> </w:t>
+      </w:r>
+      <w:proofErr w:type="spellStart"/>
+      <w:r>
+        <w:rPr>
+          <w:rFonts w:eastAsia="Times New Roman"/>
+          <w:shd w:val="clear" w:color="auto" w:fill="FFFFFF"/>
+          <w:lang w:val="en-GB"/>
+        </w:rPr>
+        <w:t>elit</w:t>
+      </w:r>
+      <w:proofErr w:type="spellEnd"/>
+      <w:r>
+        <w:rPr>
+          <w:rFonts w:eastAsia="Times New Roman"/>
+          <w:shd w:val="clear" w:color="auto" w:fill="FFFFFF"/>
+          <w:lang w:val="en-GB"/>
+        </w:rPr>
+        <w:t xml:space="preserve">. </w:t>
+      </w:r>
+      <w:r>
+        <w:rPr>
+          <w:rFonts w:eastAsia="Times New Roman"/>
+          <w:shd w:val="clear" w:color="auto" w:fill="FFFFFF"/>
+          <w:lang w:val="es-ES"/>
+        </w:rPr>
+        <w:t xml:space="preserve">Sed </w:t>
+      </w:r>
+      <w:proofErr w:type="spellStart"/>
+      <w:r>
+        <w:rPr>
+          <w:rFonts w:eastAsia="Times New Roman"/>
+          <w:shd w:val="clear" w:color="auto" w:fill="FFFFFF"/>
+          <w:lang w:val="es-ES"/>
+        </w:rPr>
+        <w:t>viverra</w:t>
+      </w:r>
+      <w:proofErr w:type="spellEnd"/>
+      <w:r>
+        <w:rPr>
+          <w:rFonts w:eastAsia="Times New Roman"/>
+          <w:shd w:val="clear" w:color="auto" w:fill="FFFFFF"/>
+          <w:lang w:val="es-ES"/>
+        </w:rPr>
+        <w:t xml:space="preserve"> </w:t>
+      </w:r>
+      <w:proofErr w:type="spellStart"/>
+      <w:r>
+        <w:rPr>
+          <w:rFonts w:eastAsia="Times New Roman"/>
+          <w:shd w:val="clear" w:color="auto" w:fill="FFFFFF"/>
+          <w:lang w:val="es-ES"/>
+        </w:rPr>
+        <w:t>tellus</w:t>
+      </w:r>
+      <w:proofErr w:type="spellEnd"/>
+      <w:r>
+        <w:rPr>
+          <w:rFonts w:eastAsia="Times New Roman"/>
+          <w:shd w:val="clear" w:color="auto" w:fill="FFFFFF"/>
+          <w:lang w:val="es-ES"/>
+        </w:rPr>
+        <w:t xml:space="preserve"> </w:t>
+      </w:r>
+      <w:proofErr w:type="spellStart"/>
+      <w:r>
+        <w:rPr>
+          <w:rFonts w:eastAsia="Times New Roman"/>
+          <w:shd w:val="clear" w:color="auto" w:fill="FFFFFF"/>
+          <w:lang w:val="es-ES"/>
+        </w:rPr>
+        <w:t>vel</w:t>
+      </w:r>
+      <w:proofErr w:type="spellEnd"/>
+      <w:r>
+        <w:rPr>
+          <w:rFonts w:eastAsia="Times New Roman"/>
+          <w:shd w:val="clear" w:color="auto" w:fill="FFFFFF"/>
+          <w:lang w:val="es-ES"/>
+        </w:rPr>
+        <w:t xml:space="preserve"> </w:t>
+      </w:r>
+      <w:proofErr w:type="spellStart"/>
+      <w:r>
+        <w:rPr>
+          <w:rFonts w:eastAsia="Times New Roman"/>
+          <w:shd w:val="clear" w:color="auto" w:fill="FFFFFF"/>
+          <w:lang w:val="es-ES"/>
+        </w:rPr>
+        <w:t>sapien</w:t>
+      </w:r>
+      <w:proofErr w:type="spellEnd"/>
+      <w:r>
+        <w:rPr>
+          <w:rFonts w:eastAsia="Times New Roman"/>
+          <w:shd w:val="clear" w:color="auto" w:fill="FFFFFF"/>
+          <w:lang w:val="es-ES"/>
+        </w:rPr>
+        <w:t xml:space="preserve"> </w:t>
+      </w:r>
+      <w:proofErr w:type="spellStart"/>
+      <w:r>
+        <w:rPr>
+          <w:rFonts w:eastAsia="Times New Roman"/>
+          <w:shd w:val="clear" w:color="auto" w:fill="FFFFFF"/>
+          <w:lang w:val="es-ES"/>
+        </w:rPr>
+        <w:t>viverra</w:t>
+      </w:r>
+      <w:proofErr w:type="spellEnd"/>
+      <w:r>
+        <w:rPr>
+          <w:rFonts w:eastAsia="Times New Roman"/>
+          <w:shd w:val="clear" w:color="auto" w:fill="FFFFFF"/>
+          <w:lang w:val="es-ES"/>
+        </w:rPr>
+        <w:t xml:space="preserve">, </w:t>
+      </w:r>
+      <w:proofErr w:type="spellStart"/>
+      <w:r>
+        <w:rPr>
+          <w:rFonts w:eastAsia="Times New Roman"/>
+          <w:shd w:val="clear" w:color="auto" w:fill="FFFFFF"/>
+          <w:lang w:val="es-ES"/>
+        </w:rPr>
+        <w:t>eu</w:t>
+      </w:r>
+      <w:proofErr w:type="spellEnd"/>
+      <w:r>
+        <w:rPr>
+          <w:rFonts w:eastAsia="Times New Roman"/>
+          <w:shd w:val="clear" w:color="auto" w:fill="FFFFFF"/>
+          <w:lang w:val="es-ES"/>
+        </w:rPr>
+        <w:t xml:space="preserve"> </w:t>
+      </w:r>
+      <w:proofErr w:type="spellStart"/>
+      <w:r>
+        <w:rPr>
+          <w:rFonts w:eastAsia="Times New Roman"/>
+          <w:shd w:val="clear" w:color="auto" w:fill="FFFFFF"/>
+          <w:lang w:val="es-ES"/>
+        </w:rPr>
+        <w:t>hendrerit</w:t>
+      </w:r>
+      <w:proofErr w:type="spellEnd"/>
+      <w:r>
+        <w:rPr>
+          <w:rFonts w:eastAsia="Times New Roman"/>
+          <w:shd w:val="clear" w:color="auto" w:fill="FFFFFF"/>
+          <w:lang w:val="es-ES"/>
+        </w:rPr>
+        <w:t xml:space="preserve"> </w:t>
+      </w:r>
+      <w:proofErr w:type="spellStart"/>
+      <w:r>
+        <w:rPr>
+          <w:rFonts w:eastAsia="Times New Roman"/>
+          <w:shd w:val="clear" w:color="auto" w:fill="FFFFFF"/>
+          <w:lang w:val="es-ES"/>
+        </w:rPr>
+        <w:t>nisl</w:t>
+      </w:r>
+      <w:proofErr w:type="spellEnd"/>
+      <w:r>
+        <w:rPr>
+          <w:rFonts w:eastAsia="Times New Roman"/>
+          <w:shd w:val="clear" w:color="auto" w:fill="FFFFFF"/>
+          <w:lang w:val="es-ES"/>
+        </w:rPr>
+        <w:t xml:space="preserve"> lacinia. </w:t>
+      </w:r>
+      <w:proofErr w:type="spellStart"/>
+      <w:r>
+        <w:rPr>
+          <w:rFonts w:eastAsia="Times New Roman"/>
+          <w:shd w:val="clear" w:color="auto" w:fill="FFFFFF"/>
+          <w:lang w:val="en-GB"/>
+        </w:rPr>
+        <w:t>Nullam</w:t>
+      </w:r>
+      <w:proofErr w:type="spellEnd"/>
+      <w:r>
+        <w:rPr>
+          <w:rFonts w:eastAsia="Times New Roman"/>
+          <w:shd w:val="clear" w:color="auto" w:fill="FFFFFF"/>
+          <w:lang w:val="en-GB"/>
+        </w:rPr>
+        <w:t xml:space="preserve"> </w:t>
+      </w:r>
+      <w:proofErr w:type="spellStart"/>
+      <w:r>
+        <w:rPr>
+          <w:rFonts w:eastAsia="Times New Roman"/>
+          <w:shd w:val="clear" w:color="auto" w:fill="FFFFFF"/>
+          <w:lang w:val="en-GB"/>
+        </w:rPr>
+        <w:t>sagittis</w:t>
+      </w:r>
+      <w:proofErr w:type="spellEnd"/>
+      <w:r>
+        <w:rPr>
+          <w:rFonts w:eastAsia="Times New Roman"/>
+          <w:shd w:val="clear" w:color="auto" w:fill="FFFFFF"/>
+          <w:lang w:val="en-GB"/>
+        </w:rPr>
+        <w:t xml:space="preserve">, ligula sit </w:t>
+      </w:r>
+      <w:proofErr w:type="spellStart"/>
+      <w:r>
+        <w:rPr>
+          <w:rFonts w:eastAsia="Times New Roman"/>
+          <w:shd w:val="clear" w:color="auto" w:fill="FFFFFF"/>
+          <w:lang w:val="en-GB"/>
+        </w:rPr>
+        <w:t>amet</w:t>
+      </w:r>
+      <w:proofErr w:type="spellEnd"/>
+      <w:r>
+        <w:rPr>
+          <w:rFonts w:eastAsia="Times New Roman"/>
+          <w:shd w:val="clear" w:color="auto" w:fill="FFFFFF"/>
+          <w:lang w:val="en-GB"/>
+        </w:rPr>
+        <w:t xml:space="preserve"> dictum </w:t>
+      </w:r>
+      <w:proofErr w:type="spellStart"/>
+      <w:r>
+        <w:rPr>
+          <w:rFonts w:eastAsia="Times New Roman"/>
+          <w:shd w:val="clear" w:color="auto" w:fill="FFFFFF"/>
+          <w:lang w:val="en-GB"/>
+        </w:rPr>
+        <w:t>eleifend</w:t>
+      </w:r>
+      <w:proofErr w:type="spellEnd"/>
+      <w:r>
+        <w:rPr>
+          <w:rFonts w:eastAsia="Times New Roman"/>
+          <w:shd w:val="clear" w:color="auto" w:fill="FFFFFF"/>
+          <w:lang w:val="en-GB"/>
+        </w:rPr>
+        <w:t xml:space="preserve">, </w:t>
+      </w:r>
+      <w:proofErr w:type="spellStart"/>
+      <w:r>
+        <w:rPr>
+          <w:rFonts w:eastAsia="Times New Roman"/>
+          <w:shd w:val="clear" w:color="auto" w:fill="FFFFFF"/>
+          <w:lang w:val="en-GB"/>
+        </w:rPr>
+        <w:t>neque</w:t>
+      </w:r>
+      <w:proofErr w:type="spellEnd"/>
+      <w:r>
+        <w:rPr>
+          <w:rFonts w:eastAsia="Times New Roman"/>
+          <w:shd w:val="clear" w:color="auto" w:fill="FFFFFF"/>
+          <w:lang w:val="en-GB"/>
+        </w:rPr>
+        <w:t xml:space="preserve"> nisi cursus </w:t>
+      </w:r>
+      <w:proofErr w:type="spellStart"/>
+      <w:r>
+        <w:rPr>
+          <w:rFonts w:eastAsia="Times New Roman"/>
+          <w:shd w:val="clear" w:color="auto" w:fill="FFFFFF"/>
+          <w:lang w:val="en-GB"/>
+        </w:rPr>
+        <w:t>velit</w:t>
+      </w:r>
+      <w:proofErr w:type="spellEnd"/>
+      <w:r>
+        <w:rPr>
+          <w:rFonts w:eastAsia="Times New Roman"/>
+          <w:shd w:val="clear" w:color="auto" w:fill="FFFFFF"/>
+          <w:lang w:val="en-GB"/>
+        </w:rPr>
+        <w:t xml:space="preserve">, vitae </w:t>
+      </w:r>
+      <w:proofErr w:type="spellStart"/>
+      <w:r>
+        <w:rPr>
+          <w:rFonts w:eastAsia="Times New Roman"/>
+          <w:shd w:val="clear" w:color="auto" w:fill="FFFFFF"/>
+          <w:lang w:val="en-GB"/>
+        </w:rPr>
+        <w:t>ultrices</w:t>
+      </w:r>
+      <w:proofErr w:type="spellEnd"/>
+      <w:r>
+        <w:rPr>
+          <w:rFonts w:eastAsia="Times New Roman"/>
+          <w:shd w:val="clear" w:color="auto" w:fill="FFFFFF"/>
+          <w:lang w:val="en-GB"/>
+        </w:rPr>
+        <w:t xml:space="preserve"> </w:t>
+      </w:r>
+      <w:proofErr w:type="spellStart"/>
+      <w:r>
+        <w:rPr>
+          <w:rFonts w:eastAsia="Times New Roman"/>
+          <w:shd w:val="clear" w:color="auto" w:fill="FFFFFF"/>
+          <w:lang w:val="en-GB"/>
+        </w:rPr>
+        <w:t>leo</w:t>
+      </w:r>
+      <w:proofErr w:type="spellEnd"/>
+      <w:r>
+        <w:rPr>
+          <w:rFonts w:eastAsia="Times New Roman"/>
+          <w:shd w:val="clear" w:color="auto" w:fill="FFFFFF"/>
+          <w:lang w:val="en-GB"/>
+        </w:rPr>
+        <w:t xml:space="preserve"> </w:t>
+      </w:r>
+      <w:proofErr w:type="spellStart"/>
+      <w:r>
+        <w:rPr>
+          <w:rFonts w:eastAsia="Times New Roman"/>
+          <w:shd w:val="clear" w:color="auto" w:fill="FFFFFF"/>
+          <w:lang w:val="en-GB"/>
+        </w:rPr>
+        <w:t>mauris</w:t>
+      </w:r>
+      <w:proofErr w:type="spellEnd"/>
+      <w:r>
+        <w:rPr>
+          <w:rFonts w:eastAsia="Times New Roman"/>
+          <w:shd w:val="clear" w:color="auto" w:fill="FFFFFF"/>
+          <w:lang w:val="en-GB"/>
+        </w:rPr>
+        <w:t xml:space="preserve"> in </w:t>
+      </w:r>
+      <w:proofErr w:type="spellStart"/>
+      <w:r>
+        <w:rPr>
+          <w:rFonts w:eastAsia="Times New Roman"/>
+          <w:shd w:val="clear" w:color="auto" w:fill="FFFFFF"/>
+          <w:lang w:val="en-GB"/>
+        </w:rPr>
+        <w:t>odio</w:t>
+      </w:r>
+      <w:proofErr w:type="spellEnd"/>
+      <w:r>
+        <w:rPr>
+          <w:rFonts w:eastAsia="Times New Roman"/>
+          <w:shd w:val="clear" w:color="auto" w:fill="FFFFFF"/>
+          <w:lang w:val="en-GB"/>
+        </w:rPr>
+        <w:t xml:space="preserve">. </w:t>
+      </w:r>
+      <w:proofErr w:type="spellStart"/>
+      <w:r>
+        <w:rPr>
+          <w:rFonts w:eastAsia="Times New Roman"/>
+          <w:shd w:val="clear" w:color="auto" w:fill="FFFFFF"/>
+          <w:lang w:val="en-GB"/>
+        </w:rPr>
+        <w:t>Fusce</w:t>
+      </w:r>
+      <w:proofErr w:type="spellEnd"/>
+      <w:r>
+        <w:rPr>
+          <w:rFonts w:eastAsia="Times New Roman"/>
+          <w:shd w:val="clear" w:color="auto" w:fill="FFFFFF"/>
+          <w:lang w:val="en-GB"/>
+        </w:rPr>
+        <w:t xml:space="preserve"> </w:t>
+      </w:r>
+      <w:proofErr w:type="spellStart"/>
+      <w:r>
+        <w:rPr>
+          <w:rFonts w:eastAsia="Times New Roman"/>
+          <w:shd w:val="clear" w:color="auto" w:fill="FFFFFF"/>
+          <w:lang w:val="en-GB"/>
+        </w:rPr>
+        <w:t>ultricies</w:t>
+      </w:r>
+      <w:proofErr w:type="spellEnd"/>
+      <w:r>
+        <w:rPr>
+          <w:rFonts w:eastAsia="Times New Roman"/>
+          <w:shd w:val="clear" w:color="auto" w:fill="FFFFFF"/>
+          <w:lang w:val="en-GB"/>
+        </w:rPr>
+        <w:t xml:space="preserve"> </w:t>
+      </w:r>
+      <w:proofErr w:type="spellStart"/>
+      <w:r>
+        <w:rPr>
+          <w:rFonts w:eastAsia="Times New Roman"/>
+          <w:shd w:val="clear" w:color="auto" w:fill="FFFFFF"/>
+          <w:lang w:val="en-GB"/>
+        </w:rPr>
+        <w:t>eget</w:t>
+      </w:r>
+      <w:proofErr w:type="spellEnd"/>
+      <w:r>
+        <w:rPr>
+          <w:rFonts w:eastAsia="Times New Roman"/>
+          <w:shd w:val="clear" w:color="auto" w:fill="FFFFFF"/>
+          <w:lang w:val="en-GB"/>
+        </w:rPr>
+        <w:t xml:space="preserve"> </w:t>
+      </w:r>
+      <w:proofErr w:type="spellStart"/>
+      <w:r>
+        <w:rPr>
+          <w:rFonts w:eastAsia="Times New Roman"/>
+          <w:shd w:val="clear" w:color="auto" w:fill="FFFFFF"/>
+          <w:lang w:val="en-GB"/>
+        </w:rPr>
+        <w:t>justo</w:t>
+      </w:r>
+      <w:proofErr w:type="spellEnd"/>
+      <w:r>
+        <w:rPr>
+          <w:rFonts w:eastAsia="Times New Roman"/>
+          <w:shd w:val="clear" w:color="auto" w:fill="FFFFFF"/>
+          <w:lang w:val="en-GB"/>
+        </w:rPr>
+        <w:t xml:space="preserve"> </w:t>
+      </w:r>
+      <w:proofErr w:type="spellStart"/>
+      <w:r>
+        <w:rPr>
+          <w:rFonts w:eastAsia="Times New Roman"/>
+          <w:shd w:val="clear" w:color="auto" w:fill="FFFFFF"/>
+          <w:lang w:val="en-GB"/>
+        </w:rPr>
+        <w:t>sed</w:t>
+      </w:r>
+      <w:proofErr w:type="spellEnd"/>
+      <w:r>
+        <w:rPr>
+          <w:rFonts w:eastAsia="Times New Roman"/>
+          <w:shd w:val="clear" w:color="auto" w:fill="FFFFFF"/>
+          <w:lang w:val="en-GB"/>
+        </w:rPr>
+        <w:t xml:space="preserve"> </w:t>
+      </w:r>
+      <w:proofErr w:type="spellStart"/>
+      <w:r>
+        <w:rPr>
+          <w:rFonts w:eastAsia="Times New Roman"/>
+          <w:shd w:val="clear" w:color="auto" w:fill="FFFFFF"/>
+          <w:lang w:val="en-GB"/>
+        </w:rPr>
+        <w:t>mollis</w:t>
+      </w:r>
+      <w:proofErr w:type="spellEnd"/>
+      <w:r>
+        <w:rPr>
+          <w:rFonts w:eastAsia="Times New Roman"/>
+          <w:shd w:val="clear" w:color="auto" w:fill="FFFFFF"/>
+          <w:lang w:val="en-GB"/>
+        </w:rPr>
+        <w:t xml:space="preserve">. Nam at </w:t>
+      </w:r>
+      <w:proofErr w:type="spellStart"/>
+      <w:r>
+        <w:rPr>
+          <w:rFonts w:eastAsia="Times New Roman"/>
+          <w:shd w:val="clear" w:color="auto" w:fill="FFFFFF"/>
+          <w:lang w:val="en-GB"/>
+        </w:rPr>
+        <w:t>sapien</w:t>
+      </w:r>
+      <w:proofErr w:type="spellEnd"/>
+      <w:r>
+        <w:rPr>
+          <w:rFonts w:eastAsia="Times New Roman"/>
+          <w:shd w:val="clear" w:color="auto" w:fill="FFFFFF"/>
+          <w:lang w:val="en-GB"/>
+        </w:rPr>
+        <w:t xml:space="preserve"> </w:t>
+      </w:r>
+      <w:proofErr w:type="spellStart"/>
+      <w:r>
+        <w:rPr>
+          <w:rFonts w:eastAsia="Times New Roman"/>
+          <w:shd w:val="clear" w:color="auto" w:fill="FFFFFF"/>
+          <w:lang w:val="en-GB"/>
+        </w:rPr>
+        <w:t>eleifend</w:t>
+      </w:r>
+      <w:proofErr w:type="spellEnd"/>
+      <w:r>
+        <w:rPr>
+          <w:rFonts w:eastAsia="Times New Roman"/>
+          <w:shd w:val="clear" w:color="auto" w:fill="FFFFFF"/>
+          <w:lang w:val="en-GB"/>
+        </w:rPr>
+        <w:t xml:space="preserve">, </w:t>
+      </w:r>
+      <w:proofErr w:type="spellStart"/>
+      <w:r>
+        <w:rPr>
+          <w:rFonts w:eastAsia="Times New Roman"/>
+          <w:shd w:val="clear" w:color="auto" w:fill="FFFFFF"/>
+          <w:lang w:val="en-GB"/>
+        </w:rPr>
+        <w:t>scelerisque</w:t>
+      </w:r>
+      <w:proofErr w:type="spellEnd"/>
+      <w:r>
+        <w:rPr>
+          <w:rFonts w:eastAsia="Times New Roman"/>
+          <w:shd w:val="clear" w:color="auto" w:fill="FFFFFF"/>
+          <w:lang w:val="en-GB"/>
+        </w:rPr>
+        <w:t xml:space="preserve"> </w:t>
+      </w:r>
+      <w:proofErr w:type="spellStart"/>
+      <w:r>
+        <w:rPr>
+          <w:rFonts w:eastAsia="Times New Roman"/>
+          <w:shd w:val="clear" w:color="auto" w:fill="FFFFFF"/>
+          <w:lang w:val="en-GB"/>
+        </w:rPr>
+        <w:t>mauris</w:t>
+      </w:r>
+      <w:proofErr w:type="spellEnd"/>
+      <w:r>
+        <w:rPr>
+          <w:rFonts w:eastAsia="Times New Roman"/>
+          <w:shd w:val="clear" w:color="auto" w:fill="FFFFFF"/>
+          <w:lang w:val="en-GB"/>
+        </w:rPr>
+        <w:t xml:space="preserve"> at, </w:t>
+      </w:r>
+      <w:proofErr w:type="spellStart"/>
+      <w:r>
+        <w:rPr>
+          <w:rFonts w:eastAsia="Times New Roman"/>
+          <w:shd w:val="clear" w:color="auto" w:fill="FFFFFF"/>
+          <w:lang w:val="en-GB"/>
+        </w:rPr>
+        <w:t>suscipit</w:t>
+      </w:r>
+      <w:proofErr w:type="spellEnd"/>
+      <w:r>
+        <w:rPr>
+          <w:rFonts w:eastAsia="Times New Roman"/>
+          <w:shd w:val="clear" w:color="auto" w:fill="FFFFFF"/>
+          <w:lang w:val="en-GB"/>
+        </w:rPr>
+        <w:t xml:space="preserve"> nisi. </w:t>
       </w:r>
       <w:r>
         <w:rPr>
@@ -398,8 +2825,306 @@
           <w:lang w:val="en-GB"/>
         </w:rPr>
         <w:lastRenderedPageBreak/>
-        <w:t>lobortis lacus, eget pretium eros pretium a. Donec elit ligula, maximus sit amet vestibulum quis, consequat et mauris</w:t>
-      </w:r>
+        <w:t xml:space="preserve">Sed </w:t>
+      </w:r>
+      <w:proofErr w:type="spellStart"/>
+      <w:r>
+        <w:rPr>
+          <w:rFonts w:eastAsia="Times New Roman"/>
+          <w:shd w:val="clear" w:color="auto" w:fill="FFFFFF"/>
+          <w:lang w:val="en-GB"/>
+        </w:rPr>
+        <w:t>sollicitudin</w:t>
+      </w:r>
+      <w:proofErr w:type="spellEnd"/>
+      <w:r>
+        <w:rPr>
+          <w:rFonts w:eastAsia="Times New Roman"/>
+          <w:shd w:val="clear" w:color="auto" w:fill="FFFFFF"/>
+          <w:lang w:val="en-GB"/>
+        </w:rPr>
+        <w:t xml:space="preserve"> </w:t>
+      </w:r>
+      <w:proofErr w:type="spellStart"/>
+      <w:r>
+        <w:rPr>
+          <w:rFonts w:eastAsia="Times New Roman"/>
+          <w:shd w:val="clear" w:color="auto" w:fill="FFFFFF"/>
+          <w:lang w:val="en-GB"/>
+        </w:rPr>
+        <w:t>orci</w:t>
+      </w:r>
+      <w:proofErr w:type="spellEnd"/>
+      <w:r>
+        <w:rPr>
+          <w:rFonts w:eastAsia="Times New Roman"/>
+          <w:shd w:val="clear" w:color="auto" w:fill="FFFFFF"/>
+          <w:lang w:val="en-GB"/>
+        </w:rPr>
+        <w:t xml:space="preserve"> </w:t>
+      </w:r>
+      <w:proofErr w:type="spellStart"/>
+      <w:r>
+        <w:rPr>
+          <w:rFonts w:eastAsia="Times New Roman"/>
+          <w:shd w:val="clear" w:color="auto" w:fill="FFFFFF"/>
+          <w:lang w:val="en-GB"/>
+        </w:rPr>
+        <w:t>tortor</w:t>
+      </w:r>
+      <w:proofErr w:type="spellEnd"/>
+      <w:r>
+        <w:rPr>
+          <w:rFonts w:eastAsia="Times New Roman"/>
+          <w:shd w:val="clear" w:color="auto" w:fill="FFFFFF"/>
+          <w:lang w:val="en-GB"/>
+        </w:rPr>
+        <w:t xml:space="preserve">, </w:t>
+      </w:r>
+      <w:proofErr w:type="spellStart"/>
+      <w:r>
+        <w:rPr>
+          <w:rFonts w:eastAsia="Times New Roman"/>
+          <w:shd w:val="clear" w:color="auto" w:fill="FFFFFF"/>
+          <w:lang w:val="en-GB"/>
+        </w:rPr>
+        <w:t>eu</w:t>
+      </w:r>
+      <w:proofErr w:type="spellEnd"/>
+      <w:r>
+        <w:rPr>
+          <w:rFonts w:eastAsia="Times New Roman"/>
+          <w:shd w:val="clear" w:color="auto" w:fill="FFFFFF"/>
+          <w:lang w:val="en-GB"/>
+        </w:rPr>
+        <w:t xml:space="preserve"> gravida ipsum vestibulum </w:t>
+      </w:r>
+      <w:proofErr w:type="spellStart"/>
+      <w:r>
+        <w:rPr>
+          <w:rFonts w:eastAsia="Times New Roman"/>
+          <w:shd w:val="clear" w:color="auto" w:fill="FFFFFF"/>
+          <w:lang w:val="en-GB"/>
+        </w:rPr>
+        <w:t>eu</w:t>
+      </w:r>
+      <w:proofErr w:type="spellEnd"/>
+      <w:r>
+        <w:rPr>
+          <w:rFonts w:eastAsia="Times New Roman"/>
+          <w:shd w:val="clear" w:color="auto" w:fill="FFFFFF"/>
+          <w:lang w:val="en-GB"/>
+        </w:rPr>
+        <w:t xml:space="preserve">. </w:t>
+      </w:r>
+      <w:proofErr w:type="spellStart"/>
+      <w:r>
+        <w:rPr>
+          <w:rFonts w:eastAsia="Times New Roman"/>
+          <w:shd w:val="clear" w:color="auto" w:fill="FFFFFF"/>
+          <w:lang w:val="en-GB"/>
+        </w:rPr>
+        <w:t>Quisque</w:t>
+      </w:r>
+      <w:proofErr w:type="spellEnd"/>
+      <w:r>
+        <w:rPr>
+          <w:rFonts w:eastAsia="Times New Roman"/>
+          <w:shd w:val="clear" w:color="auto" w:fill="FFFFFF"/>
+          <w:lang w:val="en-GB"/>
+        </w:rPr>
+        <w:t xml:space="preserve"> </w:t>
+      </w:r>
+      <w:proofErr w:type="spellStart"/>
+      <w:r>
+        <w:rPr>
+          <w:rFonts w:eastAsia="Times New Roman"/>
+          <w:shd w:val="clear" w:color="auto" w:fill="FFFFFF"/>
+          <w:lang w:val="en-GB"/>
+        </w:rPr>
+        <w:t>mattis</w:t>
+      </w:r>
+      <w:proofErr w:type="spellEnd"/>
+      <w:r>
+        <w:rPr>
+          <w:rFonts w:eastAsia="Times New Roman"/>
+          <w:shd w:val="clear" w:color="auto" w:fill="FFFFFF"/>
+          <w:lang w:val="en-GB"/>
+        </w:rPr>
+        <w:t xml:space="preserve"> </w:t>
+      </w:r>
+      <w:proofErr w:type="spellStart"/>
+      <w:r>
+        <w:rPr>
+          <w:rFonts w:eastAsia="Times New Roman"/>
+          <w:shd w:val="clear" w:color="auto" w:fill="FFFFFF"/>
+          <w:lang w:val="en-GB"/>
+        </w:rPr>
+        <w:t>lobortis</w:t>
+      </w:r>
+      <w:proofErr w:type="spellEnd"/>
+      <w:r>
+        <w:rPr>
+          <w:rFonts w:eastAsia="Times New Roman"/>
+          <w:shd w:val="clear" w:color="auto" w:fill="FFFFFF"/>
+          <w:lang w:val="en-GB"/>
+        </w:rPr>
+        <w:t xml:space="preserve"> </w:t>
+      </w:r>
+      <w:proofErr w:type="spellStart"/>
+      <w:r>
+        <w:rPr>
+          <w:rFonts w:eastAsia="Times New Roman"/>
+          <w:shd w:val="clear" w:color="auto" w:fill="FFFFFF"/>
+          <w:lang w:val="en-GB"/>
+        </w:rPr>
+        <w:t>lacus</w:t>
+      </w:r>
+      <w:proofErr w:type="spellEnd"/>
+      <w:r>
+        <w:rPr>
+          <w:rFonts w:eastAsia="Times New Roman"/>
+          <w:shd w:val="clear" w:color="auto" w:fill="FFFFFF"/>
+          <w:lang w:val="en-GB"/>
+        </w:rPr>
+        <w:t xml:space="preserve">, </w:t>
+      </w:r>
+      <w:proofErr w:type="spellStart"/>
+      <w:r>
+        <w:rPr>
+          <w:rFonts w:eastAsia="Times New Roman"/>
+          <w:shd w:val="clear" w:color="auto" w:fill="FFFFFF"/>
+          <w:lang w:val="en-GB"/>
+        </w:rPr>
+        <w:t>eget</w:t>
+      </w:r>
+      <w:proofErr w:type="spellEnd"/>
+      <w:r>
+        <w:rPr>
+          <w:rFonts w:eastAsia="Times New Roman"/>
+          <w:shd w:val="clear" w:color="auto" w:fill="FFFFFF"/>
+          <w:lang w:val="en-GB"/>
+        </w:rPr>
+        <w:t xml:space="preserve"> </w:t>
+      </w:r>
+      <w:proofErr w:type="spellStart"/>
+      <w:r>
+        <w:rPr>
+          <w:rFonts w:eastAsia="Times New Roman"/>
+          <w:shd w:val="clear" w:color="auto" w:fill="FFFFFF"/>
+          <w:lang w:val="en-GB"/>
+        </w:rPr>
+        <w:t>pretium</w:t>
+      </w:r>
+      <w:proofErr w:type="spellEnd"/>
+      <w:r>
+        <w:rPr>
+          <w:rFonts w:eastAsia="Times New Roman"/>
+          <w:shd w:val="clear" w:color="auto" w:fill="FFFFFF"/>
+          <w:lang w:val="en-GB"/>
+        </w:rPr>
+        <w:t xml:space="preserve"> eros </w:t>
+      </w:r>
+      <w:proofErr w:type="spellStart"/>
+      <w:r>
+        <w:rPr>
+          <w:rFonts w:eastAsia="Times New Roman"/>
+          <w:shd w:val="clear" w:color="auto" w:fill="FFFFFF"/>
+          <w:lang w:val="en-GB"/>
+        </w:rPr>
+        <w:t>pretium</w:t>
+      </w:r>
+      <w:proofErr w:type="spellEnd"/>
+      <w:r>
+        <w:rPr>
+          <w:rFonts w:eastAsia="Times New Roman"/>
+          <w:shd w:val="clear" w:color="auto" w:fill="FFFFFF"/>
+          <w:lang w:val="en-GB"/>
+        </w:rPr>
+        <w:t xml:space="preserve"> a. Donec </w:t>
+      </w:r>
+      <w:proofErr w:type="spellStart"/>
+      <w:r>
+        <w:rPr>
+          <w:rFonts w:eastAsia="Times New Roman"/>
+          <w:shd w:val="clear" w:color="auto" w:fill="FFFFFF"/>
+          <w:lang w:val="en-GB"/>
+        </w:rPr>
+        <w:t>elit</w:t>
+      </w:r>
+      <w:proofErr w:type="spellEnd"/>
+      <w:r>
+        <w:rPr>
+          <w:rFonts w:eastAsia="Times New Roman"/>
+          <w:shd w:val="clear" w:color="auto" w:fill="FFFFFF"/>
+          <w:lang w:val="en-GB"/>
+        </w:rPr>
+        <w:t xml:space="preserve"> ligula, maximus sit </w:t>
+      </w:r>
+      <w:proofErr w:type="spellStart"/>
+      <w:r>
+        <w:rPr>
+          <w:rFonts w:eastAsia="Times New Roman"/>
+          <w:shd w:val="clear" w:color="auto" w:fill="FFFFFF"/>
+          <w:lang w:val="en-GB"/>
+        </w:rPr>
+        <w:t>amet</w:t>
+      </w:r>
+      <w:proofErr w:type="spellEnd"/>
+      <w:r>
+        <w:rPr>
+          <w:rFonts w:eastAsia="Times New Roman"/>
+          <w:shd w:val="clear" w:color="auto" w:fill="FFFFFF"/>
+          <w:lang w:val="en-GB"/>
+        </w:rPr>
+        <w:t xml:space="preserve"> vestibulum </w:t>
+      </w:r>
+      <w:proofErr w:type="spellStart"/>
+      <w:r>
+        <w:rPr>
+          <w:rFonts w:eastAsia="Times New Roman"/>
+          <w:shd w:val="clear" w:color="auto" w:fill="FFFFFF"/>
+          <w:lang w:val="en-GB"/>
+        </w:rPr>
+        <w:t>quis</w:t>
+      </w:r>
+      <w:proofErr w:type="spellEnd"/>
+      <w:r>
+        <w:rPr>
+          <w:rFonts w:eastAsia="Times New Roman"/>
+          <w:shd w:val="clear" w:color="auto" w:fill="FFFFFF"/>
+          <w:lang w:val="en-GB"/>
+        </w:rPr>
+        <w:t xml:space="preserve">, </w:t>
+      </w:r>
+      <w:proofErr w:type="spellStart"/>
+      <w:r>
+        <w:rPr>
+          <w:rFonts w:eastAsia="Times New Roman"/>
+          <w:shd w:val="clear" w:color="auto" w:fill="FFFFFF"/>
+          <w:lang w:val="en-GB"/>
+        </w:rPr>
+        <w:t>consequat</w:t>
+      </w:r>
+      <w:proofErr w:type="spellEnd"/>
+      <w:r>
+        <w:rPr>
+          <w:rFonts w:eastAsia="Times New Roman"/>
+          <w:shd w:val="clear" w:color="auto" w:fill="FFFFFF"/>
+          <w:lang w:val="en-GB"/>
+        </w:rPr>
+        <w:t xml:space="preserve"> et </w:t>
+      </w:r>
+      <w:proofErr w:type="spellStart"/>
+      <w:r>
+        <w:rPr>
+          <w:rFonts w:eastAsia="Times New Roman"/>
+          <w:shd w:val="clear" w:color="auto" w:fill="FFFFFF"/>
+          <w:lang w:val="en-GB"/>
+        </w:rPr>
+        <w:t>mauris</w:t>
+      </w:r>
+      <w:proofErr w:type="spellEnd"/>
       <w:r>
         <w:rPr>
           <w:rFonts w:eastAsia="Times New Roman"/>
@@ -496,6 +3221,7 @@
             <w:pPr>
               <w:pStyle w:val="Tablebody"/>
             </w:pPr>
+            <w:proofErr w:type="spellStart"/>
             <w:r>
               <w:t>TERRAIN</w:t>
             </w:r>
@@ -505,6 +3231,7 @@
               </w:rPr>
               <w:t>a</w:t>
             </w:r>
+            <w:proofErr w:type="spellEnd"/>
           </w:p>
         </w:tc>
         <w:tc>
@@ -855,6 +3582,7 @@
                 <w:rFonts w:ascii="Times New Roman" w:hAnsi="Times New Roman"/>
               </w:rPr>
             </w:pPr>
+            <w:proofErr w:type="spellStart"/>
             <w:r>
               <w:rPr>
                 <w:vertAlign w:val="superscript"/>
@@ -862,7 +3590,11 @@
               <w:t>a</w:t>
             </w:r>
             <w:r>
-              <w:t xml:space="preserve">This is a table footnote. This is a table footnote. </w:t>
+              <w:t>This</w:t>
+            </w:r>
+            <w:proofErr w:type="spellEnd"/>
+            <w:r>
+              <w:t xml:space="preserve"> is a table footnote. This is a table footnote. </w:t>
             </w:r>
           </w:p>
         </w:tc>
@@ -889,13 +3621,641 @@
         </w:rPr>
       </w:pPr>
       <w:r>
-        <w:t xml:space="preserve">Lorem ipsum dolor sit amet, consectetur adipiscing elit. </w:t>
-      </w:r>
-      <w:r>
-        <w:rPr>
-          <w:lang w:val="es-ES"/>
-        </w:rPr>
-        <w:t>Nulla posuere odio orci, ut imperdiet nisl egestas ac. Phasellus lobortis congue massa. Curabitur velit est, egestas vitae mauris ut, semper lobortis quam. Mauris vel ex sit amet magna consectetur egestas sed ac velit. Nunc eget dolor volutpat, cursus nulla at, dictum tortor. Duis dignissim nunc a maximus rutrum. Aenean cursus hendrerit gravida. Proin dolor nulla, facilisis molestie condimentum ut, consequat in tellus.</w:t>
+        <w:t xml:space="preserve">Lorem ipsum dolor sit </w:t>
+      </w:r>
+      <w:proofErr w:type="spellStart"/>
+      <w:r>
+        <w:t>amet</w:t>
+      </w:r>
+      <w:proofErr w:type="spellEnd"/>
+      <w:r>
+        <w:t xml:space="preserve">, </w:t>
+      </w:r>
+      <w:proofErr w:type="spellStart"/>
+      <w:r>
+        <w:t>consectetur</w:t>
+      </w:r>
+      <w:proofErr w:type="spellEnd"/>
+      <w:r>
+        <w:t xml:space="preserve"> </w:t>
+      </w:r>
+      <w:proofErr w:type="spellStart"/>
+      <w:r>
+        <w:t>adipiscing</w:t>
+      </w:r>
+      <w:proofErr w:type="spellEnd"/>
+      <w:r>
+        <w:t xml:space="preserve"> </w:t>
+      </w:r>
+      <w:proofErr w:type="spellStart"/>
+      <w:r>
+        <w:t>elit</w:t>
+      </w:r>
+      <w:proofErr w:type="spellEnd"/>
+      <w:r>
+        <w:t xml:space="preserve">. </w:t>
+      </w:r>
+      <w:proofErr w:type="spellStart"/>
+      <w:r>
+        <w:rPr>
+          <w:lang w:val="es-ES"/>
+        </w:rPr>
+        <w:t>Nulla</w:t>
+      </w:r>
+      <w:proofErr w:type="spellEnd"/>
+      <w:r>
+        <w:rPr>
+          <w:lang w:val="es-ES"/>
+        </w:rPr>
+        <w:t xml:space="preserve"> </w:t>
+      </w:r>
+      <w:proofErr w:type="spellStart"/>
+      <w:r>
+        <w:rPr>
+          <w:lang w:val="es-ES"/>
+        </w:rPr>
+        <w:t>posuere</w:t>
+      </w:r>
+      <w:proofErr w:type="spellEnd"/>
+      <w:r>
+        <w:rPr>
+          <w:lang w:val="es-ES"/>
+        </w:rPr>
+        <w:t xml:space="preserve"> odio </w:t>
+      </w:r>
+      <w:proofErr w:type="spellStart"/>
+      <w:r>
+        <w:rPr>
+          <w:lang w:val="es-ES"/>
+        </w:rPr>
+        <w:t>orci</w:t>
+      </w:r>
+      <w:proofErr w:type="spellEnd"/>
+      <w:r>
+        <w:rPr>
+          <w:lang w:val="es-ES"/>
+        </w:rPr>
+        <w:t xml:space="preserve">, ut </w:t>
+      </w:r>
+      <w:proofErr w:type="spellStart"/>
+      <w:r>
+        <w:rPr>
+          <w:lang w:val="es-ES"/>
+        </w:rPr>
+        <w:t>imperdiet</w:t>
+      </w:r>
+      <w:proofErr w:type="spellEnd"/>
+      <w:r>
+        <w:rPr>
+          <w:lang w:val="es-ES"/>
+        </w:rPr>
+        <w:t xml:space="preserve"> </w:t>
+      </w:r>
+      <w:proofErr w:type="spellStart"/>
+      <w:r>
+        <w:rPr>
+          <w:lang w:val="es-ES"/>
+        </w:rPr>
+        <w:t>nisl</w:t>
+      </w:r>
+      <w:proofErr w:type="spellEnd"/>
+      <w:r>
+        <w:rPr>
+          <w:lang w:val="es-ES"/>
+        </w:rPr>
+        <w:t xml:space="preserve"> </w:t>
+      </w:r>
+      <w:proofErr w:type="spellStart"/>
+      <w:r>
+        <w:rPr>
+          <w:lang w:val="es-ES"/>
+        </w:rPr>
+        <w:t>egestas</w:t>
+      </w:r>
+      <w:proofErr w:type="spellEnd"/>
+      <w:r>
+        <w:rPr>
+          <w:lang w:val="es-ES"/>
+        </w:rPr>
+        <w:t xml:space="preserve"> ac. </w:t>
+      </w:r>
+      <w:proofErr w:type="spellStart"/>
+      <w:r>
+        <w:rPr>
+          <w:lang w:val="es-ES"/>
+        </w:rPr>
+        <w:t>Phasellus</w:t>
+      </w:r>
+      <w:proofErr w:type="spellEnd"/>
+      <w:r>
+        <w:rPr>
+          <w:lang w:val="es-ES"/>
+        </w:rPr>
+        <w:t xml:space="preserve"> </w:t>
+      </w:r>
+      <w:proofErr w:type="spellStart"/>
+      <w:r>
+        <w:rPr>
+          <w:lang w:val="es-ES"/>
+        </w:rPr>
+        <w:t>lobortis</w:t>
+      </w:r>
+      <w:proofErr w:type="spellEnd"/>
+      <w:r>
+        <w:rPr>
+          <w:lang w:val="es-ES"/>
+        </w:rPr>
+        <w:t xml:space="preserve"> </w:t>
+      </w:r>
+      <w:proofErr w:type="spellStart"/>
+      <w:r>
+        <w:rPr>
+          <w:lang w:val="es-ES"/>
+        </w:rPr>
+        <w:t>congue</w:t>
+      </w:r>
+      <w:proofErr w:type="spellEnd"/>
+      <w:r>
+        <w:rPr>
+          <w:lang w:val="es-ES"/>
+        </w:rPr>
+        <w:t xml:space="preserve"> </w:t>
+      </w:r>
+      <w:proofErr w:type="spellStart"/>
+      <w:r>
+        <w:rPr>
+          <w:lang w:val="es-ES"/>
+        </w:rPr>
+        <w:t>massa</w:t>
+      </w:r>
+      <w:proofErr w:type="spellEnd"/>
+      <w:r>
+        <w:rPr>
+          <w:lang w:val="es-ES"/>
+        </w:rPr>
+        <w:t xml:space="preserve">. </w:t>
+      </w:r>
+      <w:proofErr w:type="spellStart"/>
+      <w:r>
+        <w:rPr>
+          <w:lang w:val="es-ES"/>
+        </w:rPr>
+        <w:t>Curabitur</w:t>
+      </w:r>
+      <w:proofErr w:type="spellEnd"/>
+      <w:r>
+        <w:rPr>
+          <w:lang w:val="es-ES"/>
+        </w:rPr>
+        <w:t xml:space="preserve"> </w:t>
+      </w:r>
+      <w:proofErr w:type="spellStart"/>
+      <w:r>
+        <w:rPr>
+          <w:lang w:val="es-ES"/>
+        </w:rPr>
+        <w:t>velit</w:t>
+      </w:r>
+      <w:proofErr w:type="spellEnd"/>
+      <w:r>
+        <w:rPr>
+          <w:lang w:val="es-ES"/>
+        </w:rPr>
+        <w:t xml:space="preserve"> </w:t>
+      </w:r>
+      <w:proofErr w:type="spellStart"/>
+      <w:r>
+        <w:rPr>
+          <w:lang w:val="es-ES"/>
+        </w:rPr>
+        <w:t>est</w:t>
+      </w:r>
+      <w:proofErr w:type="spellEnd"/>
+      <w:r>
+        <w:rPr>
+          <w:lang w:val="es-ES"/>
+        </w:rPr>
+        <w:t xml:space="preserve">, </w:t>
+      </w:r>
+      <w:proofErr w:type="spellStart"/>
+      <w:r>
+        <w:rPr>
+          <w:lang w:val="es-ES"/>
+        </w:rPr>
+        <w:t>egestas</w:t>
+      </w:r>
+      <w:proofErr w:type="spellEnd"/>
+      <w:r>
+        <w:rPr>
+          <w:lang w:val="es-ES"/>
+        </w:rPr>
+        <w:t xml:space="preserve"> vitae mauris ut, </w:t>
+      </w:r>
+      <w:proofErr w:type="spellStart"/>
+      <w:r>
+        <w:rPr>
+          <w:lang w:val="es-ES"/>
+        </w:rPr>
+        <w:t>semper</w:t>
+      </w:r>
+      <w:proofErr w:type="spellEnd"/>
+      <w:r>
+        <w:rPr>
+          <w:lang w:val="es-ES"/>
+        </w:rPr>
+        <w:t xml:space="preserve"> </w:t>
+      </w:r>
+      <w:proofErr w:type="spellStart"/>
+      <w:r>
+        <w:rPr>
+          <w:lang w:val="es-ES"/>
+        </w:rPr>
+        <w:t>lobortis</w:t>
+      </w:r>
+      <w:proofErr w:type="spellEnd"/>
+      <w:r>
+        <w:rPr>
+          <w:lang w:val="es-ES"/>
+        </w:rPr>
+        <w:t xml:space="preserve"> </w:t>
+      </w:r>
+      <w:proofErr w:type="spellStart"/>
+      <w:r>
+        <w:rPr>
+          <w:lang w:val="es-ES"/>
+        </w:rPr>
+        <w:t>quam</w:t>
+      </w:r>
+      <w:proofErr w:type="spellEnd"/>
+      <w:r>
+        <w:rPr>
+          <w:lang w:val="es-ES"/>
+        </w:rPr>
+        <w:t xml:space="preserve">. Mauris </w:t>
+      </w:r>
+      <w:proofErr w:type="spellStart"/>
+      <w:r>
+        <w:rPr>
+          <w:lang w:val="es-ES"/>
+        </w:rPr>
+        <w:t>vel</w:t>
+      </w:r>
+      <w:proofErr w:type="spellEnd"/>
+      <w:r>
+        <w:rPr>
+          <w:lang w:val="es-ES"/>
+        </w:rPr>
+        <w:t xml:space="preserve"> ex </w:t>
+      </w:r>
+      <w:proofErr w:type="spellStart"/>
+      <w:r>
+        <w:rPr>
+          <w:lang w:val="es-ES"/>
+        </w:rPr>
+        <w:t>sit</w:t>
+      </w:r>
+      <w:proofErr w:type="spellEnd"/>
+      <w:r>
+        <w:rPr>
+          <w:lang w:val="es-ES"/>
+        </w:rPr>
+        <w:t xml:space="preserve"> </w:t>
+      </w:r>
+      <w:proofErr w:type="spellStart"/>
+      <w:r>
+        <w:rPr>
+          <w:lang w:val="es-ES"/>
+        </w:rPr>
+        <w:t>amet</w:t>
+      </w:r>
+      <w:proofErr w:type="spellEnd"/>
+      <w:r>
+        <w:rPr>
+          <w:lang w:val="es-ES"/>
+        </w:rPr>
+        <w:t xml:space="preserve"> magna </w:t>
+      </w:r>
+      <w:proofErr w:type="spellStart"/>
+      <w:r>
+        <w:rPr>
+          <w:lang w:val="es-ES"/>
+        </w:rPr>
+        <w:t>consectetur</w:t>
+      </w:r>
+      <w:proofErr w:type="spellEnd"/>
+      <w:r>
+        <w:rPr>
+          <w:lang w:val="es-ES"/>
+        </w:rPr>
+        <w:t xml:space="preserve"> </w:t>
+      </w:r>
+      <w:proofErr w:type="spellStart"/>
+      <w:r>
+        <w:rPr>
+          <w:lang w:val="es-ES"/>
+        </w:rPr>
+        <w:t>egestas</w:t>
+      </w:r>
+      <w:proofErr w:type="spellEnd"/>
+      <w:r>
+        <w:rPr>
+          <w:lang w:val="es-ES"/>
+        </w:rPr>
+        <w:t xml:space="preserve"> sed ac </w:t>
+      </w:r>
+      <w:proofErr w:type="spellStart"/>
+      <w:r>
+        <w:rPr>
+          <w:lang w:val="es-ES"/>
+        </w:rPr>
+        <w:t>velit</w:t>
+      </w:r>
+      <w:proofErr w:type="spellEnd"/>
+      <w:r>
+        <w:rPr>
+          <w:lang w:val="es-ES"/>
+        </w:rPr>
+        <w:t xml:space="preserve">. Nunc </w:t>
+      </w:r>
+      <w:proofErr w:type="spellStart"/>
+      <w:r>
+        <w:rPr>
+          <w:lang w:val="es-ES"/>
+        </w:rPr>
+        <w:t>eget</w:t>
+      </w:r>
+      <w:proofErr w:type="spellEnd"/>
+      <w:r>
+        <w:rPr>
+          <w:lang w:val="es-ES"/>
+        </w:rPr>
+        <w:t xml:space="preserve"> dolor </w:t>
+      </w:r>
+      <w:proofErr w:type="spellStart"/>
+      <w:r>
+        <w:rPr>
+          <w:lang w:val="es-ES"/>
+        </w:rPr>
+        <w:t>volutpat</w:t>
+      </w:r>
+      <w:proofErr w:type="spellEnd"/>
+      <w:r>
+        <w:rPr>
+          <w:lang w:val="es-ES"/>
+        </w:rPr>
+        <w:t xml:space="preserve">, </w:t>
+      </w:r>
+      <w:proofErr w:type="spellStart"/>
+      <w:r>
+        <w:rPr>
+          <w:lang w:val="es-ES"/>
+        </w:rPr>
+        <w:t>cursus</w:t>
+      </w:r>
+      <w:proofErr w:type="spellEnd"/>
+      <w:r>
+        <w:rPr>
+          <w:lang w:val="es-ES"/>
+        </w:rPr>
+        <w:t xml:space="preserve"> </w:t>
+      </w:r>
+      <w:proofErr w:type="spellStart"/>
+      <w:r>
+        <w:rPr>
+          <w:lang w:val="es-ES"/>
+        </w:rPr>
+        <w:t>nulla</w:t>
+      </w:r>
+      <w:proofErr w:type="spellEnd"/>
+      <w:r>
+        <w:rPr>
+          <w:lang w:val="es-ES"/>
+        </w:rPr>
+        <w:t xml:space="preserve"> at, </w:t>
+      </w:r>
+      <w:proofErr w:type="spellStart"/>
+      <w:r>
+        <w:rPr>
+          <w:lang w:val="es-ES"/>
+        </w:rPr>
+        <w:t>dictum</w:t>
+      </w:r>
+      <w:proofErr w:type="spellEnd"/>
+      <w:r>
+        <w:rPr>
+          <w:lang w:val="es-ES"/>
+        </w:rPr>
+        <w:t xml:space="preserve"> tortor. </w:t>
+      </w:r>
+      <w:proofErr w:type="spellStart"/>
+      <w:r>
+        <w:rPr>
+          <w:lang w:val="es-ES"/>
+        </w:rPr>
+        <w:t>Duis</w:t>
+      </w:r>
+      <w:proofErr w:type="spellEnd"/>
+      <w:r>
+        <w:rPr>
+          <w:lang w:val="es-ES"/>
+        </w:rPr>
+        <w:t xml:space="preserve"> </w:t>
+      </w:r>
+      <w:proofErr w:type="spellStart"/>
+      <w:r>
+        <w:rPr>
+          <w:lang w:val="es-ES"/>
+        </w:rPr>
+        <w:t>dignissim</w:t>
+      </w:r>
+      <w:proofErr w:type="spellEnd"/>
+      <w:r>
+        <w:rPr>
+          <w:lang w:val="es-ES"/>
+        </w:rPr>
+        <w:t xml:space="preserve"> nunc a </w:t>
+      </w:r>
+      <w:proofErr w:type="spellStart"/>
+      <w:r>
+        <w:rPr>
+          <w:lang w:val="es-ES"/>
+        </w:rPr>
+        <w:t>maximus</w:t>
+      </w:r>
+      <w:proofErr w:type="spellEnd"/>
+      <w:r>
+        <w:rPr>
+          <w:lang w:val="es-ES"/>
+        </w:rPr>
+        <w:t xml:space="preserve"> </w:t>
+      </w:r>
+      <w:proofErr w:type="spellStart"/>
+      <w:r>
+        <w:rPr>
+          <w:lang w:val="es-ES"/>
+        </w:rPr>
+        <w:t>rutrum</w:t>
+      </w:r>
+      <w:proofErr w:type="spellEnd"/>
+      <w:r>
+        <w:rPr>
+          <w:lang w:val="es-ES"/>
+        </w:rPr>
+        <w:t xml:space="preserve">. </w:t>
+      </w:r>
+      <w:proofErr w:type="spellStart"/>
+      <w:r>
+        <w:rPr>
+          <w:lang w:val="es-ES"/>
+        </w:rPr>
+        <w:t>Aenean</w:t>
+      </w:r>
+      <w:proofErr w:type="spellEnd"/>
+      <w:r>
+        <w:rPr>
+          <w:lang w:val="es-ES"/>
+        </w:rPr>
+        <w:t xml:space="preserve"> </w:t>
+      </w:r>
+      <w:proofErr w:type="spellStart"/>
+      <w:r>
+        <w:rPr>
+          <w:lang w:val="es-ES"/>
+        </w:rPr>
+        <w:t>cursus</w:t>
+      </w:r>
+      <w:proofErr w:type="spellEnd"/>
+      <w:r>
+        <w:rPr>
+          <w:lang w:val="es-ES"/>
+        </w:rPr>
+        <w:t xml:space="preserve"> </w:t>
+      </w:r>
+      <w:proofErr w:type="spellStart"/>
+      <w:r>
+        <w:rPr>
+          <w:lang w:val="es-ES"/>
+        </w:rPr>
+        <w:t>hendrerit</w:t>
+      </w:r>
+      <w:proofErr w:type="spellEnd"/>
+      <w:r>
+        <w:rPr>
+          <w:lang w:val="es-ES"/>
+        </w:rPr>
+        <w:t xml:space="preserve"> </w:t>
+      </w:r>
+      <w:proofErr w:type="spellStart"/>
+      <w:r>
+        <w:rPr>
+          <w:lang w:val="es-ES"/>
+        </w:rPr>
+        <w:t>gravida</w:t>
+      </w:r>
+      <w:proofErr w:type="spellEnd"/>
+      <w:r>
+        <w:rPr>
+          <w:lang w:val="es-ES"/>
+        </w:rPr>
+        <w:t xml:space="preserve">. </w:t>
+      </w:r>
+      <w:proofErr w:type="spellStart"/>
+      <w:r>
+        <w:rPr>
+          <w:lang w:val="es-ES"/>
+        </w:rPr>
+        <w:t>Proin</w:t>
+      </w:r>
+      <w:proofErr w:type="spellEnd"/>
+      <w:r>
+        <w:rPr>
+          <w:lang w:val="es-ES"/>
+        </w:rPr>
+        <w:t xml:space="preserve"> dolor </w:t>
+      </w:r>
+      <w:proofErr w:type="spellStart"/>
+      <w:r>
+        <w:rPr>
+          <w:lang w:val="es-ES"/>
+        </w:rPr>
+        <w:t>nulla</w:t>
+      </w:r>
+      <w:proofErr w:type="spellEnd"/>
+      <w:r>
+        <w:rPr>
+          <w:lang w:val="es-ES"/>
+        </w:rPr>
+        <w:t xml:space="preserve">, </w:t>
+      </w:r>
+      <w:proofErr w:type="spellStart"/>
+      <w:r>
+        <w:rPr>
+          <w:lang w:val="es-ES"/>
+        </w:rPr>
+        <w:t>facilisis</w:t>
+      </w:r>
+      <w:proofErr w:type="spellEnd"/>
+      <w:r>
+        <w:rPr>
+          <w:lang w:val="es-ES"/>
+        </w:rPr>
+        <w:t xml:space="preserve"> </w:t>
+      </w:r>
+      <w:proofErr w:type="spellStart"/>
+      <w:r>
+        <w:rPr>
+          <w:lang w:val="es-ES"/>
+        </w:rPr>
+        <w:t>molestie</w:t>
+      </w:r>
+      <w:proofErr w:type="spellEnd"/>
+      <w:r>
+        <w:rPr>
+          <w:lang w:val="es-ES"/>
+        </w:rPr>
+        <w:t xml:space="preserve"> </w:t>
+      </w:r>
+      <w:proofErr w:type="spellStart"/>
+      <w:r>
+        <w:rPr>
+          <w:lang w:val="es-ES"/>
+        </w:rPr>
+        <w:t>condimentum</w:t>
+      </w:r>
+      <w:proofErr w:type="spellEnd"/>
+      <w:r>
+        <w:rPr>
+          <w:lang w:val="es-ES"/>
+        </w:rPr>
+        <w:t xml:space="preserve"> ut, </w:t>
+      </w:r>
+      <w:proofErr w:type="spellStart"/>
+      <w:r>
+        <w:rPr>
+          <w:lang w:val="es-ES"/>
+        </w:rPr>
+        <w:t>consequat</w:t>
+      </w:r>
+      <w:proofErr w:type="spellEnd"/>
+      <w:r>
+        <w:rPr>
+          <w:lang w:val="es-ES"/>
+        </w:rPr>
+        <w:t xml:space="preserve"> in </w:t>
+      </w:r>
+      <w:proofErr w:type="spellStart"/>
+      <w:r>
+        <w:rPr>
+          <w:lang w:val="es-ES"/>
+        </w:rPr>
+        <w:t>tellus</w:t>
+      </w:r>
+      <w:proofErr w:type="spellEnd"/>
+      <w:r>
+        <w:rPr>
+          <w:lang w:val="es-ES"/>
+        </w:rPr>
+        <w:t>.</w:t>
       </w:r>
     </w:p>
     <w:p>
@@ -1120,6 +4480,7 @@
         <w:adjustRightInd w:val="0"/>
       </w:pPr>
       <w:r>
+        <w:lastRenderedPageBreak/>
         <w:fldChar w:fldCharType="end"/>
       </w:r>
     </w:p>
@@ -1128,7 +4489,8 @@
       <w:headerReference w:type="default" r:id="rId12"/>
       <w:footerReference w:type="even" r:id="rId13"/>
       <w:footerReference w:type="default" r:id="rId14"/>
-      <w:footerReference w:type="first" r:id="rId15"/>
+      <w:headerReference w:type="first" r:id="rId15"/>
+      <w:footerReference w:type="first" r:id="rId16"/>
       <w:pgSz w:w="12240" w:h="15840" w:code="1"/>
       <w:pgMar w:top="1440" w:right="2160" w:bottom="1440" w:left="2160" w:header="1440" w:footer="1440" w:gutter="0"/>
       <w:cols w:space="720"/>
@@ -1140,7 +4502,7 @@
 </file>
 
 <file path=word/endnotes.xml><?xml version="1.0" encoding="utf-8"?>
-<w:endnotes xmlns:wpc="http://schemas.microsoft.com/office/word/2010/wordprocessingCanvas" xmlns:cx="http://schemas.microsoft.com/office/drawing/2014/chartex" xmlns:cx1="http://schemas.microsoft.com/office/drawing/2015/9/8/chartex" xmlns:cx2="http://schemas.microsoft.com/office/drawing/2015/10/21/chartex" xmlns:cx3="http://schemas.microsoft.com/office/drawing/2016/5/9/chartex" xmlns:cx4="http://schemas.microsoft.com/office/drawing/2016/5/10/chartex" xmlns:cx5="http://schemas.microsoft.com/office/drawing/2016/5/11/chartex" xmlns:cx6="http://schemas.microsoft.com/office/drawing/2016/5/12/chartex" xmlns:cx7="http://schemas.microsoft.com/office/drawing/2016/5/13/chartex" xmlns:cx8="http://schemas.microsoft.com/office/drawing/2016/5/14/chartex" xmlns:mc="http://schemas.openxmlformats.org/markup-compatibility/2006" xmlns:aink="http://schemas.microsoft.com/office/drawing/2016/ink" xmlns:am3d="http://schemas.microsoft.com/office/drawing/2017/model3d" xmlns:o="urn:schemas-microsoft-com:office:office" xmlns:oel="http://schemas.microsoft.com/office/2019/extlst" xmlns:r="http://schemas.openxmlformats.org/officeDocument/2006/relationships" xmlns:m="http://schemas.openxmlformats.org/officeDocument/2006/math" xmlns:v="urn:schemas-microsoft-com:vml" xmlns:wp14="http://schemas.microsoft.com/office/word/2010/wordprocessingDrawing" xmlns:wp="http://schemas.openxmlformats.org/drawingml/2006/wordprocessingDrawing" xmlns:w10="urn:schemas-microsoft-com:office:word" xmlns:w="http://schemas.openxmlformats.org/wordprocessingml/2006/main" xmlns:w14="http://schemas.microsoft.com/office/word/2010/wordml" xmlns:w15="http://schemas.microsoft.com/office/word/2012/wordml" xmlns:w16cex="http://schemas.microsoft.com/office/word/2018/wordml/cex" xmlns:w16cid="http://schemas.microsoft.com/office/word/2016/wordml/cid" xmlns:w16="http://schemas.microsoft.com/office/word/2018/wordml" xmlns:w16du="http://schemas.microsoft.com/office/word/2023/wordml/word16du" xmlns:w16sdtdh="http://schemas.microsoft.com/office/word/2020/wordml/sdtdatahash" xmlns:w16sdtfl="http://schemas.microsoft.com/office/word/2024/wordml/sdtformatlock" xmlns:w16se="http://schemas.microsoft.com/office/word/2015/wordml/symex" xmlns:wpg="http://schemas.microsoft.com/office/word/2010/wordprocessingGroup" xmlns:wpi="http://schemas.microsoft.com/office/word/2010/wordprocessingInk" xmlns:wne="http://schemas.microsoft.com/office/word/2006/wordml" xmlns:wps="http://schemas.microsoft.com/office/word/2010/wordprocessingShape" mc:Ignorable="w14 w15 w16se w16cid w16 w16cex w16sdtdh w16sdtfl w16du wp14">
+<w:endnotes xmlns:wpc="http://schemas.microsoft.com/office/word/2010/wordprocessingCanvas" xmlns:cx="http://schemas.microsoft.com/office/drawing/2014/chartex" xmlns:cx1="http://schemas.microsoft.com/office/drawing/2015/9/8/chartex" xmlns:cx2="http://schemas.microsoft.com/office/drawing/2015/10/21/chartex" xmlns:cx3="http://schemas.microsoft.com/office/drawing/2016/5/9/chartex" xmlns:cx4="http://schemas.microsoft.com/office/drawing/2016/5/10/chartex" xmlns:cx5="http://schemas.microsoft.com/office/drawing/2016/5/11/chartex" xmlns:cx6="http://schemas.microsoft.com/office/drawing/2016/5/12/chartex" xmlns:cx7="http://schemas.microsoft.com/office/drawing/2016/5/13/chartex" xmlns:cx8="http://schemas.microsoft.com/office/drawing/2016/5/14/chartex" xmlns:mc="http://schemas.openxmlformats.org/markup-compatibility/2006" xmlns:aink="http://schemas.microsoft.com/office/drawing/2016/ink" xmlns:am3d="http://schemas.microsoft.com/office/drawing/2017/model3d" xmlns:o="urn:schemas-microsoft-com:office:office" xmlns:oel="http://schemas.microsoft.com/office/2019/extlst" xmlns:r="http://schemas.openxmlformats.org/officeDocument/2006/relationships" xmlns:m="http://schemas.openxmlformats.org/officeDocument/2006/math" xmlns:v="urn:schemas-microsoft-com:vml" xmlns:wp14="http://schemas.microsoft.com/office/word/2010/wordprocessingDrawing" xmlns:wp="http://schemas.openxmlformats.org/drawingml/2006/wordprocessingDrawing" xmlns:w10="urn:schemas-microsoft-com:office:word" xmlns:w="http://schemas.openxmlformats.org/wordprocessingml/2006/main" xmlns:w14="http://schemas.microsoft.com/office/word/2010/wordml" xmlns:w15="http://schemas.microsoft.com/office/word/2012/wordml" xmlns:w16cex="http://schemas.microsoft.com/office/word/2018/wordml/cex" xmlns:w16cid="http://schemas.microsoft.com/office/word/2016/wordml/cid" xmlns:w16="http://schemas.microsoft.com/office/word/2018/wordml" xmlns:w16du="http://schemas.microsoft.com/office/word/2023/wordml/word16du" xmlns:w16sdtdh="http://schemas.microsoft.com/office/word/2020/wordml/sdtdatahash" xmlns:w16se="http://schemas.microsoft.com/office/word/2015/wordml/symex" xmlns:wpg="http://schemas.microsoft.com/office/word/2010/wordprocessingGroup" xmlns:wpi="http://schemas.microsoft.com/office/word/2010/wordprocessingInk" xmlns:wne="http://schemas.microsoft.com/office/word/2006/wordml" xmlns:wps="http://schemas.microsoft.com/office/word/2010/wordprocessingShape" mc:Ignorable="w14 w15 w16se w16cid w16 w16cex w16sdtdh w16du wp14">
   <w:endnote w:type="separator" w:id="-1">
     <w:p>
       <w:pPr>
@@ -1175,7 +4537,7 @@
 </file>
 
 <file path=word/footer1.xml><?xml version="1.0" encoding="utf-8"?>
-<w:ftr xmlns:wpc="http://schemas.microsoft.com/office/word/2010/wordprocessingCanvas" xmlns:cx="http://schemas.microsoft.com/office/drawing/2014/chartex" xmlns:cx1="http://schemas.microsoft.com/office/drawing/2015/9/8/chartex" xmlns:cx2="http://schemas.microsoft.com/office/drawing/2015/10/21/chartex" xmlns:cx3="http://schemas.microsoft.com/office/drawing/2016/5/9/chartex" xmlns:cx4="http://schemas.microsoft.com/office/drawing/2016/5/10/chartex" xmlns:cx5="http://schemas.microsoft.com/office/drawing/2016/5/11/chartex" xmlns:cx6="http://schemas.microsoft.com/office/drawing/2016/5/12/chartex" xmlns:cx7="http://schemas.microsoft.com/office/drawing/2016/5/13/chartex" xmlns:cx8="http://schemas.microsoft.com/office/drawing/2016/5/14/chartex" xmlns:mc="http://schemas.openxmlformats.org/markup-compatibility/2006" xmlns:aink="http://schemas.microsoft.com/office/drawing/2016/ink" xmlns:am3d="http://schemas.microsoft.com/office/drawing/2017/model3d" xmlns:o="urn:schemas-microsoft-com:office:office" xmlns:oel="http://schemas.microsoft.com/office/2019/extlst" xmlns:r="http://schemas.openxmlformats.org/officeDocument/2006/relationships" xmlns:m="http://schemas.openxmlformats.org/officeDocument/2006/math" xmlns:v="urn:schemas-microsoft-com:vml" xmlns:wp14="http://schemas.microsoft.com/office/word/2010/wordprocessingDrawing" xmlns:wp="http://schemas.openxmlformats.org/drawingml/2006/wordprocessingDrawing" xmlns:w10="urn:schemas-microsoft-com:office:word" xmlns:w="http://schemas.openxmlformats.org/wordprocessingml/2006/main" xmlns:w14="http://schemas.microsoft.com/office/word/2010/wordml" xmlns:w15="http://schemas.microsoft.com/office/word/2012/wordml" xmlns:w16cex="http://schemas.microsoft.com/office/word/2018/wordml/cex" xmlns:w16cid="http://schemas.microsoft.com/office/word/2016/wordml/cid" xmlns:w16="http://schemas.microsoft.com/office/word/2018/wordml" xmlns:w16du="http://schemas.microsoft.com/office/word/2023/wordml/word16du" xmlns:w16sdtdh="http://schemas.microsoft.com/office/word/2020/wordml/sdtdatahash" xmlns:w16sdtfl="http://schemas.microsoft.com/office/word/2024/wordml/sdtformatlock" xmlns:w16se="http://schemas.microsoft.com/office/word/2015/wordml/symex" xmlns:wpg="http://schemas.microsoft.com/office/word/2010/wordprocessingGroup" xmlns:wpi="http://schemas.microsoft.com/office/word/2010/wordprocessingInk" xmlns:wne="http://schemas.microsoft.com/office/word/2006/wordml" xmlns:wps="http://schemas.microsoft.com/office/word/2010/wordprocessingShape" mc:Ignorable="w14 w15 w16se w16cid w16 w16cex w16sdtdh w16sdtfl w16du wp14">
+<w:ftr xmlns:wpc="http://schemas.microsoft.com/office/word/2010/wordprocessingCanvas" xmlns:cx="http://schemas.microsoft.com/office/drawing/2014/chartex" xmlns:cx1="http://schemas.microsoft.com/office/drawing/2015/9/8/chartex" xmlns:cx2="http://schemas.microsoft.com/office/drawing/2015/10/21/chartex" xmlns:cx3="http://schemas.microsoft.com/office/drawing/2016/5/9/chartex" xmlns:cx4="http://schemas.microsoft.com/office/drawing/2016/5/10/chartex" xmlns:cx5="http://schemas.microsoft.com/office/drawing/2016/5/11/chartex" xmlns:cx6="http://schemas.microsoft.com/office/drawing/2016/5/12/chartex" xmlns:cx7="http://schemas.microsoft.com/office/drawing/2016/5/13/chartex" xmlns:cx8="http://schemas.microsoft.com/office/drawing/2016/5/14/chartex" xmlns:mc="http://schemas.openxmlformats.org/markup-compatibility/2006" xmlns:aink="http://schemas.microsoft.com/office/drawing/2016/ink" xmlns:am3d="http://schemas.microsoft.com/office/drawing/2017/model3d" xmlns:o="urn:schemas-microsoft-com:office:office" xmlns:oel="http://schemas.microsoft.com/office/2019/extlst" xmlns:r="http://schemas.openxmlformats.org/officeDocument/2006/relationships" xmlns:m="http://schemas.openxmlformats.org/officeDocument/2006/math" xmlns:v="urn:schemas-microsoft-com:vml" xmlns:wp14="http://schemas.microsoft.com/office/word/2010/wordprocessingDrawing" xmlns:wp="http://schemas.openxmlformats.org/drawingml/2006/wordprocessingDrawing" xmlns:w10="urn:schemas-microsoft-com:office:word" xmlns:w="http://schemas.openxmlformats.org/wordprocessingml/2006/main" xmlns:w14="http://schemas.microsoft.com/office/word/2010/wordml" xmlns:w15="http://schemas.microsoft.com/office/word/2012/wordml" xmlns:w16cex="http://schemas.microsoft.com/office/word/2018/wordml/cex" xmlns:w16cid="http://schemas.microsoft.com/office/word/2016/wordml/cid" xmlns:w16="http://schemas.microsoft.com/office/word/2018/wordml" xmlns:w16du="http://schemas.microsoft.com/office/word/2023/wordml/word16du" xmlns:w16sdtdh="http://schemas.microsoft.com/office/word/2020/wordml/sdtdatahash" xmlns:w16se="http://schemas.microsoft.com/office/word/2015/wordml/symex" xmlns:wpg="http://schemas.microsoft.com/office/word/2010/wordprocessingGroup" xmlns:wpi="http://schemas.microsoft.com/office/word/2010/wordprocessingInk" xmlns:wne="http://schemas.microsoft.com/office/word/2006/wordml" xmlns:wps="http://schemas.microsoft.com/office/word/2010/wordprocessingShape" mc:Ignorable="w14 w15 w16se w16cid w16 w16cex w16sdtdh w16du wp14">
   <w:p>
     <w:pPr>
       <w:pStyle w:val="Footer"/>
@@ -1198,7 +4560,7 @@
 </file>
 
 <file path=word/footer2.xml><?xml version="1.0" encoding="utf-8"?>
-<w:ftr xmlns:wpc="http://schemas.microsoft.com/office/word/2010/wordprocessingCanvas" xmlns:cx="http://schemas.microsoft.com/office/drawing/2014/chartex" xmlns:cx1="http://schemas.microsoft.com/office/drawing/2015/9/8/chartex" xmlns:cx2="http://schemas.microsoft.com/office/drawing/2015/10/21/chartex" xmlns:cx3="http://schemas.microsoft.com/office/drawing/2016/5/9/chartex" xmlns:cx4="http://schemas.microsoft.com/office/drawing/2016/5/10/chartex" xmlns:cx5="http://schemas.microsoft.com/office/drawing/2016/5/11/chartex" xmlns:cx6="http://schemas.microsoft.com/office/drawing/2016/5/12/chartex" xmlns:cx7="http://schemas.microsoft.com/office/drawing/2016/5/13/chartex" xmlns:cx8="http://schemas.microsoft.com/office/drawing/2016/5/14/chartex" xmlns:mc="http://schemas.openxmlformats.org/markup-compatibility/2006" xmlns:aink="http://schemas.microsoft.com/office/drawing/2016/ink" xmlns:am3d="http://schemas.microsoft.com/office/drawing/2017/model3d" xmlns:o="urn:schemas-microsoft-com:office:office" xmlns:oel="http://schemas.microsoft.com/office/2019/extlst" xmlns:r="http://schemas.openxmlformats.org/officeDocument/2006/relationships" xmlns:m="http://schemas.openxmlformats.org/officeDocument/2006/math" xmlns:v="urn:schemas-microsoft-com:vml" xmlns:wp14="http://schemas.microsoft.com/office/word/2010/wordprocessingDrawing" xmlns:wp="http://schemas.openxmlformats.org/drawingml/2006/wordprocessingDrawing" xmlns:w10="urn:schemas-microsoft-com:office:word" xmlns:w="http://schemas.openxmlformats.org/wordprocessingml/2006/main" xmlns:w14="http://schemas.microsoft.com/office/word/2010/wordml" xmlns:w15="http://schemas.microsoft.com/office/word/2012/wordml" xmlns:w16cex="http://schemas.microsoft.com/office/word/2018/wordml/cex" xmlns:w16cid="http://schemas.microsoft.com/office/word/2016/wordml/cid" xmlns:w16="http://schemas.microsoft.com/office/word/2018/wordml" xmlns:w16du="http://schemas.microsoft.com/office/word/2023/wordml/word16du" xmlns:w16sdtdh="http://schemas.microsoft.com/office/word/2020/wordml/sdtdatahash" xmlns:w16sdtfl="http://schemas.microsoft.com/office/word/2024/wordml/sdtformatlock" xmlns:w16se="http://schemas.microsoft.com/office/word/2015/wordml/symex" xmlns:wpg="http://schemas.microsoft.com/office/word/2010/wordprocessingGroup" xmlns:wpi="http://schemas.microsoft.com/office/word/2010/wordprocessingInk" xmlns:wne="http://schemas.microsoft.com/office/word/2006/wordml" xmlns:wps="http://schemas.microsoft.com/office/word/2010/wordprocessingShape" mc:Ignorable="w14 w15 w16se w16cid w16 w16cex w16sdtdh w16sdtfl w16du wp14">
+<w:ftr xmlns:wpc="http://schemas.microsoft.com/office/word/2010/wordprocessingCanvas" xmlns:cx="http://schemas.microsoft.com/office/drawing/2014/chartex" xmlns:cx1="http://schemas.microsoft.com/office/drawing/2015/9/8/chartex" xmlns:cx2="http://schemas.microsoft.com/office/drawing/2015/10/21/chartex" xmlns:cx3="http://schemas.microsoft.com/office/drawing/2016/5/9/chartex" xmlns:cx4="http://schemas.microsoft.com/office/drawing/2016/5/10/chartex" xmlns:cx5="http://schemas.microsoft.com/office/drawing/2016/5/11/chartex" xmlns:cx6="http://schemas.microsoft.com/office/drawing/2016/5/12/chartex" xmlns:cx7="http://schemas.microsoft.com/office/drawing/2016/5/13/chartex" xmlns:cx8="http://schemas.microsoft.com/office/drawing/2016/5/14/chartex" xmlns:mc="http://schemas.openxmlformats.org/markup-compatibility/2006" xmlns:aink="http://schemas.microsoft.com/office/drawing/2016/ink" xmlns:am3d="http://schemas.microsoft.com/office/drawing/2017/model3d" xmlns:o="urn:schemas-microsoft-com:office:office" xmlns:oel="http://schemas.microsoft.com/office/2019/extlst" xmlns:r="http://schemas.openxmlformats.org/officeDocument/2006/relationships" xmlns:m="http://schemas.openxmlformats.org/officeDocument/2006/math" xmlns:v="urn:schemas-microsoft-com:vml" xmlns:wp14="http://schemas.microsoft.com/office/word/2010/wordprocessingDrawing" xmlns:wp="http://schemas.openxmlformats.org/drawingml/2006/wordprocessingDrawing" xmlns:w10="urn:schemas-microsoft-com:office:word" xmlns:w="http://schemas.openxmlformats.org/wordprocessingml/2006/main" xmlns:w14="http://schemas.microsoft.com/office/word/2010/wordml" xmlns:w15="http://schemas.microsoft.com/office/word/2012/wordml" xmlns:w16cex="http://schemas.microsoft.com/office/word/2018/wordml/cex" xmlns:w16cid="http://schemas.microsoft.com/office/word/2016/wordml/cid" xmlns:w16="http://schemas.microsoft.com/office/word/2018/wordml" xmlns:w16du="http://schemas.microsoft.com/office/word/2023/wordml/word16du" xmlns:w16sdtdh="http://schemas.microsoft.com/office/word/2020/wordml/sdtdatahash" xmlns:w16se="http://schemas.microsoft.com/office/word/2015/wordml/symex" xmlns:wpg="http://schemas.microsoft.com/office/word/2010/wordprocessingGroup" xmlns:wpi="http://schemas.microsoft.com/office/word/2010/wordprocessingInk" xmlns:wne="http://schemas.microsoft.com/office/word/2006/wordml" xmlns:wps="http://schemas.microsoft.com/office/word/2010/wordprocessingShape" mc:Ignorable="w14 w15 w16se w16cid w16 w16cex w16sdtdh w16du wp14">
   <w:p>
     <w:pPr>
       <w:pStyle w:val="Footer"/>
@@ -1218,7 +4580,17 @@
 </file>
 
 <file path=word/footer3.xml><?xml version="1.0" encoding="utf-8"?>
-<w:ftr xmlns:wpc="http://schemas.microsoft.com/office/word/2010/wordprocessingCanvas" xmlns:cx="http://schemas.microsoft.com/office/drawing/2014/chartex" xmlns:cx1="http://schemas.microsoft.com/office/drawing/2015/9/8/chartex" xmlns:cx2="http://schemas.microsoft.com/office/drawing/2015/10/21/chartex" xmlns:cx3="http://schemas.microsoft.com/office/drawing/2016/5/9/chartex" xmlns:cx4="http://schemas.microsoft.com/office/drawing/2016/5/10/chartex" xmlns:cx5="http://schemas.microsoft.com/office/drawing/2016/5/11/chartex" xmlns:cx6="http://schemas.microsoft.com/office/drawing/2016/5/12/chartex" xmlns:cx7="http://schemas.microsoft.com/office/drawing/2016/5/13/chartex" xmlns:cx8="http://schemas.microsoft.com/office/drawing/2016/5/14/chartex" xmlns:mc="http://schemas.openxmlformats.org/markup-compatibility/2006" xmlns:aink="http://schemas.microsoft.com/office/drawing/2016/ink" xmlns:am3d="http://schemas.microsoft.com/office/drawing/2017/model3d" xmlns:o="urn:schemas-microsoft-com:office:office" xmlns:oel="http://schemas.microsoft.com/office/2019/extlst" xmlns:r="http://schemas.openxmlformats.org/officeDocument/2006/relationships" xmlns:m="http://schemas.openxmlformats.org/officeDocument/2006/math" xmlns:v="urn:schemas-microsoft-com:vml" xmlns:wp14="http://schemas.microsoft.com/office/word/2010/wordprocessingDrawing" xmlns:wp="http://schemas.openxmlformats.org/drawingml/2006/wordprocessingDrawing" xmlns:w10="urn:schemas-microsoft-com:office:word" xmlns:w="http://schemas.openxmlformats.org/wordprocessingml/2006/main" xmlns:w14="http://schemas.microsoft.com/office/word/2010/wordml" xmlns:w15="http://schemas.microsoft.com/office/word/2012/wordml" xmlns:w16cex="http://schemas.microsoft.com/office/word/2018/wordml/cex" xmlns:w16cid="http://schemas.microsoft.com/office/word/2016/wordml/cid" xmlns:w16="http://schemas.microsoft.com/office/word/2018/wordml" xmlns:w16du="http://schemas.microsoft.com/office/word/2023/wordml/word16du" xmlns:w16sdtdh="http://schemas.microsoft.com/office/word/2020/wordml/sdtdatahash" xmlns:w16sdtfl="http://schemas.microsoft.com/office/word/2024/wordml/sdtformatlock" xmlns:w16se="http://schemas.microsoft.com/office/word/2015/wordml/symex" xmlns:wpg="http://schemas.microsoft.com/office/word/2010/wordprocessingGroup" xmlns:wpi="http://schemas.microsoft.com/office/word/2010/wordprocessingInk" xmlns:wne="http://schemas.microsoft.com/office/word/2006/wordml" xmlns:wps="http://schemas.microsoft.com/office/word/2010/wordprocessingShape" mc:Ignorable="w14 w15 w16se w16cid w16 w16cex w16sdtdh w16sdtfl w16du wp14">
+<w:ftr xmlns:wpc="http://schemas.microsoft.com/office/word/2010/wordprocessingCanvas" xmlns:cx="http://schemas.microsoft.com/office/drawing/2014/chartex" xmlns:cx1="http://schemas.microsoft.com/office/drawing/2015/9/8/chartex" xmlns:cx2="http://schemas.microsoft.com/office/drawing/2015/10/21/chartex" xmlns:cx3="http://schemas.microsoft.com/office/drawing/2016/5/9/chartex" xmlns:cx4="http://schemas.microsoft.com/office/drawing/2016/5/10/chartex" xmlns:cx5="http://schemas.microsoft.com/office/drawing/2016/5/11/chartex" xmlns:cx6="http://schemas.microsoft.com/office/drawing/2016/5/12/chartex" xmlns:cx7="http://schemas.microsoft.com/office/drawing/2016/5/13/chartex" xmlns:cx8="http://schemas.microsoft.com/office/drawing/2016/5/14/chartex" xmlns:mc="http://schemas.openxmlformats.org/markup-compatibility/2006" xmlns:aink="http://schemas.microsoft.com/office/drawing/2016/ink" xmlns:am3d="http://schemas.microsoft.com/office/drawing/2017/model3d" xmlns:o="urn:schemas-microsoft-com:office:office" xmlns:oel="http://schemas.microsoft.com/office/2019/extlst" xmlns:r="http://schemas.openxmlformats.org/officeDocument/2006/relationships" xmlns:m="http://schemas.openxmlformats.org/officeDocument/2006/math" xmlns:v="urn:schemas-microsoft-com:vml" xmlns:wp14="http://schemas.microsoft.com/office/word/2010/wordprocessingDrawing" xmlns:wp="http://schemas.openxmlformats.org/drawingml/2006/wordprocessingDrawing" xmlns:w10="urn:schemas-microsoft-com:office:word" xmlns:w="http://schemas.openxmlformats.org/wordprocessingml/2006/main" xmlns:w14="http://schemas.microsoft.com/office/word/2010/wordml" xmlns:w15="http://schemas.microsoft.com/office/word/2012/wordml" xmlns:w16cex="http://schemas.microsoft.com/office/word/2018/wordml/cex" xmlns:w16cid="http://schemas.microsoft.com/office/word/2016/wordml/cid" xmlns:w16="http://schemas.microsoft.com/office/word/2018/wordml" xmlns:w16du="http://schemas.microsoft.com/office/word/2023/wordml/word16du" xmlns:w16sdtdh="http://schemas.microsoft.com/office/word/2020/wordml/sdtdatahash" xmlns:w16se="http://schemas.microsoft.com/office/word/2015/wordml/symex" xmlns:wpg="http://schemas.microsoft.com/office/word/2010/wordprocessingGroup" xmlns:wpi="http://schemas.microsoft.com/office/word/2010/wordprocessingInk" xmlns:wne="http://schemas.microsoft.com/office/word/2006/wordml" xmlns:wps="http://schemas.microsoft.com/office/word/2010/wordprocessingShape" mc:Ignorable="w14 w15 w16se w16cid w16 w16cex w16sdtdh w16du wp14">
+  <w:p>
+    <w:pPr>
+      <w:pStyle w:val="Footnote"/>
+      <w:rPr>
+        <w:sz w:val="2"/>
+        <w:szCs w:val="2"/>
+        <w:lang w:val="en-GB"/>
+      </w:rPr>
+    </w:pPr>
+  </w:p>
   <w:p>
     <w:pPr>
       <w:pStyle w:val="Footnote"/>
@@ -1229,10 +4601,45 @@
     </w:pPr>
     <w:r>
       <w:rPr>
+        <w:noProof/>
         <w:szCs w:val="13"/>
         <w:lang w:val="en-GB"/>
       </w:rPr>
-      <w:t>Licensed under a Creative Commons Attribution 4.0 International License (CC BY 4.0). Copyright remains with the author(s).</w:t>
+      <w:drawing>
+        <wp:inline distT="0" distB="0" distL="0" distR="0" wp14:anchorId="340D50FD" wp14:editId="66303404">
+          <wp:extent cx="774700" cy="266700"/>
+          <wp:effectExtent l="0" t="0" r="0" b="0"/>
+          <wp:docPr id="1385401242" name="Picture 1"/>
+          <wp:cNvGraphicFramePr>
+            <a:graphicFrameLocks xmlns:a="http://schemas.openxmlformats.org/drawingml/2006/main" noChangeAspect="1"/>
+          </wp:cNvGraphicFramePr>
+          <a:graphic xmlns:a="http://schemas.openxmlformats.org/drawingml/2006/main">
+            <a:graphicData uri="http://schemas.openxmlformats.org/drawingml/2006/picture">
+              <pic:pic xmlns:pic="http://schemas.openxmlformats.org/drawingml/2006/picture">
+                <pic:nvPicPr>
+                  <pic:cNvPr id="1385401242" name="Picture 1385401242"/>
+                  <pic:cNvPicPr/>
+                </pic:nvPicPr>
+                <pic:blipFill>
+                  <a:blip r:embed="rId1"/>
+                  <a:stretch>
+                    <a:fillRect/>
+                  </a:stretch>
+                </pic:blipFill>
+                <pic:spPr>
+                  <a:xfrm>
+                    <a:off x="0" y="0"/>
+                    <a:ext cx="774700" cy="266700"/>
+                  </a:xfrm>
+                  <a:prstGeom prst="rect">
+                    <a:avLst/>
+                  </a:prstGeom>
+                </pic:spPr>
+              </pic:pic>
+            </a:graphicData>
+          </a:graphic>
+        </wp:inline>
+      </w:drawing>
     </w:r>
   </w:p>
   <w:p>
@@ -1240,7 +4647,6 @@
       <w:pStyle w:val="Footnote"/>
       <w:rPr>
         <w:szCs w:val="13"/>
-        <w:lang w:val="en-GB"/>
       </w:rPr>
     </w:pPr>
     <w:r>
@@ -1248,14 +4654,16 @@
         <w:szCs w:val="13"/>
         <w:lang w:val="en-GB"/>
       </w:rPr>
-      <w:t xml:space="preserve"> </w:t>
+      <w:t xml:space="preserve">Licensed under a Creative Commons Attribution 4.0 International License (CC BY 4.0). Copyright remains with the author(s). </w:t>
     </w:r>
-    <w:r>
+  </w:p>
+  <w:p>
+    <w:pPr>
+      <w:pStyle w:val="Footnote"/>
       <w:rPr>
         <w:szCs w:val="13"/>
       </w:rPr>
-      <w:br/>
-    </w:r>
+    </w:pPr>
     <w:r>
       <w:rPr>
         <w:szCs w:val="13"/>
@@ -1276,7 +4684,21 @@
         <w:szCs w:val="13"/>
         <w:lang w:val="es-ES"/>
       </w:rPr>
-      <w:t>NIME’</w:t>
+      <w:t>NIME</w:t>
+    </w:r>
+    <w:r>
+      <w:rPr>
+        <w:szCs w:val="13"/>
+        <w:lang w:val="es-ES"/>
+      </w:rPr>
+      <w:t xml:space="preserve"> </w:t>
+    </w:r>
+    <w:r>
+      <w:rPr>
+        <w:szCs w:val="13"/>
+        <w:lang w:val="es-ES"/>
+      </w:rPr>
+      <w:t>’</w:t>
     </w:r>
     <w:r>
       <w:rPr>
@@ -1290,7 +4712,7 @@
         <w:szCs w:val="13"/>
         <w:lang w:val="es-ES"/>
       </w:rPr>
-      <w:t>5</w:t>
+      <w:t>6</w:t>
     </w:r>
     <w:r>
       <w:rPr>
@@ -1304,6 +4726,13 @@
         <w:szCs w:val="13"/>
         <w:lang w:val="es-ES"/>
       </w:rPr>
+      <w:t xml:space="preserve">June </w:t>
+    </w:r>
+    <w:r>
+      <w:rPr>
+        <w:szCs w:val="13"/>
+        <w:lang w:val="es-ES"/>
+      </w:rPr>
       <w:t>2</w:t>
     </w:r>
     <w:r>
@@ -1311,7 +4740,7 @@
         <w:szCs w:val="13"/>
         <w:lang w:val="es-ES"/>
       </w:rPr>
-      <w:t>4</w:t>
+      <w:t>3</w:t>
     </w:r>
     <w:r>
       <w:rPr>
@@ -1325,7 +4754,56 @@
         <w:szCs w:val="13"/>
         <w:lang w:val="es-ES"/>
       </w:rPr>
-      <w:t>27</w:t>
+      <w:t>2</w:t>
+    </w:r>
+    <w:r>
+      <w:rPr>
+        <w:szCs w:val="13"/>
+        <w:lang w:val="es-ES"/>
+      </w:rPr>
+      <w:t>6</w:t>
+    </w:r>
+    <w:r>
+      <w:rPr>
+        <w:szCs w:val="13"/>
+        <w:lang w:val="es-ES"/>
+      </w:rPr>
+      <w:t>, 20</w:t>
+    </w:r>
+    <w:r>
+      <w:rPr>
+        <w:szCs w:val="13"/>
+        <w:lang w:val="es-ES"/>
+      </w:rPr>
+      <w:t>2</w:t>
+    </w:r>
+    <w:r>
+      <w:rPr>
+        <w:szCs w:val="13"/>
+        <w:lang w:val="es-ES"/>
+      </w:rPr>
+      <w:t>6</w:t>
+    </w:r>
+    <w:r>
+      <w:rPr>
+        <w:szCs w:val="13"/>
+        <w:lang w:val="es-ES"/>
+      </w:rPr>
+      <w:t xml:space="preserve">, </w:t>
+    </w:r>
+    <w:r>
+      <w:rPr>
+        <w:szCs w:val="13"/>
+        <w:lang w:val="es-ES"/>
+      </w:rPr>
+      <w:t>London</w:t>
+    </w:r>
+    <w:r>
+      <w:rPr>
+        <w:szCs w:val="13"/>
+        <w:lang w:val="es-ES"/>
+      </w:rPr>
+      <w:t>,</w:t>
     </w:r>
     <w:r>
       <w:rPr>
@@ -1339,56 +4817,14 @@
         <w:szCs w:val="13"/>
         <w:lang w:val="es-ES"/>
       </w:rPr>
-      <w:t>June</w:t>
-    </w:r>
-    <w:r>
-      <w:rPr>
-        <w:szCs w:val="13"/>
-        <w:lang w:val="es-ES"/>
-      </w:rPr>
-      <w:t>, 20</w:t>
-    </w:r>
-    <w:r>
-      <w:rPr>
-        <w:szCs w:val="13"/>
-        <w:lang w:val="es-ES"/>
-      </w:rPr>
-      <w:t>24</w:t>
-    </w:r>
-    <w:r>
-      <w:rPr>
-        <w:szCs w:val="13"/>
-        <w:lang w:val="es-ES"/>
-      </w:rPr>
-      <w:t xml:space="preserve">, </w:t>
-    </w:r>
-    <w:r>
-      <w:rPr>
-        <w:szCs w:val="13"/>
-        <w:lang w:val="es-ES"/>
-      </w:rPr>
-      <w:t>Canberra</w:t>
-    </w:r>
-    <w:r>
-      <w:rPr>
-        <w:szCs w:val="13"/>
-        <w:lang w:val="es-ES"/>
-      </w:rPr>
-      <w:t>,</w:t>
-    </w:r>
-    <w:r>
-      <w:rPr>
-        <w:szCs w:val="13"/>
-        <w:lang w:val="es-ES"/>
-      </w:rPr>
-      <w:t xml:space="preserve"> Australia</w:t>
+      <w:t>UK</w:t>
     </w:r>
   </w:p>
 </w:ftr>
 </file>
 
 <file path=word/footnotes.xml><?xml version="1.0" encoding="utf-8"?>
-<w:footnotes xmlns:wpc="http://schemas.microsoft.com/office/word/2010/wordprocessingCanvas" xmlns:cx="http://schemas.microsoft.com/office/drawing/2014/chartex" xmlns:cx1="http://schemas.microsoft.com/office/drawing/2015/9/8/chartex" xmlns:cx2="http://schemas.microsoft.com/office/drawing/2015/10/21/chartex" xmlns:cx3="http://schemas.microsoft.com/office/drawing/2016/5/9/chartex" xmlns:cx4="http://schemas.microsoft.com/office/drawing/2016/5/10/chartex" xmlns:cx5="http://schemas.microsoft.com/office/drawing/2016/5/11/chartex" xmlns:cx6="http://schemas.microsoft.com/office/drawing/2016/5/12/chartex" xmlns:cx7="http://schemas.microsoft.com/office/drawing/2016/5/13/chartex" xmlns:cx8="http://schemas.microsoft.com/office/drawing/2016/5/14/chartex" xmlns:mc="http://schemas.openxmlformats.org/markup-compatibility/2006" xmlns:aink="http://schemas.microsoft.com/office/drawing/2016/ink" xmlns:am3d="http://schemas.microsoft.com/office/drawing/2017/model3d" xmlns:o="urn:schemas-microsoft-com:office:office" xmlns:oel="http://schemas.microsoft.com/office/2019/extlst" xmlns:r="http://schemas.openxmlformats.org/officeDocument/2006/relationships" xmlns:m="http://schemas.openxmlformats.org/officeDocument/2006/math" xmlns:v="urn:schemas-microsoft-com:vml" xmlns:wp14="http://schemas.microsoft.com/office/word/2010/wordprocessingDrawing" xmlns:wp="http://schemas.openxmlformats.org/drawingml/2006/wordprocessingDrawing" xmlns:w10="urn:schemas-microsoft-com:office:word" xmlns:w="http://schemas.openxmlformats.org/wordprocessingml/2006/main" xmlns:w14="http://schemas.microsoft.com/office/word/2010/wordml" xmlns:w15="http://schemas.microsoft.com/office/word/2012/wordml" xmlns:w16cex="http://schemas.microsoft.com/office/word/2018/wordml/cex" xmlns:w16cid="http://schemas.microsoft.com/office/word/2016/wordml/cid" xmlns:w16="http://schemas.microsoft.com/office/word/2018/wordml" xmlns:w16du="http://schemas.microsoft.com/office/word/2023/wordml/word16du" xmlns:w16sdtdh="http://schemas.microsoft.com/office/word/2020/wordml/sdtdatahash" xmlns:w16sdtfl="http://schemas.microsoft.com/office/word/2024/wordml/sdtformatlock" xmlns:w16se="http://schemas.microsoft.com/office/word/2015/wordml/symex" xmlns:wpg="http://schemas.microsoft.com/office/word/2010/wordprocessingGroup" xmlns:wpi="http://schemas.microsoft.com/office/word/2010/wordprocessingInk" xmlns:wne="http://schemas.microsoft.com/office/word/2006/wordml" xmlns:wps="http://schemas.microsoft.com/office/word/2010/wordprocessingShape" mc:Ignorable="w14 w15 w16se w16cid w16 w16cex w16sdtdh w16sdtfl w16du wp14">
+<w:footnotes xmlns:wpc="http://schemas.microsoft.com/office/word/2010/wordprocessingCanvas" xmlns:cx="http://schemas.microsoft.com/office/drawing/2014/chartex" xmlns:cx1="http://schemas.microsoft.com/office/drawing/2015/9/8/chartex" xmlns:cx2="http://schemas.microsoft.com/office/drawing/2015/10/21/chartex" xmlns:cx3="http://schemas.microsoft.com/office/drawing/2016/5/9/chartex" xmlns:cx4="http://schemas.microsoft.com/office/drawing/2016/5/10/chartex" xmlns:cx5="http://schemas.microsoft.com/office/drawing/2016/5/11/chartex" xmlns:cx6="http://schemas.microsoft.com/office/drawing/2016/5/12/chartex" xmlns:cx7="http://schemas.microsoft.com/office/drawing/2016/5/13/chartex" xmlns:cx8="http://schemas.microsoft.com/office/drawing/2016/5/14/chartex" xmlns:mc="http://schemas.openxmlformats.org/markup-compatibility/2006" xmlns:aink="http://schemas.microsoft.com/office/drawing/2016/ink" xmlns:am3d="http://schemas.microsoft.com/office/drawing/2017/model3d" xmlns:o="urn:schemas-microsoft-com:office:office" xmlns:oel="http://schemas.microsoft.com/office/2019/extlst" xmlns:r="http://schemas.openxmlformats.org/officeDocument/2006/relationships" xmlns:m="http://schemas.openxmlformats.org/officeDocument/2006/math" xmlns:v="urn:schemas-microsoft-com:vml" xmlns:wp14="http://schemas.microsoft.com/office/word/2010/wordprocessingDrawing" xmlns:wp="http://schemas.openxmlformats.org/drawingml/2006/wordprocessingDrawing" xmlns:w10="urn:schemas-microsoft-com:office:word" xmlns:w="http://schemas.openxmlformats.org/wordprocessingml/2006/main" xmlns:w14="http://schemas.microsoft.com/office/word/2010/wordml" xmlns:w15="http://schemas.microsoft.com/office/word/2012/wordml" xmlns:w16cex="http://schemas.microsoft.com/office/word/2018/wordml/cex" xmlns:w16cid="http://schemas.microsoft.com/office/word/2016/wordml/cid" xmlns:w16="http://schemas.microsoft.com/office/word/2018/wordml" xmlns:w16du="http://schemas.microsoft.com/office/word/2023/wordml/word16du" xmlns:w16sdtdh="http://schemas.microsoft.com/office/word/2020/wordml/sdtdatahash" xmlns:w16se="http://schemas.microsoft.com/office/word/2015/wordml/symex" xmlns:wpg="http://schemas.microsoft.com/office/word/2010/wordprocessingGroup" xmlns:wpi="http://schemas.microsoft.com/office/word/2010/wordprocessingInk" xmlns:wne="http://schemas.microsoft.com/office/word/2006/wordml" xmlns:wps="http://schemas.microsoft.com/office/word/2010/wordprocessingShape" mc:Ignorable="w14 w15 w16se w16cid w16 w16cex w16sdtdh w16du wp14">
   <w:footnote w:type="separator" w:id="-1">
     <w:p>
       <w:pPr>
@@ -1425,70 +4861,67 @@
 </file>
 
 <file path=word/header1.xml><?xml version="1.0" encoding="utf-8"?>
-<w:hdr xmlns:wpc="http://schemas.microsoft.com/office/word/2010/wordprocessingCanvas" xmlns:cx="http://schemas.microsoft.com/office/drawing/2014/chartex" xmlns:cx1="http://schemas.microsoft.com/office/drawing/2015/9/8/chartex" xmlns:cx2="http://schemas.microsoft.com/office/drawing/2015/10/21/chartex" xmlns:cx3="http://schemas.microsoft.com/office/drawing/2016/5/9/chartex" xmlns:cx4="http://schemas.microsoft.com/office/drawing/2016/5/10/chartex" xmlns:cx5="http://schemas.microsoft.com/office/drawing/2016/5/11/chartex" xmlns:cx6="http://schemas.microsoft.com/office/drawing/2016/5/12/chartex" xmlns:cx7="http://schemas.microsoft.com/office/drawing/2016/5/13/chartex" xmlns:cx8="http://schemas.microsoft.com/office/drawing/2016/5/14/chartex" xmlns:mc="http://schemas.openxmlformats.org/markup-compatibility/2006" xmlns:aink="http://schemas.microsoft.com/office/drawing/2016/ink" xmlns:am3d="http://schemas.microsoft.com/office/drawing/2017/model3d" xmlns:o="urn:schemas-microsoft-com:office:office" xmlns:oel="http://schemas.microsoft.com/office/2019/extlst" xmlns:r="http://schemas.openxmlformats.org/officeDocument/2006/relationships" xmlns:m="http://schemas.openxmlformats.org/officeDocument/2006/math" xmlns:v="urn:schemas-microsoft-com:vml" xmlns:wp14="http://schemas.microsoft.com/office/word/2010/wordprocessingDrawing" xmlns:wp="http://schemas.openxmlformats.org/drawingml/2006/wordprocessingDrawing" xmlns:w10="urn:schemas-microsoft-com:office:word" xmlns:w="http://schemas.openxmlformats.org/wordprocessingml/2006/main" xmlns:w14="http://schemas.microsoft.com/office/word/2010/wordml" xmlns:w15="http://schemas.microsoft.com/office/word/2012/wordml" xmlns:w16cex="http://schemas.microsoft.com/office/word/2018/wordml/cex" xmlns:w16cid="http://schemas.microsoft.com/office/word/2016/wordml/cid" xmlns:w16="http://schemas.microsoft.com/office/word/2018/wordml" xmlns:w16du="http://schemas.microsoft.com/office/word/2023/wordml/word16du" xmlns:w16sdtdh="http://schemas.microsoft.com/office/word/2020/wordml/sdtdatahash" xmlns:w16sdtfl="http://schemas.microsoft.com/office/word/2024/wordml/sdtformatlock" xmlns:w16se="http://schemas.microsoft.com/office/word/2015/wordml/symex" xmlns:wpg="http://schemas.microsoft.com/office/word/2010/wordprocessingGroup" xmlns:wpi="http://schemas.microsoft.com/office/word/2010/wordprocessingInk" xmlns:wne="http://schemas.microsoft.com/office/word/2006/wordml" xmlns:wps="http://schemas.microsoft.com/office/word/2010/wordprocessingShape" mc:Ignorable="w14 w15 w16se w16cid w16 w16cex w16sdtdh w16sdtfl w16du wp14">
+<w:hdr xmlns:wpc="http://schemas.microsoft.com/office/word/2010/wordprocessingCanvas" xmlns:cx="http://schemas.microsoft.com/office/drawing/2014/chartex" xmlns:cx1="http://schemas.microsoft.com/office/drawing/2015/9/8/chartex" xmlns:cx2="http://schemas.microsoft.com/office/drawing/2015/10/21/chartex" xmlns:cx3="http://schemas.microsoft.com/office/drawing/2016/5/9/chartex" xmlns:cx4="http://schemas.microsoft.com/office/drawing/2016/5/10/chartex" xmlns:cx5="http://schemas.microsoft.com/office/drawing/2016/5/11/chartex" xmlns:cx6="http://schemas.microsoft.com/office/drawing/2016/5/12/chartex" xmlns:cx7="http://schemas.microsoft.com/office/drawing/2016/5/13/chartex" xmlns:cx8="http://schemas.microsoft.com/office/drawing/2016/5/14/chartex" xmlns:mc="http://schemas.openxmlformats.org/markup-compatibility/2006" xmlns:aink="http://schemas.microsoft.com/office/drawing/2016/ink" xmlns:am3d="http://schemas.microsoft.com/office/drawing/2017/model3d" xmlns:o="urn:schemas-microsoft-com:office:office" xmlns:oel="http://schemas.microsoft.com/office/2019/extlst" xmlns:r="http://schemas.openxmlformats.org/officeDocument/2006/relationships" xmlns:m="http://schemas.openxmlformats.org/officeDocument/2006/math" xmlns:v="urn:schemas-microsoft-com:vml" xmlns:wp14="http://schemas.microsoft.com/office/word/2010/wordprocessingDrawing" xmlns:wp="http://schemas.openxmlformats.org/drawingml/2006/wordprocessingDrawing" xmlns:w10="urn:schemas-microsoft-com:office:word" xmlns:w="http://schemas.openxmlformats.org/wordprocessingml/2006/main" xmlns:w14="http://schemas.microsoft.com/office/word/2010/wordml" xmlns:w15="http://schemas.microsoft.com/office/word/2012/wordml" xmlns:w16cex="http://schemas.microsoft.com/office/word/2018/wordml/cex" xmlns:w16cid="http://schemas.microsoft.com/office/word/2016/wordml/cid" xmlns:w16="http://schemas.microsoft.com/office/word/2018/wordml" xmlns:w16du="http://schemas.microsoft.com/office/word/2023/wordml/word16du" xmlns:w16sdtdh="http://schemas.microsoft.com/office/word/2020/wordml/sdtdatahash" xmlns:w16se="http://schemas.microsoft.com/office/word/2015/wordml/symex" xmlns:wpg="http://schemas.microsoft.com/office/word/2010/wordprocessingGroup" xmlns:wpi="http://schemas.microsoft.com/office/word/2010/wordprocessingInk" xmlns:wne="http://schemas.microsoft.com/office/word/2006/wordml" xmlns:wps="http://schemas.microsoft.com/office/word/2010/wordprocessingShape" mc:Ignorable="w14 w15 w16se w16cid w16 w16cex w16sdtdh w16du wp14">
   <w:p>
     <w:pPr>
       <w:pStyle w:val="Runningheadertitleandauthors"/>
       <w:rPr>
         <w:rStyle w:val="Runningheaderpage-rangeChar"/>
+        <w:noProof/>
+        <w:sz w:val="14"/>
+        <w:szCs w:val="14"/>
       </w:rPr>
     </w:pPr>
     <w:r>
       <w:rPr>
         <w:rStyle w:val="Runningheaderpage-rangeChar"/>
-      </w:rPr>
-      <w:t>##</w:t>
+        <w:sz w:val="14"/>
+        <w:szCs w:val="14"/>
+      </w:rPr>
+      <w:t>NIME ’26, June 23–26, 2026, London</w:t>
     </w:r>
     <w:r>
       <w:rPr>
         <w:rStyle w:val="Runningheaderpage-rangeChar"/>
-      </w:rPr>
-      <w:t>:</w:t>
+        <w:noProof/>
+        <w:sz w:val="14"/>
+        <w:szCs w:val="14"/>
+      </w:rPr>
+      <w:tab/>
     </w:r>
     <w:r>
       <w:rPr>
         <w:rStyle w:val="Runningheaderpage-rangeChar"/>
-      </w:rPr>
-      <w:fldChar w:fldCharType="begin"/>
+        <w:noProof/>
+        <w:sz w:val="14"/>
+        <w:szCs w:val="14"/>
+      </w:rPr>
+      <w:t>, UK</w:t>
     </w:r>
     <w:r>
       <w:rPr>
         <w:rStyle w:val="Runningheaderpage-rangeChar"/>
-      </w:rPr>
-      <w:instrText xml:space="preserve"> PAGE   \* MERGEFORMAT </w:instrText>
+        <w:noProof/>
+        <w:sz w:val="14"/>
+        <w:szCs w:val="14"/>
+      </w:rPr>
+      <w:t xml:space="preserve">                                                                                               </w:t>
     </w:r>
     <w:r>
       <w:rPr>
         <w:rStyle w:val="Runningheaderpage-rangeChar"/>
-      </w:rPr>
-      <w:fldChar w:fldCharType="separate"/>
+        <w:noProof/>
+        <w:sz w:val="14"/>
+        <w:szCs w:val="14"/>
+      </w:rPr>
+      <w:t xml:space="preserve">                 </w:t>
     </w:r>
     <w:r>
       <w:rPr>
         <w:rStyle w:val="Runningheaderpage-rangeChar"/>
         <w:noProof/>
-      </w:rPr>
-      <w:t>8</w:t>
-    </w:r>
-    <w:r>
-      <w:rPr>
-        <w:rStyle w:val="Runningheaderpage-rangeChar"/>
-        <w:noProof/>
-      </w:rPr>
-      <w:fldChar w:fldCharType="end"/>
-    </w:r>
-    <w:r>
-      <w:rPr>
-        <w:rStyle w:val="Runningheaderpage-rangeChar"/>
-        <w:noProof/>
-      </w:rPr>
-      <w:tab/>
-      <w:t xml:space="preserve">                                                                                                                           </w:t>
-    </w:r>
-    <w:r>
-      <w:rPr>
-        <w:rStyle w:val="Runningheaderpage-rangeChar"/>
-        <w:noProof/>
+        <w:sz w:val="14"/>
+        <w:szCs w:val="14"/>
       </w:rPr>
       <w:t>Author #1</w:t>
     </w:r>
@@ -1496,6 +4929,8 @@
       <w:rPr>
         <w:rStyle w:val="Runningheaderpage-rangeChar"/>
         <w:noProof/>
+        <w:sz w:val="14"/>
+        <w:szCs w:val="14"/>
       </w:rPr>
       <w:t xml:space="preserve"> et al.</w:t>
     </w:r>
@@ -1503,13 +4938,27 @@
   <w:p>
     <w:pPr>
       <w:pStyle w:val="Runningheadertitleandauthors"/>
+      <w:rPr>
+        <w:rStyle w:val="Runningheaderpage-rangeChar"/>
+        <w:sz w:val="13"/>
+        <w:szCs w:val="13"/>
+      </w:rPr>
+    </w:pPr>
+  </w:p>
+  <w:p>
+    <w:pPr>
+      <w:pStyle w:val="Runningheadertitleandauthors"/>
+      <w:rPr>
+        <w:sz w:val="13"/>
+        <w:szCs w:val="13"/>
+      </w:rPr>
     </w:pPr>
   </w:p>
 </w:hdr>
 </file>
 
 <file path=word/header2.xml><?xml version="1.0" encoding="utf-8"?>
-<w:hdr xmlns:wpc="http://schemas.microsoft.com/office/word/2010/wordprocessingCanvas" xmlns:cx="http://schemas.microsoft.com/office/drawing/2014/chartex" xmlns:cx1="http://schemas.microsoft.com/office/drawing/2015/9/8/chartex" xmlns:cx2="http://schemas.microsoft.com/office/drawing/2015/10/21/chartex" xmlns:cx3="http://schemas.microsoft.com/office/drawing/2016/5/9/chartex" xmlns:cx4="http://schemas.microsoft.com/office/drawing/2016/5/10/chartex" xmlns:cx5="http://schemas.microsoft.com/office/drawing/2016/5/11/chartex" xmlns:cx6="http://schemas.microsoft.com/office/drawing/2016/5/12/chartex" xmlns:cx7="http://schemas.microsoft.com/office/drawing/2016/5/13/chartex" xmlns:cx8="http://schemas.microsoft.com/office/drawing/2016/5/14/chartex" xmlns:mc="http://schemas.openxmlformats.org/markup-compatibility/2006" xmlns:aink="http://schemas.microsoft.com/office/drawing/2016/ink" xmlns:am3d="http://schemas.microsoft.com/office/drawing/2017/model3d" xmlns:o="urn:schemas-microsoft-com:office:office" xmlns:oel="http://schemas.microsoft.com/office/2019/extlst" xmlns:r="http://schemas.openxmlformats.org/officeDocument/2006/relationships" xmlns:m="http://schemas.openxmlformats.org/officeDocument/2006/math" xmlns:v="urn:schemas-microsoft-com:vml" xmlns:wp14="http://schemas.microsoft.com/office/word/2010/wordprocessingDrawing" xmlns:wp="http://schemas.openxmlformats.org/drawingml/2006/wordprocessingDrawing" xmlns:w10="urn:schemas-microsoft-com:office:word" xmlns:w="http://schemas.openxmlformats.org/wordprocessingml/2006/main" xmlns:w14="http://schemas.microsoft.com/office/word/2010/wordml" xmlns:w15="http://schemas.microsoft.com/office/word/2012/wordml" xmlns:w16cex="http://schemas.microsoft.com/office/word/2018/wordml/cex" xmlns:w16cid="http://schemas.microsoft.com/office/word/2016/wordml/cid" xmlns:w16="http://schemas.microsoft.com/office/word/2018/wordml" xmlns:w16du="http://schemas.microsoft.com/office/word/2023/wordml/word16du" xmlns:w16sdtdh="http://schemas.microsoft.com/office/word/2020/wordml/sdtdatahash" xmlns:w16sdtfl="http://schemas.microsoft.com/office/word/2024/wordml/sdtformatlock" xmlns:w16se="http://schemas.microsoft.com/office/word/2015/wordml/symex" xmlns:wpg="http://schemas.microsoft.com/office/word/2010/wordprocessingGroup" xmlns:wpi="http://schemas.microsoft.com/office/word/2010/wordprocessingInk" xmlns:wne="http://schemas.microsoft.com/office/word/2006/wordml" xmlns:wps="http://schemas.microsoft.com/office/word/2010/wordprocessingShape" mc:Ignorable="w14 w15 w16se w16cid w16 w16cex w16sdtdh w16sdtfl w16du wp14">
+<w:hdr xmlns:wpc="http://schemas.microsoft.com/office/word/2010/wordprocessingCanvas" xmlns:cx="http://schemas.microsoft.com/office/drawing/2014/chartex" xmlns:cx1="http://schemas.microsoft.com/office/drawing/2015/9/8/chartex" xmlns:cx2="http://schemas.microsoft.com/office/drawing/2015/10/21/chartex" xmlns:cx3="http://schemas.microsoft.com/office/drawing/2016/5/9/chartex" xmlns:cx4="http://schemas.microsoft.com/office/drawing/2016/5/10/chartex" xmlns:cx5="http://schemas.microsoft.com/office/drawing/2016/5/11/chartex" xmlns:cx6="http://schemas.microsoft.com/office/drawing/2016/5/12/chartex" xmlns:cx7="http://schemas.microsoft.com/office/drawing/2016/5/13/chartex" xmlns:cx8="http://schemas.microsoft.com/office/drawing/2016/5/14/chartex" xmlns:mc="http://schemas.openxmlformats.org/markup-compatibility/2006" xmlns:aink="http://schemas.microsoft.com/office/drawing/2016/ink" xmlns:am3d="http://schemas.microsoft.com/office/drawing/2017/model3d" xmlns:o="urn:schemas-microsoft-com:office:office" xmlns:oel="http://schemas.microsoft.com/office/2019/extlst" xmlns:r="http://schemas.openxmlformats.org/officeDocument/2006/relationships" xmlns:m="http://schemas.openxmlformats.org/officeDocument/2006/math" xmlns:v="urn:schemas-microsoft-com:vml" xmlns:wp14="http://schemas.microsoft.com/office/word/2010/wordprocessingDrawing" xmlns:wp="http://schemas.openxmlformats.org/drawingml/2006/wordprocessingDrawing" xmlns:w10="urn:schemas-microsoft-com:office:word" xmlns:w="http://schemas.openxmlformats.org/wordprocessingml/2006/main" xmlns:w14="http://schemas.microsoft.com/office/word/2010/wordml" xmlns:w15="http://schemas.microsoft.com/office/word/2012/wordml" xmlns:w16cex="http://schemas.microsoft.com/office/word/2018/wordml/cex" xmlns:w16cid="http://schemas.microsoft.com/office/word/2016/wordml/cid" xmlns:w16="http://schemas.microsoft.com/office/word/2018/wordml" xmlns:w16du="http://schemas.microsoft.com/office/word/2023/wordml/word16du" xmlns:w16sdtdh="http://schemas.microsoft.com/office/word/2020/wordml/sdtdatahash" xmlns:w16se="http://schemas.microsoft.com/office/word/2015/wordml/symex" xmlns:wpg="http://schemas.microsoft.com/office/word/2010/wordprocessingGroup" xmlns:wpi="http://schemas.microsoft.com/office/word/2010/wordprocessingInk" xmlns:wne="http://schemas.microsoft.com/office/word/2006/wordml" xmlns:wps="http://schemas.microsoft.com/office/word/2010/wordprocessingShape" mc:Ignorable="w14 w15 w16se w16cid w16 w16cex w16sdtdh w16du wp14">
   <w:p>
     <w:pPr>
       <w:pStyle w:val="Runningheadertitleandauthors"/>
@@ -1600,8 +5049,18 @@
 </w:hdr>
 </file>
 
+<file path=word/header3.xml><?xml version="1.0" encoding="utf-8"?>
+<w:hdr xmlns:wpc="http://schemas.microsoft.com/office/word/2010/wordprocessingCanvas" xmlns:cx="http://schemas.microsoft.com/office/drawing/2014/chartex" xmlns:cx1="http://schemas.microsoft.com/office/drawing/2015/9/8/chartex" xmlns:cx2="http://schemas.microsoft.com/office/drawing/2015/10/21/chartex" xmlns:cx3="http://schemas.microsoft.com/office/drawing/2016/5/9/chartex" xmlns:cx4="http://schemas.microsoft.com/office/drawing/2016/5/10/chartex" xmlns:cx5="http://schemas.microsoft.com/office/drawing/2016/5/11/chartex" xmlns:cx6="http://schemas.microsoft.com/office/drawing/2016/5/12/chartex" xmlns:cx7="http://schemas.microsoft.com/office/drawing/2016/5/13/chartex" xmlns:cx8="http://schemas.microsoft.com/office/drawing/2016/5/14/chartex" xmlns:mc="http://schemas.openxmlformats.org/markup-compatibility/2006" xmlns:aink="http://schemas.microsoft.com/office/drawing/2016/ink" xmlns:am3d="http://schemas.microsoft.com/office/drawing/2017/model3d" xmlns:o="urn:schemas-microsoft-com:office:office" xmlns:oel="http://schemas.microsoft.com/office/2019/extlst" xmlns:r="http://schemas.openxmlformats.org/officeDocument/2006/relationships" xmlns:m="http://schemas.openxmlformats.org/officeDocument/2006/math" xmlns:v="urn:schemas-microsoft-com:vml" xmlns:wp14="http://schemas.microsoft.com/office/word/2010/wordprocessingDrawing" xmlns:wp="http://schemas.openxmlformats.org/drawingml/2006/wordprocessingDrawing" xmlns:w10="urn:schemas-microsoft-com:office:word" xmlns:w="http://schemas.openxmlformats.org/wordprocessingml/2006/main" xmlns:w14="http://schemas.microsoft.com/office/word/2010/wordml" xmlns:w15="http://schemas.microsoft.com/office/word/2012/wordml" xmlns:w16cex="http://schemas.microsoft.com/office/word/2018/wordml/cex" xmlns:w16cid="http://schemas.microsoft.com/office/word/2016/wordml/cid" xmlns:w16="http://schemas.microsoft.com/office/word/2018/wordml" xmlns:w16du="http://schemas.microsoft.com/office/word/2023/wordml/word16du" xmlns:w16sdtdh="http://schemas.microsoft.com/office/word/2020/wordml/sdtdatahash" xmlns:w16se="http://schemas.microsoft.com/office/word/2015/wordml/symex" xmlns:wpg="http://schemas.microsoft.com/office/word/2010/wordprocessingGroup" xmlns:wpi="http://schemas.microsoft.com/office/word/2010/wordprocessingInk" xmlns:wne="http://schemas.microsoft.com/office/word/2006/wordml" xmlns:wps="http://schemas.microsoft.com/office/word/2010/wordprocessingShape" mc:Ignorable="w14 w15 w16se w16cid w16 w16cex w16sdtdh w16du wp14">
+  <w:p>
+    <w:pPr>
+      <w:pStyle w:val="Header"/>
+    </w:pPr>
+  </w:p>
+</w:hdr>
+</file>
+
 <file path=word/numbering.xml><?xml version="1.0" encoding="utf-8"?>
-<w:numbering xmlns:wpc="http://schemas.microsoft.com/office/word/2010/wordprocessingCanvas" xmlns:cx="http://schemas.microsoft.com/office/drawing/2014/chartex" xmlns:cx1="http://schemas.microsoft.com/office/drawing/2015/9/8/chartex" xmlns:cx2="http://schemas.microsoft.com/office/drawing/2015/10/21/chartex" xmlns:cx3="http://schemas.microsoft.com/office/drawing/2016/5/9/chartex" xmlns:cx4="http://schemas.microsoft.com/office/drawing/2016/5/10/chartex" xmlns:cx5="http://schemas.microsoft.com/office/drawing/2016/5/11/chartex" xmlns:cx6="http://schemas.microsoft.com/office/drawing/2016/5/12/chartex" xmlns:cx7="http://schemas.microsoft.com/office/drawing/2016/5/13/chartex" xmlns:cx8="http://schemas.microsoft.com/office/drawing/2016/5/14/chartex" xmlns:mc="http://schemas.openxmlformats.org/markup-compatibility/2006" xmlns:aink="http://schemas.microsoft.com/office/drawing/2016/ink" xmlns:am3d="http://schemas.microsoft.com/office/drawing/2017/model3d" xmlns:o="urn:schemas-microsoft-com:office:office" xmlns:oel="http://schemas.microsoft.com/office/2019/extlst" xmlns:r="http://schemas.openxmlformats.org/officeDocument/2006/relationships" xmlns:m="http://schemas.openxmlformats.org/officeDocument/2006/math" xmlns:v="urn:schemas-microsoft-com:vml" xmlns:wp14="http://schemas.microsoft.com/office/word/2010/wordprocessingDrawing" xmlns:wp="http://schemas.openxmlformats.org/drawingml/2006/wordprocessingDrawing" xmlns:w10="urn:schemas-microsoft-com:office:word" xmlns:w="http://schemas.openxmlformats.org/wordprocessingml/2006/main" xmlns:w14="http://schemas.microsoft.com/office/word/2010/wordml" xmlns:w15="http://schemas.microsoft.com/office/word/2012/wordml" xmlns:w16cex="http://schemas.microsoft.com/office/word/2018/wordml/cex" xmlns:w16cid="http://schemas.microsoft.com/office/word/2016/wordml/cid" xmlns:w16="http://schemas.microsoft.com/office/word/2018/wordml" xmlns:w16du="http://schemas.microsoft.com/office/word/2023/wordml/word16du" xmlns:w16sdtdh="http://schemas.microsoft.com/office/word/2020/wordml/sdtdatahash" xmlns:w16sdtfl="http://schemas.microsoft.com/office/word/2024/wordml/sdtformatlock" xmlns:w16se="http://schemas.microsoft.com/office/word/2015/wordml/symex" xmlns:wpg="http://schemas.microsoft.com/office/word/2010/wordprocessingGroup" xmlns:wpi="http://schemas.microsoft.com/office/word/2010/wordprocessingInk" xmlns:wne="http://schemas.microsoft.com/office/word/2006/wordml" xmlns:wps="http://schemas.microsoft.com/office/word/2010/wordprocessingShape" mc:Ignorable="w14 w15 w16se w16cid w16 w16cex w16sdtdh w16sdtfl w16du wp14">
+<w:numbering xmlns:wpc="http://schemas.microsoft.com/office/word/2010/wordprocessingCanvas" xmlns:cx="http://schemas.microsoft.com/office/drawing/2014/chartex" xmlns:cx1="http://schemas.microsoft.com/office/drawing/2015/9/8/chartex" xmlns:cx2="http://schemas.microsoft.com/office/drawing/2015/10/21/chartex" xmlns:cx3="http://schemas.microsoft.com/office/drawing/2016/5/9/chartex" xmlns:cx4="http://schemas.microsoft.com/office/drawing/2016/5/10/chartex" xmlns:cx5="http://schemas.microsoft.com/office/drawing/2016/5/11/chartex" xmlns:cx6="http://schemas.microsoft.com/office/drawing/2016/5/12/chartex" xmlns:cx7="http://schemas.microsoft.com/office/drawing/2016/5/13/chartex" xmlns:cx8="http://schemas.microsoft.com/office/drawing/2016/5/14/chartex" xmlns:mc="http://schemas.openxmlformats.org/markup-compatibility/2006" xmlns:aink="http://schemas.microsoft.com/office/drawing/2016/ink" xmlns:am3d="http://schemas.microsoft.com/office/drawing/2017/model3d" xmlns:o="urn:schemas-microsoft-com:office:office" xmlns:oel="http://schemas.microsoft.com/office/2019/extlst" xmlns:r="http://schemas.openxmlformats.org/officeDocument/2006/relationships" xmlns:m="http://schemas.openxmlformats.org/officeDocument/2006/math" xmlns:v="urn:schemas-microsoft-com:vml" xmlns:wp14="http://schemas.microsoft.com/office/word/2010/wordprocessingDrawing" xmlns:wp="http://schemas.openxmlformats.org/drawingml/2006/wordprocessingDrawing" xmlns:w10="urn:schemas-microsoft-com:office:word" xmlns:w="http://schemas.openxmlformats.org/wordprocessingml/2006/main" xmlns:w14="http://schemas.microsoft.com/office/word/2010/wordml" xmlns:w15="http://schemas.microsoft.com/office/word/2012/wordml" xmlns:w16cex="http://schemas.microsoft.com/office/word/2018/wordml/cex" xmlns:w16cid="http://schemas.microsoft.com/office/word/2016/wordml/cid" xmlns:w16="http://schemas.microsoft.com/office/word/2018/wordml" xmlns:w16du="http://schemas.microsoft.com/office/word/2023/wordml/word16du" xmlns:w16sdtdh="http://schemas.microsoft.com/office/word/2020/wordml/sdtdatahash" xmlns:w16se="http://schemas.microsoft.com/office/word/2015/wordml/symex" xmlns:wpg="http://schemas.microsoft.com/office/word/2010/wordprocessingGroup" xmlns:wpi="http://schemas.microsoft.com/office/word/2010/wordprocessingInk" xmlns:wne="http://schemas.microsoft.com/office/word/2006/wordml" xmlns:wps="http://schemas.microsoft.com/office/word/2010/wordprocessingShape" mc:Ignorable="w14 w15 w16se w16cid w16 w16cex w16sdtdh w16du wp14">
   <w:abstractNum w:abstractNumId="0" w15:restartNumberingAfterBreak="0">
     <w:nsid w:val="FFFFFF7C"/>
     <w:multiLevelType w:val="singleLevel"/>
@@ -2665,7 +6124,7 @@
 </file>
 
 <file path=word/styles.xml><?xml version="1.0" encoding="utf-8"?>
-<w:styles xmlns:mc="http://schemas.openxmlformats.org/markup-compatibility/2006" xmlns:r="http://schemas.openxmlformats.org/officeDocument/2006/relationships" xmlns:w="http://schemas.openxmlformats.org/wordprocessingml/2006/main" xmlns:w14="http://schemas.microsoft.com/office/word/2010/wordml" xmlns:w15="http://schemas.microsoft.com/office/word/2012/wordml" xmlns:w16cex="http://schemas.microsoft.com/office/word/2018/wordml/cex" xmlns:w16cid="http://schemas.microsoft.com/office/word/2016/wordml/cid" xmlns:w16="http://schemas.microsoft.com/office/word/2018/wordml" xmlns:w16du="http://schemas.microsoft.com/office/word/2023/wordml/word16du" xmlns:w16sdtdh="http://schemas.microsoft.com/office/word/2020/wordml/sdtdatahash" xmlns:w16sdtfl="http://schemas.microsoft.com/office/word/2024/wordml/sdtformatlock" xmlns:w16se="http://schemas.microsoft.com/office/word/2015/wordml/symex" mc:Ignorable="w14 w15 w16se w16cid w16 w16cex w16sdtdh w16sdtfl w16du">
+<w:styles xmlns:mc="http://schemas.openxmlformats.org/markup-compatibility/2006" xmlns:r="http://schemas.openxmlformats.org/officeDocument/2006/relationships" xmlns:w="http://schemas.openxmlformats.org/wordprocessingml/2006/main" xmlns:w14="http://schemas.microsoft.com/office/word/2010/wordml" xmlns:w15="http://schemas.microsoft.com/office/word/2012/wordml" xmlns:w16cex="http://schemas.microsoft.com/office/word/2018/wordml/cex" xmlns:w16cid="http://schemas.microsoft.com/office/word/2016/wordml/cid" xmlns:w16="http://schemas.microsoft.com/office/word/2018/wordml" xmlns:w16du="http://schemas.microsoft.com/office/word/2023/wordml/word16du" xmlns:w16sdtdh="http://schemas.microsoft.com/office/word/2020/wordml/sdtdatahash" xmlns:w16se="http://schemas.microsoft.com/office/word/2015/wordml/symex" mc:Ignorable="w14 w15 w16se w16cid w16 w16cex w16sdtdh w16du">
   <w:docDefaults>
     <w:rPrDefault>
       <w:rPr>
@@ -3277,7 +6736,6 @@
   <w:style w:type="character" w:default="1" w:styleId="DefaultParagraphFont">
     <w:name w:val="Default Paragraph Font"/>
     <w:uiPriority w:val="1"/>
-    <w:semiHidden/>
     <w:unhideWhenUsed/>
   </w:style>
   <w:style w:type="table" w:default="1" w:styleId="TableNormal">
@@ -4530,19 +7988,19 @@
       <w:szCs w:val="16"/>
     </w:rPr>
   </w:style>
-  <w:style w:type="paragraph" w:styleId="E-mailSignature">
+  <w:style w:type="paragraph" w:styleId="EmailSignature">
     <w:name w:val="E-mail Signature"/>
     <w:basedOn w:val="Normal"/>
-    <w:link w:val="E-mailSignatureChar"/>
+    <w:link w:val="EmailSignatureChar"/>
     <w:uiPriority w:val="99"/>
     <w:rPr>
       <w:rFonts w:cs="Times New Roman"/>
     </w:rPr>
   </w:style>
-  <w:style w:type="character" w:customStyle="1" w:styleId="E-mailSignatureChar">
-    <w:name w:val="E-mail Signature Char"/>
+  <w:style w:type="character" w:customStyle="1" w:styleId="EmailSignatureChar">
+    <w:name w:val="Email Signature Char"/>
     <w:basedOn w:val="DefaultParagraphFont"/>
-    <w:link w:val="E-mailSignature"/>
+    <w:link w:val="EmailSignature"/>
     <w:uiPriority w:val="99"/>
     <w:rPr>
       <w:rFonts w:ascii="Times New Roman" w:hAnsi="Times New Roman" w:cs="Times New Roman"/>

</xml_diff>

<commit_message>
tweaked music word template to accepted ACM version
</commit_message>
<xml_diff>
--- a/word/nime-music-template.docx
+++ b/word/nime-music-template.docx
@@ -114,640 +114,37 @@
           <w:rFonts w:eastAsia="Times New Roman"/>
           <w:lang w:val="en-GB"/>
         </w:rPr>
-        <w:t xml:space="preserve">Lorem ipsum </w:t>
-      </w:r>
-      <w:proofErr w:type="spellStart"/>
-      <w:r>
+        <w:t xml:space="preserve">Lorem ipsum dolor sit amet, consectetur adipiscing elit. </w:t>
+      </w:r>
+      <w:r>
+        <w:rPr>
+          <w:rFonts w:eastAsia="Times New Roman"/>
+          <w:lang w:val="es-ES"/>
+        </w:rPr>
+        <w:t xml:space="preserve">Sed viverra tellus vel </w:t>
+      </w:r>
+    </w:p>
+    <w:p>
+      <w:pPr>
         <w:rPr>
           <w:rFonts w:eastAsia="Times New Roman"/>
           <w:lang w:val="en-GB"/>
         </w:rPr>
-        <w:t>dolor</w:t>
-      </w:r>
-      <w:proofErr w:type="spellEnd"/>
+      </w:pPr>
+      <w:r>
+        <w:rPr>
+          <w:rFonts w:eastAsia="Times New Roman"/>
+          <w:lang w:val="es-ES"/>
+        </w:rPr>
+        <w:t xml:space="preserve">sapien viverra, eu hendrerit nisl lacinia. </w:t>
+      </w:r>
       <w:r>
         <w:rPr>
           <w:rFonts w:eastAsia="Times New Roman"/>
           <w:lang w:val="en-GB"/>
         </w:rPr>
-        <w:t xml:space="preserve"> sit </w:t>
-      </w:r>
-      <w:proofErr w:type="spellStart"/>
-      <w:r>
-        <w:rPr>
-          <w:rFonts w:eastAsia="Times New Roman"/>
-          <w:lang w:val="en-GB"/>
-        </w:rPr>
-        <w:t>amet</w:t>
-      </w:r>
-      <w:proofErr w:type="spellEnd"/>
-      <w:r>
-        <w:rPr>
-          <w:rFonts w:eastAsia="Times New Roman"/>
-          <w:lang w:val="en-GB"/>
-        </w:rPr>
-        <w:t xml:space="preserve">, </w:t>
-      </w:r>
-      <w:proofErr w:type="spellStart"/>
-      <w:r>
-        <w:rPr>
-          <w:rFonts w:eastAsia="Times New Roman"/>
-          <w:lang w:val="en-GB"/>
-        </w:rPr>
-        <w:t>consectetur</w:t>
-      </w:r>
-      <w:proofErr w:type="spellEnd"/>
-      <w:r>
-        <w:rPr>
-          <w:rFonts w:eastAsia="Times New Roman"/>
-          <w:lang w:val="en-GB"/>
-        </w:rPr>
-        <w:t xml:space="preserve"> </w:t>
-      </w:r>
-      <w:proofErr w:type="spellStart"/>
-      <w:r>
-        <w:rPr>
-          <w:rFonts w:eastAsia="Times New Roman"/>
-          <w:lang w:val="en-GB"/>
-        </w:rPr>
-        <w:t>adipiscing</w:t>
-      </w:r>
-      <w:proofErr w:type="spellEnd"/>
-      <w:r>
-        <w:rPr>
-          <w:rFonts w:eastAsia="Times New Roman"/>
-          <w:lang w:val="en-GB"/>
-        </w:rPr>
-        <w:t xml:space="preserve"> </w:t>
-      </w:r>
-      <w:proofErr w:type="spellStart"/>
-      <w:r>
-        <w:rPr>
-          <w:rFonts w:eastAsia="Times New Roman"/>
-          <w:lang w:val="en-GB"/>
-        </w:rPr>
-        <w:t>elit</w:t>
-      </w:r>
-      <w:proofErr w:type="spellEnd"/>
-      <w:r>
-        <w:rPr>
-          <w:rFonts w:eastAsia="Times New Roman"/>
-          <w:lang w:val="en-GB"/>
-        </w:rPr>
-        <w:t xml:space="preserve">. </w:t>
-      </w:r>
-      <w:r>
-        <w:rPr>
-          <w:rFonts w:eastAsia="Times New Roman"/>
-          <w:lang w:val="es-ES"/>
-        </w:rPr>
-        <w:t xml:space="preserve">Sed </w:t>
-      </w:r>
-      <w:proofErr w:type="spellStart"/>
-      <w:r>
-        <w:rPr>
-          <w:rFonts w:eastAsia="Times New Roman"/>
-          <w:lang w:val="es-ES"/>
-        </w:rPr>
-        <w:t>viverra</w:t>
-      </w:r>
-      <w:proofErr w:type="spellEnd"/>
-      <w:r>
-        <w:rPr>
-          <w:rFonts w:eastAsia="Times New Roman"/>
-          <w:lang w:val="es-ES"/>
-        </w:rPr>
-        <w:t xml:space="preserve"> </w:t>
-      </w:r>
-      <w:proofErr w:type="spellStart"/>
-      <w:r>
-        <w:rPr>
-          <w:rFonts w:eastAsia="Times New Roman"/>
-          <w:lang w:val="es-ES"/>
-        </w:rPr>
-        <w:t>tellus</w:t>
-      </w:r>
-      <w:proofErr w:type="spellEnd"/>
-      <w:r>
-        <w:rPr>
-          <w:rFonts w:eastAsia="Times New Roman"/>
-          <w:lang w:val="es-ES"/>
-        </w:rPr>
-        <w:t xml:space="preserve"> </w:t>
-      </w:r>
-      <w:proofErr w:type="spellStart"/>
-      <w:r>
-        <w:rPr>
-          <w:rFonts w:eastAsia="Times New Roman"/>
-          <w:lang w:val="es-ES"/>
-        </w:rPr>
-        <w:t>vel</w:t>
-      </w:r>
-      <w:proofErr w:type="spellEnd"/>
-      <w:r>
-        <w:rPr>
-          <w:rFonts w:eastAsia="Times New Roman"/>
-          <w:lang w:val="es-ES"/>
-        </w:rPr>
-        <w:t xml:space="preserve"> </w:t>
-      </w:r>
-    </w:p>
-    <w:p>
-      <w:pPr>
-        <w:rPr>
-          <w:rFonts w:eastAsia="Times New Roman"/>
-          <w:lang w:val="en-GB"/>
-        </w:rPr>
-      </w:pPr>
-      <w:proofErr w:type="spellStart"/>
-      <w:r>
-        <w:rPr>
-          <w:rFonts w:eastAsia="Times New Roman"/>
-          <w:lang w:val="es-ES"/>
-        </w:rPr>
-        <w:t>sapien</w:t>
-      </w:r>
-      <w:proofErr w:type="spellEnd"/>
-      <w:r>
-        <w:rPr>
-          <w:rFonts w:eastAsia="Times New Roman"/>
-          <w:lang w:val="es-ES"/>
-        </w:rPr>
-        <w:t xml:space="preserve"> </w:t>
-      </w:r>
-      <w:proofErr w:type="spellStart"/>
-      <w:r>
-        <w:rPr>
-          <w:rFonts w:eastAsia="Times New Roman"/>
-          <w:lang w:val="es-ES"/>
-        </w:rPr>
-        <w:t>viverra</w:t>
-      </w:r>
-      <w:proofErr w:type="spellEnd"/>
-      <w:r>
-        <w:rPr>
-          <w:rFonts w:eastAsia="Times New Roman"/>
-          <w:lang w:val="es-ES"/>
-        </w:rPr>
-        <w:t xml:space="preserve">, </w:t>
-      </w:r>
-      <w:proofErr w:type="spellStart"/>
-      <w:r>
-        <w:rPr>
-          <w:rFonts w:eastAsia="Times New Roman"/>
-          <w:lang w:val="es-ES"/>
-        </w:rPr>
-        <w:t>eu</w:t>
-      </w:r>
-      <w:proofErr w:type="spellEnd"/>
-      <w:r>
-        <w:rPr>
-          <w:rFonts w:eastAsia="Times New Roman"/>
-          <w:lang w:val="es-ES"/>
-        </w:rPr>
-        <w:t xml:space="preserve"> </w:t>
-      </w:r>
-      <w:proofErr w:type="spellStart"/>
-      <w:r>
-        <w:rPr>
-          <w:rFonts w:eastAsia="Times New Roman"/>
-          <w:lang w:val="es-ES"/>
-        </w:rPr>
-        <w:t>hendrerit</w:t>
-      </w:r>
-      <w:proofErr w:type="spellEnd"/>
-      <w:r>
-        <w:rPr>
-          <w:rFonts w:eastAsia="Times New Roman"/>
-          <w:lang w:val="es-ES"/>
-        </w:rPr>
-        <w:t xml:space="preserve"> </w:t>
-      </w:r>
-      <w:proofErr w:type="spellStart"/>
-      <w:r>
-        <w:rPr>
-          <w:rFonts w:eastAsia="Times New Roman"/>
-          <w:lang w:val="es-ES"/>
-        </w:rPr>
-        <w:t>nisl</w:t>
-      </w:r>
-      <w:proofErr w:type="spellEnd"/>
-      <w:r>
-        <w:rPr>
-          <w:rFonts w:eastAsia="Times New Roman"/>
-          <w:lang w:val="es-ES"/>
-        </w:rPr>
-        <w:t xml:space="preserve"> lacinia. </w:t>
-      </w:r>
-      <w:proofErr w:type="spellStart"/>
-      <w:r>
-        <w:rPr>
-          <w:rFonts w:eastAsia="Times New Roman"/>
-          <w:lang w:val="en-GB"/>
-        </w:rPr>
-        <w:t>Nullam</w:t>
-      </w:r>
-      <w:proofErr w:type="spellEnd"/>
-      <w:r>
-        <w:rPr>
-          <w:rFonts w:eastAsia="Times New Roman"/>
-          <w:lang w:val="en-GB"/>
-        </w:rPr>
-        <w:t xml:space="preserve"> </w:t>
-      </w:r>
-      <w:proofErr w:type="spellStart"/>
-      <w:r>
-        <w:rPr>
-          <w:rFonts w:eastAsia="Times New Roman"/>
-          <w:lang w:val="en-GB"/>
-        </w:rPr>
-        <w:t>sagittis</w:t>
-      </w:r>
-      <w:proofErr w:type="spellEnd"/>
-      <w:r>
-        <w:rPr>
-          <w:rFonts w:eastAsia="Times New Roman"/>
-          <w:lang w:val="en-GB"/>
-        </w:rPr>
-        <w:t xml:space="preserve">, ligula sit </w:t>
-      </w:r>
-      <w:proofErr w:type="spellStart"/>
-      <w:r>
-        <w:rPr>
-          <w:rFonts w:eastAsia="Times New Roman"/>
-          <w:lang w:val="en-GB"/>
-        </w:rPr>
-        <w:t>amet</w:t>
-      </w:r>
-      <w:proofErr w:type="spellEnd"/>
-      <w:r>
-        <w:rPr>
-          <w:rFonts w:eastAsia="Times New Roman"/>
-          <w:lang w:val="en-GB"/>
-        </w:rPr>
-        <w:t xml:space="preserve"> dictum </w:t>
-      </w:r>
-      <w:proofErr w:type="spellStart"/>
-      <w:r>
-        <w:rPr>
-          <w:rFonts w:eastAsia="Times New Roman"/>
-          <w:lang w:val="en-GB"/>
-        </w:rPr>
-        <w:t>eleifend</w:t>
-      </w:r>
-      <w:proofErr w:type="spellEnd"/>
-      <w:r>
-        <w:rPr>
-          <w:rFonts w:eastAsia="Times New Roman"/>
-          <w:lang w:val="en-GB"/>
-        </w:rPr>
-        <w:t xml:space="preserve">, </w:t>
-      </w:r>
-      <w:proofErr w:type="spellStart"/>
-      <w:r>
-        <w:rPr>
-          <w:rFonts w:eastAsia="Times New Roman"/>
-          <w:lang w:val="en-GB"/>
-        </w:rPr>
-        <w:t>neque</w:t>
-      </w:r>
-      <w:proofErr w:type="spellEnd"/>
-      <w:r>
-        <w:rPr>
-          <w:rFonts w:eastAsia="Times New Roman"/>
-          <w:lang w:val="en-GB"/>
-        </w:rPr>
-        <w:t xml:space="preserve"> nisi cursus </w:t>
-      </w:r>
-      <w:proofErr w:type="spellStart"/>
-      <w:r>
-        <w:rPr>
-          <w:rFonts w:eastAsia="Times New Roman"/>
-          <w:lang w:val="en-GB"/>
-        </w:rPr>
-        <w:t>velit</w:t>
-      </w:r>
-      <w:proofErr w:type="spellEnd"/>
-      <w:r>
-        <w:rPr>
-          <w:rFonts w:eastAsia="Times New Roman"/>
-          <w:lang w:val="en-GB"/>
-        </w:rPr>
-        <w:t xml:space="preserve">, vitae </w:t>
-      </w:r>
-      <w:proofErr w:type="spellStart"/>
-      <w:r>
-        <w:rPr>
-          <w:rFonts w:eastAsia="Times New Roman"/>
-          <w:lang w:val="en-GB"/>
-        </w:rPr>
-        <w:t>ultrices</w:t>
-      </w:r>
-      <w:proofErr w:type="spellEnd"/>
-      <w:r>
-        <w:rPr>
-          <w:rFonts w:eastAsia="Times New Roman"/>
-          <w:lang w:val="en-GB"/>
-        </w:rPr>
-        <w:t xml:space="preserve"> </w:t>
-      </w:r>
-      <w:proofErr w:type="spellStart"/>
-      <w:r>
-        <w:rPr>
-          <w:rFonts w:eastAsia="Times New Roman"/>
-          <w:lang w:val="en-GB"/>
-        </w:rPr>
-        <w:t>leo</w:t>
-      </w:r>
-      <w:proofErr w:type="spellEnd"/>
-      <w:r>
-        <w:rPr>
-          <w:rFonts w:eastAsia="Times New Roman"/>
-          <w:lang w:val="en-GB"/>
-        </w:rPr>
-        <w:t xml:space="preserve"> </w:t>
-      </w:r>
-      <w:proofErr w:type="spellStart"/>
-      <w:r>
-        <w:rPr>
-          <w:rFonts w:eastAsia="Times New Roman"/>
-          <w:lang w:val="en-GB"/>
-        </w:rPr>
-        <w:t>mauris</w:t>
-      </w:r>
-      <w:proofErr w:type="spellEnd"/>
-      <w:r>
-        <w:rPr>
-          <w:rFonts w:eastAsia="Times New Roman"/>
-          <w:lang w:val="en-GB"/>
-        </w:rPr>
-        <w:t xml:space="preserve"> in </w:t>
-      </w:r>
-      <w:proofErr w:type="spellStart"/>
-      <w:r>
-        <w:rPr>
-          <w:rFonts w:eastAsia="Times New Roman"/>
-          <w:lang w:val="en-GB"/>
-        </w:rPr>
-        <w:t>odio</w:t>
-      </w:r>
-      <w:proofErr w:type="spellEnd"/>
-      <w:r>
-        <w:rPr>
-          <w:rFonts w:eastAsia="Times New Roman"/>
-          <w:lang w:val="en-GB"/>
-        </w:rPr>
-        <w:t xml:space="preserve">. </w:t>
-      </w:r>
-      <w:proofErr w:type="spellStart"/>
-      <w:r>
-        <w:rPr>
-          <w:rFonts w:eastAsia="Times New Roman"/>
-          <w:lang w:val="en-GB"/>
-        </w:rPr>
-        <w:t>Fusce</w:t>
-      </w:r>
-      <w:proofErr w:type="spellEnd"/>
-      <w:r>
-        <w:rPr>
-          <w:rFonts w:eastAsia="Times New Roman"/>
-          <w:lang w:val="en-GB"/>
-        </w:rPr>
-        <w:t xml:space="preserve"> </w:t>
-      </w:r>
-      <w:proofErr w:type="spellStart"/>
-      <w:r>
-        <w:rPr>
-          <w:rFonts w:eastAsia="Times New Roman"/>
-          <w:lang w:val="en-GB"/>
-        </w:rPr>
-        <w:t>ultricies</w:t>
-      </w:r>
-      <w:proofErr w:type="spellEnd"/>
-      <w:r>
-        <w:rPr>
-          <w:rFonts w:eastAsia="Times New Roman"/>
-          <w:lang w:val="en-GB"/>
-        </w:rPr>
-        <w:t xml:space="preserve"> </w:t>
-      </w:r>
-      <w:proofErr w:type="spellStart"/>
-      <w:r>
-        <w:rPr>
-          <w:rFonts w:eastAsia="Times New Roman"/>
-          <w:lang w:val="en-GB"/>
-        </w:rPr>
-        <w:t>eget</w:t>
-      </w:r>
-      <w:proofErr w:type="spellEnd"/>
-      <w:r>
-        <w:rPr>
-          <w:rFonts w:eastAsia="Times New Roman"/>
-          <w:lang w:val="en-GB"/>
-        </w:rPr>
-        <w:t xml:space="preserve"> </w:t>
-      </w:r>
-      <w:proofErr w:type="spellStart"/>
-      <w:r>
-        <w:rPr>
-          <w:rFonts w:eastAsia="Times New Roman"/>
-          <w:lang w:val="en-GB"/>
-        </w:rPr>
-        <w:t>justo</w:t>
-      </w:r>
-      <w:proofErr w:type="spellEnd"/>
-      <w:r>
-        <w:rPr>
-          <w:rFonts w:eastAsia="Times New Roman"/>
-          <w:lang w:val="en-GB"/>
-        </w:rPr>
-        <w:t xml:space="preserve"> </w:t>
-      </w:r>
-      <w:proofErr w:type="spellStart"/>
-      <w:r>
-        <w:rPr>
-          <w:rFonts w:eastAsia="Times New Roman"/>
-          <w:lang w:val="en-GB"/>
-        </w:rPr>
-        <w:t>sed</w:t>
-      </w:r>
-      <w:proofErr w:type="spellEnd"/>
-      <w:r>
-        <w:rPr>
-          <w:rFonts w:eastAsia="Times New Roman"/>
-          <w:lang w:val="en-GB"/>
-        </w:rPr>
-        <w:t xml:space="preserve"> </w:t>
-      </w:r>
-      <w:proofErr w:type="spellStart"/>
-      <w:r>
-        <w:rPr>
-          <w:rFonts w:eastAsia="Times New Roman"/>
-          <w:lang w:val="en-GB"/>
-        </w:rPr>
-        <w:t>mollis</w:t>
-      </w:r>
-      <w:proofErr w:type="spellEnd"/>
-      <w:r>
-        <w:rPr>
-          <w:rFonts w:eastAsia="Times New Roman"/>
-          <w:lang w:val="en-GB"/>
-        </w:rPr>
-        <w:t xml:space="preserve">. Nam at </w:t>
-      </w:r>
-      <w:proofErr w:type="spellStart"/>
-      <w:r>
-        <w:rPr>
-          <w:rFonts w:eastAsia="Times New Roman"/>
-          <w:lang w:val="en-GB"/>
-        </w:rPr>
-        <w:t>sapien</w:t>
-      </w:r>
-      <w:proofErr w:type="spellEnd"/>
-      <w:r>
-        <w:rPr>
-          <w:rFonts w:eastAsia="Times New Roman"/>
-          <w:lang w:val="en-GB"/>
-        </w:rPr>
-        <w:t xml:space="preserve"> </w:t>
-      </w:r>
-      <w:proofErr w:type="spellStart"/>
-      <w:r>
-        <w:rPr>
-          <w:rFonts w:eastAsia="Times New Roman"/>
-          <w:lang w:val="en-GB"/>
-        </w:rPr>
-        <w:t>eleifend</w:t>
-      </w:r>
-      <w:proofErr w:type="spellEnd"/>
-      <w:r>
-        <w:rPr>
-          <w:rFonts w:eastAsia="Times New Roman"/>
-          <w:lang w:val="en-GB"/>
-        </w:rPr>
-        <w:t xml:space="preserve">, </w:t>
-      </w:r>
-      <w:proofErr w:type="spellStart"/>
-      <w:r>
-        <w:rPr>
-          <w:rFonts w:eastAsia="Times New Roman"/>
-          <w:lang w:val="en-GB"/>
-        </w:rPr>
-        <w:t>scelerisque</w:t>
-      </w:r>
-      <w:proofErr w:type="spellEnd"/>
-      <w:r>
-        <w:rPr>
-          <w:rFonts w:eastAsia="Times New Roman"/>
-          <w:lang w:val="en-GB"/>
-        </w:rPr>
-        <w:t xml:space="preserve"> </w:t>
-      </w:r>
-      <w:proofErr w:type="spellStart"/>
-      <w:r>
-        <w:rPr>
-          <w:rFonts w:eastAsia="Times New Roman"/>
-          <w:lang w:val="en-GB"/>
-        </w:rPr>
-        <w:t>mauris</w:t>
-      </w:r>
-      <w:proofErr w:type="spellEnd"/>
-      <w:r>
-        <w:rPr>
-          <w:rFonts w:eastAsia="Times New Roman"/>
-          <w:lang w:val="en-GB"/>
-        </w:rPr>
-        <w:t xml:space="preserve"> at, </w:t>
-      </w:r>
-      <w:proofErr w:type="spellStart"/>
-      <w:r>
-        <w:rPr>
-          <w:rFonts w:eastAsia="Times New Roman"/>
-          <w:lang w:val="en-GB"/>
-        </w:rPr>
-        <w:t>suscipit</w:t>
-      </w:r>
-      <w:proofErr w:type="spellEnd"/>
-      <w:r>
-        <w:rPr>
-          <w:rFonts w:eastAsia="Times New Roman"/>
-          <w:lang w:val="en-GB"/>
-        </w:rPr>
-        <w:t xml:space="preserve"> nisi. Sed </w:t>
-      </w:r>
-      <w:proofErr w:type="spellStart"/>
-      <w:r>
-        <w:rPr>
-          <w:rFonts w:eastAsia="Times New Roman"/>
-          <w:lang w:val="en-GB"/>
-        </w:rPr>
-        <w:t>sollicitudin</w:t>
-      </w:r>
-      <w:proofErr w:type="spellEnd"/>
-      <w:r>
-        <w:rPr>
-          <w:rFonts w:eastAsia="Times New Roman"/>
-          <w:lang w:val="en-GB"/>
-        </w:rPr>
-        <w:t xml:space="preserve"> </w:t>
-      </w:r>
-      <w:proofErr w:type="spellStart"/>
-      <w:r>
-        <w:rPr>
-          <w:rFonts w:eastAsia="Times New Roman"/>
-          <w:lang w:val="en-GB"/>
-        </w:rPr>
-        <w:t>orci</w:t>
-      </w:r>
-      <w:proofErr w:type="spellEnd"/>
-      <w:r>
-        <w:rPr>
-          <w:rFonts w:eastAsia="Times New Roman"/>
-          <w:lang w:val="en-GB"/>
-        </w:rPr>
-        <w:t xml:space="preserve"> </w:t>
-      </w:r>
-      <w:proofErr w:type="spellStart"/>
-      <w:r>
-        <w:rPr>
-          <w:rFonts w:eastAsia="Times New Roman"/>
-          <w:lang w:val="en-GB"/>
-        </w:rPr>
-        <w:t>tortor</w:t>
-      </w:r>
-      <w:proofErr w:type="spellEnd"/>
-      <w:r>
-        <w:rPr>
-          <w:rFonts w:eastAsia="Times New Roman"/>
-          <w:lang w:val="en-GB"/>
-        </w:rPr>
-        <w:t xml:space="preserve">, </w:t>
-      </w:r>
-      <w:proofErr w:type="spellStart"/>
-      <w:r>
-        <w:rPr>
-          <w:rFonts w:eastAsia="Times New Roman"/>
-          <w:lang w:val="en-GB"/>
-        </w:rPr>
-        <w:t>eu</w:t>
-      </w:r>
-      <w:proofErr w:type="spellEnd"/>
-      <w:r>
-        <w:rPr>
-          <w:rFonts w:eastAsia="Times New Roman"/>
-          <w:lang w:val="en-GB"/>
-        </w:rPr>
-        <w:t xml:space="preserve"> gravida ipsum vestibulum </w:t>
-      </w:r>
-      <w:proofErr w:type="spellStart"/>
-      <w:r>
-        <w:rPr>
-          <w:rFonts w:eastAsia="Times New Roman"/>
-          <w:lang w:val="en-GB"/>
-        </w:rPr>
-        <w:t>eu</w:t>
-      </w:r>
-      <w:proofErr w:type="spellEnd"/>
+        <w:t>Nullam sagittis, ligula sit amet dictum eleifend, neque nisi cursus velit, vitae ultrices leo mauris in odio. Fusce ultricies eget justo sed mollis. Nam at sapien eleifend, scelerisque mauris at, suscipit nisi. Sed sollicitudin orci tortor, eu gravida ipsum vestibulum eu</w:t>
+      </w:r>
       <w:r>
         <w:rPr>
           <w:rFonts w:eastAsia="Times New Roman"/>
@@ -806,741 +203,35 @@
           <w:lang w:val="en-GB"/>
         </w:rPr>
       </w:pPr>
-      <w:proofErr w:type="spellStart"/>
       <w:r>
         <w:rPr>
           <w:rFonts w:eastAsia="Times New Roman"/>
           <w:lang w:val="es-ES"/>
         </w:rPr>
-        <w:t>Donec</w:t>
-      </w:r>
-      <w:proofErr w:type="spellEnd"/>
-      <w:r>
-        <w:rPr>
-          <w:rFonts w:eastAsia="Times New Roman"/>
-          <w:lang w:val="es-ES"/>
-        </w:rPr>
-        <w:t xml:space="preserve"> </w:t>
-      </w:r>
-      <w:proofErr w:type="spellStart"/>
-      <w:r>
-        <w:rPr>
-          <w:rFonts w:eastAsia="Times New Roman"/>
-          <w:lang w:val="es-ES"/>
-        </w:rPr>
-        <w:t>dapibus</w:t>
-      </w:r>
-      <w:proofErr w:type="spellEnd"/>
-      <w:r>
-        <w:rPr>
-          <w:rFonts w:eastAsia="Times New Roman"/>
-          <w:lang w:val="es-ES"/>
-        </w:rPr>
-        <w:t xml:space="preserve"> quis tortor ut </w:t>
-      </w:r>
-      <w:proofErr w:type="spellStart"/>
-      <w:r>
-        <w:rPr>
-          <w:rFonts w:eastAsia="Times New Roman"/>
-          <w:lang w:val="es-ES"/>
-        </w:rPr>
-        <w:t>tincidunt</w:t>
-      </w:r>
-      <w:proofErr w:type="spellEnd"/>
-      <w:r>
-        <w:rPr>
-          <w:rFonts w:eastAsia="Times New Roman"/>
-          <w:lang w:val="es-ES"/>
-        </w:rPr>
-        <w:t xml:space="preserve">. </w:t>
-      </w:r>
-      <w:proofErr w:type="spellStart"/>
-      <w:r>
-        <w:rPr>
-          <w:rFonts w:eastAsia="Times New Roman"/>
-          <w:lang w:val="es-ES"/>
-        </w:rPr>
-        <w:t>Etiam</w:t>
-      </w:r>
-      <w:proofErr w:type="spellEnd"/>
-      <w:r>
-        <w:rPr>
-          <w:rFonts w:eastAsia="Times New Roman"/>
-          <w:lang w:val="es-ES"/>
-        </w:rPr>
-        <w:t xml:space="preserve"> </w:t>
-      </w:r>
-      <w:proofErr w:type="spellStart"/>
-      <w:r>
-        <w:rPr>
-          <w:rFonts w:eastAsia="Times New Roman"/>
-          <w:lang w:val="es-ES"/>
-        </w:rPr>
-        <w:t>viverra</w:t>
-      </w:r>
-      <w:proofErr w:type="spellEnd"/>
-      <w:r>
-        <w:rPr>
-          <w:rFonts w:eastAsia="Times New Roman"/>
-          <w:lang w:val="es-ES"/>
-        </w:rPr>
-        <w:t xml:space="preserve"> </w:t>
-      </w:r>
-      <w:proofErr w:type="spellStart"/>
-      <w:r>
-        <w:rPr>
-          <w:rFonts w:eastAsia="Times New Roman"/>
-          <w:lang w:val="es-ES"/>
-        </w:rPr>
-        <w:t>purus</w:t>
-      </w:r>
-      <w:proofErr w:type="spellEnd"/>
-      <w:r>
-        <w:rPr>
-          <w:rFonts w:eastAsia="Times New Roman"/>
-          <w:lang w:val="es-ES"/>
-        </w:rPr>
-        <w:t xml:space="preserve"> </w:t>
-      </w:r>
-      <w:proofErr w:type="spellStart"/>
-      <w:r>
-        <w:rPr>
-          <w:rFonts w:eastAsia="Times New Roman"/>
-          <w:lang w:val="es-ES"/>
-        </w:rPr>
-        <w:t>eu</w:t>
-      </w:r>
-      <w:proofErr w:type="spellEnd"/>
-      <w:r>
-        <w:rPr>
-          <w:rFonts w:eastAsia="Times New Roman"/>
-          <w:lang w:val="es-ES"/>
-        </w:rPr>
-        <w:t xml:space="preserve"> </w:t>
-      </w:r>
-      <w:proofErr w:type="spellStart"/>
-      <w:r>
-        <w:rPr>
-          <w:rFonts w:eastAsia="Times New Roman"/>
-          <w:lang w:val="es-ES"/>
-        </w:rPr>
-        <w:t>fringilla</w:t>
-      </w:r>
-      <w:proofErr w:type="spellEnd"/>
-      <w:r>
-        <w:rPr>
-          <w:rFonts w:eastAsia="Times New Roman"/>
-          <w:lang w:val="es-ES"/>
-        </w:rPr>
-        <w:t xml:space="preserve"> </w:t>
-      </w:r>
-      <w:proofErr w:type="spellStart"/>
-      <w:r>
-        <w:rPr>
-          <w:rFonts w:eastAsia="Times New Roman"/>
-          <w:lang w:val="es-ES"/>
-        </w:rPr>
-        <w:t>mattis</w:t>
-      </w:r>
-      <w:proofErr w:type="spellEnd"/>
-      <w:r>
-        <w:rPr>
-          <w:rFonts w:eastAsia="Times New Roman"/>
-          <w:lang w:val="es-ES"/>
-        </w:rPr>
-        <w:t xml:space="preserve">. </w:t>
-      </w:r>
-      <w:proofErr w:type="spellStart"/>
+        <w:t xml:space="preserve">Donec dapibus quis tortor ut tincidunt. Etiam viverra purus eu fringilla mattis. </w:t>
+      </w:r>
       <w:r>
         <w:rPr>
           <w:rFonts w:eastAsia="Times New Roman"/>
           <w:lang w:val="en-GB"/>
         </w:rPr>
-        <w:t>Vivamus</w:t>
-      </w:r>
-      <w:proofErr w:type="spellEnd"/>
+        <w:t xml:space="preserve">Vivamus iaculis vitae metus lobortis vehicula. Orci varius natoque penatibus et magnis dis parturient montes, nascetur ridiculus mus. Nam at fermentum nisi. Mauris varius neque nisl, in lobortis elit sagittis tincidunt. Vestibulum leo arcu, suscipit </w:t>
+      </w:r>
+      <w:proofErr w:type="gramStart"/>
       <w:r>
         <w:rPr>
           <w:rFonts w:eastAsia="Times New Roman"/>
           <w:lang w:val="en-GB"/>
         </w:rPr>
-        <w:t xml:space="preserve"> </w:t>
-      </w:r>
-      <w:proofErr w:type="spellStart"/>
+        <w:t>a</w:t>
+      </w:r>
+      <w:proofErr w:type="gramEnd"/>
       <w:r>
         <w:rPr>
           <w:rFonts w:eastAsia="Times New Roman"/>
           <w:lang w:val="en-GB"/>
         </w:rPr>
-        <w:t>iaculis</w:t>
-      </w:r>
-      <w:proofErr w:type="spellEnd"/>
-      <w:r>
-        <w:rPr>
-          <w:rFonts w:eastAsia="Times New Roman"/>
-          <w:lang w:val="en-GB"/>
-        </w:rPr>
-        <w:t xml:space="preserve"> vitae </w:t>
-      </w:r>
-      <w:proofErr w:type="spellStart"/>
-      <w:r>
-        <w:rPr>
-          <w:rFonts w:eastAsia="Times New Roman"/>
-          <w:lang w:val="en-GB"/>
-        </w:rPr>
-        <w:t>metus</w:t>
-      </w:r>
-      <w:proofErr w:type="spellEnd"/>
-      <w:r>
-        <w:rPr>
-          <w:rFonts w:eastAsia="Times New Roman"/>
-          <w:lang w:val="en-GB"/>
-        </w:rPr>
-        <w:t xml:space="preserve"> </w:t>
-      </w:r>
-      <w:proofErr w:type="spellStart"/>
-      <w:r>
-        <w:rPr>
-          <w:rFonts w:eastAsia="Times New Roman"/>
-          <w:lang w:val="en-GB"/>
-        </w:rPr>
-        <w:t>lobortis</w:t>
-      </w:r>
-      <w:proofErr w:type="spellEnd"/>
-      <w:r>
-        <w:rPr>
-          <w:rFonts w:eastAsia="Times New Roman"/>
-          <w:lang w:val="en-GB"/>
-        </w:rPr>
-        <w:t xml:space="preserve"> </w:t>
-      </w:r>
-      <w:proofErr w:type="spellStart"/>
-      <w:r>
-        <w:rPr>
-          <w:rFonts w:eastAsia="Times New Roman"/>
-          <w:lang w:val="en-GB"/>
-        </w:rPr>
-        <w:t>vehicula</w:t>
-      </w:r>
-      <w:proofErr w:type="spellEnd"/>
-      <w:r>
-        <w:rPr>
-          <w:rFonts w:eastAsia="Times New Roman"/>
-          <w:lang w:val="en-GB"/>
-        </w:rPr>
-        <w:t xml:space="preserve">. </w:t>
-      </w:r>
-      <w:proofErr w:type="spellStart"/>
-      <w:r>
-        <w:rPr>
-          <w:rFonts w:eastAsia="Times New Roman"/>
-          <w:lang w:val="en-GB"/>
-        </w:rPr>
-        <w:t>Orci</w:t>
-      </w:r>
-      <w:proofErr w:type="spellEnd"/>
-      <w:r>
-        <w:rPr>
-          <w:rFonts w:eastAsia="Times New Roman"/>
-          <w:lang w:val="en-GB"/>
-        </w:rPr>
-        <w:t xml:space="preserve"> </w:t>
-      </w:r>
-      <w:proofErr w:type="spellStart"/>
-      <w:r>
-        <w:rPr>
-          <w:rFonts w:eastAsia="Times New Roman"/>
-          <w:lang w:val="en-GB"/>
-        </w:rPr>
-        <w:t>varius</w:t>
-      </w:r>
-      <w:proofErr w:type="spellEnd"/>
-      <w:r>
-        <w:rPr>
-          <w:rFonts w:eastAsia="Times New Roman"/>
-          <w:lang w:val="en-GB"/>
-        </w:rPr>
-        <w:t xml:space="preserve"> </w:t>
-      </w:r>
-      <w:proofErr w:type="spellStart"/>
-      <w:r>
-        <w:rPr>
-          <w:rFonts w:eastAsia="Times New Roman"/>
-          <w:lang w:val="en-GB"/>
-        </w:rPr>
-        <w:t>natoque</w:t>
-      </w:r>
-      <w:proofErr w:type="spellEnd"/>
-      <w:r>
-        <w:rPr>
-          <w:rFonts w:eastAsia="Times New Roman"/>
-          <w:lang w:val="en-GB"/>
-        </w:rPr>
-        <w:t xml:space="preserve"> </w:t>
-      </w:r>
-      <w:proofErr w:type="spellStart"/>
-      <w:r>
-        <w:rPr>
-          <w:rFonts w:eastAsia="Times New Roman"/>
-          <w:lang w:val="en-GB"/>
-        </w:rPr>
-        <w:t>penatibus</w:t>
-      </w:r>
-      <w:proofErr w:type="spellEnd"/>
-      <w:r>
-        <w:rPr>
-          <w:rFonts w:eastAsia="Times New Roman"/>
-          <w:lang w:val="en-GB"/>
-        </w:rPr>
-        <w:t xml:space="preserve"> et </w:t>
-      </w:r>
-      <w:proofErr w:type="spellStart"/>
-      <w:r>
-        <w:rPr>
-          <w:rFonts w:eastAsia="Times New Roman"/>
-          <w:lang w:val="en-GB"/>
-        </w:rPr>
-        <w:t>magnis</w:t>
-      </w:r>
-      <w:proofErr w:type="spellEnd"/>
-      <w:r>
-        <w:rPr>
-          <w:rFonts w:eastAsia="Times New Roman"/>
-          <w:lang w:val="en-GB"/>
-        </w:rPr>
-        <w:t xml:space="preserve"> dis parturient </w:t>
-      </w:r>
-      <w:proofErr w:type="spellStart"/>
-      <w:r>
-        <w:rPr>
-          <w:rFonts w:eastAsia="Times New Roman"/>
-          <w:lang w:val="en-GB"/>
-        </w:rPr>
-        <w:t>montes</w:t>
-      </w:r>
-      <w:proofErr w:type="spellEnd"/>
-      <w:r>
-        <w:rPr>
-          <w:rFonts w:eastAsia="Times New Roman"/>
-          <w:lang w:val="en-GB"/>
-        </w:rPr>
-        <w:t xml:space="preserve">, </w:t>
-      </w:r>
-      <w:proofErr w:type="spellStart"/>
-      <w:r>
-        <w:rPr>
-          <w:rFonts w:eastAsia="Times New Roman"/>
-          <w:lang w:val="en-GB"/>
-        </w:rPr>
-        <w:t>nascetur</w:t>
-      </w:r>
-      <w:proofErr w:type="spellEnd"/>
-      <w:r>
-        <w:rPr>
-          <w:rFonts w:eastAsia="Times New Roman"/>
-          <w:lang w:val="en-GB"/>
-        </w:rPr>
-        <w:t xml:space="preserve"> </w:t>
-      </w:r>
-      <w:proofErr w:type="spellStart"/>
-      <w:r>
-        <w:rPr>
-          <w:rFonts w:eastAsia="Times New Roman"/>
-          <w:lang w:val="en-GB"/>
-        </w:rPr>
-        <w:t>ridiculus</w:t>
-      </w:r>
-      <w:proofErr w:type="spellEnd"/>
-      <w:r>
-        <w:rPr>
-          <w:rFonts w:eastAsia="Times New Roman"/>
-          <w:lang w:val="en-GB"/>
-        </w:rPr>
-        <w:t xml:space="preserve"> mus. Nam at fermentum nisi. </w:t>
-      </w:r>
-      <w:proofErr w:type="spellStart"/>
-      <w:r>
-        <w:rPr>
-          <w:rFonts w:eastAsia="Times New Roman"/>
-          <w:lang w:val="en-GB"/>
-        </w:rPr>
-        <w:t>Mauris</w:t>
-      </w:r>
-      <w:proofErr w:type="spellEnd"/>
-      <w:r>
-        <w:rPr>
-          <w:rFonts w:eastAsia="Times New Roman"/>
-          <w:lang w:val="en-GB"/>
-        </w:rPr>
-        <w:t xml:space="preserve"> </w:t>
-      </w:r>
-      <w:proofErr w:type="spellStart"/>
-      <w:r>
-        <w:rPr>
-          <w:rFonts w:eastAsia="Times New Roman"/>
-          <w:lang w:val="en-GB"/>
-        </w:rPr>
-        <w:t>varius</w:t>
-      </w:r>
-      <w:proofErr w:type="spellEnd"/>
-      <w:r>
-        <w:rPr>
-          <w:rFonts w:eastAsia="Times New Roman"/>
-          <w:lang w:val="en-GB"/>
-        </w:rPr>
-        <w:t xml:space="preserve"> </w:t>
-      </w:r>
-      <w:proofErr w:type="spellStart"/>
-      <w:r>
-        <w:rPr>
-          <w:rFonts w:eastAsia="Times New Roman"/>
-          <w:lang w:val="en-GB"/>
-        </w:rPr>
-        <w:t>neque</w:t>
-      </w:r>
-      <w:proofErr w:type="spellEnd"/>
-      <w:r>
-        <w:rPr>
-          <w:rFonts w:eastAsia="Times New Roman"/>
-          <w:lang w:val="en-GB"/>
-        </w:rPr>
-        <w:t xml:space="preserve"> </w:t>
-      </w:r>
-      <w:proofErr w:type="spellStart"/>
-      <w:r>
-        <w:rPr>
-          <w:rFonts w:eastAsia="Times New Roman"/>
-          <w:lang w:val="en-GB"/>
-        </w:rPr>
-        <w:t>nisl</w:t>
-      </w:r>
-      <w:proofErr w:type="spellEnd"/>
-      <w:r>
-        <w:rPr>
-          <w:rFonts w:eastAsia="Times New Roman"/>
-          <w:lang w:val="en-GB"/>
-        </w:rPr>
-        <w:t xml:space="preserve">, in </w:t>
-      </w:r>
-      <w:proofErr w:type="spellStart"/>
-      <w:r>
-        <w:rPr>
-          <w:rFonts w:eastAsia="Times New Roman"/>
-          <w:lang w:val="en-GB"/>
-        </w:rPr>
-        <w:t>lobortis</w:t>
-      </w:r>
-      <w:proofErr w:type="spellEnd"/>
-      <w:r>
-        <w:rPr>
-          <w:rFonts w:eastAsia="Times New Roman"/>
-          <w:lang w:val="en-GB"/>
-        </w:rPr>
-        <w:t xml:space="preserve"> </w:t>
-      </w:r>
-      <w:proofErr w:type="spellStart"/>
-      <w:r>
-        <w:rPr>
-          <w:rFonts w:eastAsia="Times New Roman"/>
-          <w:lang w:val="en-GB"/>
-        </w:rPr>
-        <w:t>elit</w:t>
-      </w:r>
-      <w:proofErr w:type="spellEnd"/>
-      <w:r>
-        <w:rPr>
-          <w:rFonts w:eastAsia="Times New Roman"/>
-          <w:lang w:val="en-GB"/>
-        </w:rPr>
-        <w:t xml:space="preserve"> </w:t>
-      </w:r>
-      <w:proofErr w:type="spellStart"/>
-      <w:r>
-        <w:rPr>
-          <w:rFonts w:eastAsia="Times New Roman"/>
-          <w:lang w:val="en-GB"/>
-        </w:rPr>
-        <w:t>sagittis</w:t>
-      </w:r>
-      <w:proofErr w:type="spellEnd"/>
-      <w:r>
-        <w:rPr>
-          <w:rFonts w:eastAsia="Times New Roman"/>
-          <w:lang w:val="en-GB"/>
-        </w:rPr>
-        <w:t xml:space="preserve"> </w:t>
-      </w:r>
-      <w:proofErr w:type="spellStart"/>
-      <w:r>
-        <w:rPr>
-          <w:rFonts w:eastAsia="Times New Roman"/>
-          <w:lang w:val="en-GB"/>
-        </w:rPr>
-        <w:t>tincidunt</w:t>
-      </w:r>
-      <w:proofErr w:type="spellEnd"/>
-      <w:r>
-        <w:rPr>
-          <w:rFonts w:eastAsia="Times New Roman"/>
-          <w:lang w:val="en-GB"/>
-        </w:rPr>
-        <w:t xml:space="preserve">. Vestibulum </w:t>
-      </w:r>
-      <w:proofErr w:type="spellStart"/>
-      <w:r>
-        <w:rPr>
-          <w:rFonts w:eastAsia="Times New Roman"/>
-          <w:lang w:val="en-GB"/>
-        </w:rPr>
-        <w:t>leo</w:t>
-      </w:r>
-      <w:proofErr w:type="spellEnd"/>
-      <w:r>
-        <w:rPr>
-          <w:rFonts w:eastAsia="Times New Roman"/>
-          <w:lang w:val="en-GB"/>
-        </w:rPr>
-        <w:t xml:space="preserve"> </w:t>
-      </w:r>
-      <w:proofErr w:type="spellStart"/>
-      <w:r>
-        <w:rPr>
-          <w:rFonts w:eastAsia="Times New Roman"/>
-          <w:lang w:val="en-GB"/>
-        </w:rPr>
-        <w:t>arcu</w:t>
-      </w:r>
-      <w:proofErr w:type="spellEnd"/>
-      <w:r>
-        <w:rPr>
-          <w:rFonts w:eastAsia="Times New Roman"/>
-          <w:lang w:val="en-GB"/>
-        </w:rPr>
-        <w:t xml:space="preserve">, </w:t>
-      </w:r>
-      <w:proofErr w:type="spellStart"/>
-      <w:r>
-        <w:rPr>
-          <w:rFonts w:eastAsia="Times New Roman"/>
-          <w:lang w:val="en-GB"/>
-        </w:rPr>
-        <w:t>suscipit</w:t>
-      </w:r>
-      <w:proofErr w:type="spellEnd"/>
-      <w:r>
-        <w:rPr>
-          <w:rFonts w:eastAsia="Times New Roman"/>
-          <w:lang w:val="en-GB"/>
-        </w:rPr>
-        <w:t xml:space="preserve"> </w:t>
-      </w:r>
-      <w:proofErr w:type="gramStart"/>
-      <w:r>
-        <w:rPr>
-          <w:rFonts w:eastAsia="Times New Roman"/>
-          <w:lang w:val="en-GB"/>
-        </w:rPr>
-        <w:t>a</w:t>
-      </w:r>
-      <w:proofErr w:type="gramEnd"/>
-      <w:r>
-        <w:rPr>
-          <w:rFonts w:eastAsia="Times New Roman"/>
-          <w:lang w:val="en-GB"/>
-        </w:rPr>
-        <w:t xml:space="preserve"> </w:t>
-      </w:r>
-      <w:proofErr w:type="spellStart"/>
-      <w:r>
-        <w:rPr>
-          <w:rFonts w:eastAsia="Times New Roman"/>
-          <w:lang w:val="en-GB"/>
-        </w:rPr>
-        <w:t>erat</w:t>
-      </w:r>
-      <w:proofErr w:type="spellEnd"/>
-      <w:r>
-        <w:rPr>
-          <w:rFonts w:eastAsia="Times New Roman"/>
-          <w:lang w:val="en-GB"/>
-        </w:rPr>
-        <w:t xml:space="preserve"> </w:t>
-      </w:r>
-      <w:proofErr w:type="spellStart"/>
-      <w:r>
-        <w:rPr>
-          <w:rFonts w:eastAsia="Times New Roman"/>
-          <w:lang w:val="en-GB"/>
-        </w:rPr>
-        <w:t>sed</w:t>
-      </w:r>
-      <w:proofErr w:type="spellEnd"/>
-      <w:r>
-        <w:rPr>
-          <w:rFonts w:eastAsia="Times New Roman"/>
-          <w:lang w:val="en-GB"/>
-        </w:rPr>
-        <w:t xml:space="preserve">, </w:t>
-      </w:r>
-      <w:proofErr w:type="spellStart"/>
-      <w:r>
-        <w:rPr>
-          <w:rFonts w:eastAsia="Times New Roman"/>
-          <w:lang w:val="en-GB"/>
-        </w:rPr>
-        <w:t>hendrerit</w:t>
-      </w:r>
-      <w:proofErr w:type="spellEnd"/>
-      <w:r>
-        <w:rPr>
-          <w:rFonts w:eastAsia="Times New Roman"/>
-          <w:lang w:val="en-GB"/>
-        </w:rPr>
-        <w:t xml:space="preserve"> </w:t>
-      </w:r>
-      <w:proofErr w:type="spellStart"/>
-      <w:r>
-        <w:rPr>
-          <w:rFonts w:eastAsia="Times New Roman"/>
-          <w:lang w:val="en-GB"/>
-        </w:rPr>
-        <w:t>mattis</w:t>
-      </w:r>
-      <w:proofErr w:type="spellEnd"/>
-      <w:r>
-        <w:rPr>
-          <w:rFonts w:eastAsia="Times New Roman"/>
-          <w:lang w:val="en-GB"/>
-        </w:rPr>
-        <w:t xml:space="preserve"> </w:t>
-      </w:r>
-      <w:proofErr w:type="spellStart"/>
-      <w:r>
-        <w:rPr>
-          <w:rFonts w:eastAsia="Times New Roman"/>
-          <w:lang w:val="en-GB"/>
-        </w:rPr>
-        <w:t>erat</w:t>
-      </w:r>
-      <w:proofErr w:type="spellEnd"/>
-      <w:r>
-        <w:rPr>
-          <w:rFonts w:eastAsia="Times New Roman"/>
-          <w:lang w:val="en-GB"/>
-        </w:rPr>
-        <w:t xml:space="preserve">. Duis </w:t>
-      </w:r>
-      <w:proofErr w:type="spellStart"/>
-      <w:r>
-        <w:rPr>
-          <w:rFonts w:eastAsia="Times New Roman"/>
-          <w:lang w:val="en-GB"/>
-        </w:rPr>
-        <w:t>eget</w:t>
-      </w:r>
-      <w:proofErr w:type="spellEnd"/>
-      <w:r>
-        <w:rPr>
-          <w:rFonts w:eastAsia="Times New Roman"/>
-          <w:lang w:val="en-GB"/>
-        </w:rPr>
-        <w:t xml:space="preserve"> </w:t>
-      </w:r>
-      <w:proofErr w:type="spellStart"/>
-      <w:r>
-        <w:rPr>
-          <w:rFonts w:eastAsia="Times New Roman"/>
-          <w:lang w:val="en-GB"/>
-        </w:rPr>
-        <w:t>sollicitudin</w:t>
-      </w:r>
-      <w:proofErr w:type="spellEnd"/>
-      <w:r>
-        <w:rPr>
-          <w:rFonts w:eastAsia="Times New Roman"/>
-          <w:lang w:val="en-GB"/>
-        </w:rPr>
-        <w:t xml:space="preserve"> ex. </w:t>
-      </w:r>
-      <w:proofErr w:type="spellStart"/>
-      <w:r>
-        <w:rPr>
-          <w:rFonts w:eastAsia="Times New Roman"/>
-          <w:lang w:val="en-GB"/>
-        </w:rPr>
-        <w:t>Etiam</w:t>
-      </w:r>
-      <w:proofErr w:type="spellEnd"/>
-      <w:r>
-        <w:rPr>
-          <w:rFonts w:eastAsia="Times New Roman"/>
-          <w:lang w:val="en-GB"/>
-        </w:rPr>
-        <w:t xml:space="preserve"> </w:t>
-      </w:r>
-      <w:proofErr w:type="spellStart"/>
-      <w:r>
-        <w:rPr>
-          <w:rFonts w:eastAsia="Times New Roman"/>
-          <w:lang w:val="en-GB"/>
-        </w:rPr>
-        <w:t>leo</w:t>
-      </w:r>
-      <w:proofErr w:type="spellEnd"/>
-      <w:r>
-        <w:rPr>
-          <w:rFonts w:eastAsia="Times New Roman"/>
-          <w:lang w:val="en-GB"/>
-        </w:rPr>
-        <w:t xml:space="preserve"> </w:t>
-      </w:r>
-      <w:proofErr w:type="spellStart"/>
-      <w:r>
-        <w:rPr>
-          <w:rFonts w:eastAsia="Times New Roman"/>
-          <w:lang w:val="en-GB"/>
-        </w:rPr>
-        <w:t>nisl</w:t>
-      </w:r>
-      <w:proofErr w:type="spellEnd"/>
-      <w:r>
-        <w:rPr>
-          <w:rFonts w:eastAsia="Times New Roman"/>
-          <w:lang w:val="en-GB"/>
-        </w:rPr>
-        <w:t xml:space="preserve">, auctor </w:t>
-      </w:r>
-      <w:proofErr w:type="spellStart"/>
-      <w:r>
-        <w:rPr>
-          <w:rFonts w:eastAsia="Times New Roman"/>
-          <w:lang w:val="en-GB"/>
-        </w:rPr>
-        <w:t>sed</w:t>
-      </w:r>
-      <w:proofErr w:type="spellEnd"/>
-      <w:r>
-        <w:rPr>
-          <w:rFonts w:eastAsia="Times New Roman"/>
-          <w:lang w:val="en-GB"/>
-        </w:rPr>
-        <w:t xml:space="preserve"> gravida non, dictum </w:t>
-      </w:r>
-      <w:proofErr w:type="spellStart"/>
-      <w:r>
-        <w:rPr>
-          <w:rFonts w:eastAsia="Times New Roman"/>
-          <w:lang w:val="en-GB"/>
-        </w:rPr>
-        <w:t>sed</w:t>
-      </w:r>
-      <w:proofErr w:type="spellEnd"/>
-      <w:r>
-        <w:rPr>
-          <w:rFonts w:eastAsia="Times New Roman"/>
-          <w:lang w:val="en-GB"/>
-        </w:rPr>
-        <w:t xml:space="preserve"> mi</w:t>
+        <w:t xml:space="preserve"> erat sed, hendrerit mattis erat. Duis eget sollicitudin ex. Etiam leo nisl, auctor sed gravida non, dictum sed mi</w:t>
       </w:r>
       <w:r>
         <w:rPr>
@@ -1648,539 +339,25 @@
           <w:shd w:val="clear" w:color="auto" w:fill="FFFFFF"/>
         </w:rPr>
       </w:pPr>
-      <w:proofErr w:type="spellStart"/>
       <w:r>
         <w:rPr>
           <w:shd w:val="clear" w:color="auto" w:fill="FFFFFF"/>
           <w:lang w:val="fr-FR"/>
         </w:rPr>
-        <w:t>Aenean</w:t>
-      </w:r>
-      <w:proofErr w:type="spellEnd"/>
-      <w:r>
-        <w:rPr>
-          <w:shd w:val="clear" w:color="auto" w:fill="FFFFFF"/>
-          <w:lang w:val="fr-FR"/>
-        </w:rPr>
-        <w:t xml:space="preserve"> pulvinar </w:t>
-      </w:r>
-      <w:proofErr w:type="spellStart"/>
-      <w:r>
-        <w:rPr>
-          <w:shd w:val="clear" w:color="auto" w:fill="FFFFFF"/>
-          <w:lang w:val="fr-FR"/>
-        </w:rPr>
-        <w:t>elementum</w:t>
-      </w:r>
-      <w:proofErr w:type="spellEnd"/>
-      <w:r>
-        <w:rPr>
-          <w:shd w:val="clear" w:color="auto" w:fill="FFFFFF"/>
-          <w:lang w:val="fr-FR"/>
-        </w:rPr>
-        <w:t xml:space="preserve"> </w:t>
-      </w:r>
-      <w:proofErr w:type="spellStart"/>
-      <w:r>
-        <w:rPr>
-          <w:shd w:val="clear" w:color="auto" w:fill="FFFFFF"/>
-          <w:lang w:val="fr-FR"/>
-        </w:rPr>
-        <w:t>lorem</w:t>
-      </w:r>
-      <w:proofErr w:type="spellEnd"/>
-      <w:r>
-        <w:rPr>
-          <w:shd w:val="clear" w:color="auto" w:fill="FFFFFF"/>
-          <w:lang w:val="fr-FR"/>
-        </w:rPr>
-        <w:t xml:space="preserve">, </w:t>
-      </w:r>
-      <w:proofErr w:type="spellStart"/>
-      <w:r>
-        <w:rPr>
-          <w:shd w:val="clear" w:color="auto" w:fill="FFFFFF"/>
-          <w:lang w:val="fr-FR"/>
-        </w:rPr>
-        <w:t>sit</w:t>
-      </w:r>
-      <w:proofErr w:type="spellEnd"/>
-      <w:r>
-        <w:rPr>
-          <w:shd w:val="clear" w:color="auto" w:fill="FFFFFF"/>
-          <w:lang w:val="fr-FR"/>
-        </w:rPr>
-        <w:t xml:space="preserve"> </w:t>
-      </w:r>
-      <w:proofErr w:type="spellStart"/>
-      <w:r>
-        <w:rPr>
-          <w:shd w:val="clear" w:color="auto" w:fill="FFFFFF"/>
-          <w:lang w:val="fr-FR"/>
-        </w:rPr>
-        <w:t>amet</w:t>
-      </w:r>
-      <w:proofErr w:type="spellEnd"/>
-      <w:r>
-        <w:rPr>
-          <w:shd w:val="clear" w:color="auto" w:fill="FFFFFF"/>
-          <w:lang w:val="fr-FR"/>
-        </w:rPr>
-        <w:t xml:space="preserve"> </w:t>
-      </w:r>
-      <w:proofErr w:type="spellStart"/>
-      <w:r>
-        <w:rPr>
-          <w:shd w:val="clear" w:color="auto" w:fill="FFFFFF"/>
-          <w:lang w:val="fr-FR"/>
-        </w:rPr>
-        <w:t>blandit</w:t>
-      </w:r>
-      <w:proofErr w:type="spellEnd"/>
-      <w:r>
-        <w:rPr>
-          <w:shd w:val="clear" w:color="auto" w:fill="FFFFFF"/>
-          <w:lang w:val="fr-FR"/>
-        </w:rPr>
-        <w:t xml:space="preserve"> </w:t>
-      </w:r>
-      <w:proofErr w:type="spellStart"/>
-      <w:r>
-        <w:rPr>
-          <w:shd w:val="clear" w:color="auto" w:fill="FFFFFF"/>
-          <w:lang w:val="fr-FR"/>
-        </w:rPr>
-        <w:t>odio</w:t>
-      </w:r>
-      <w:proofErr w:type="spellEnd"/>
-      <w:r>
-        <w:rPr>
-          <w:shd w:val="clear" w:color="auto" w:fill="FFFFFF"/>
-          <w:lang w:val="fr-FR"/>
-        </w:rPr>
-        <w:t xml:space="preserve"> </w:t>
-      </w:r>
-      <w:proofErr w:type="spellStart"/>
-      <w:r>
-        <w:rPr>
-          <w:shd w:val="clear" w:color="auto" w:fill="FFFFFF"/>
-          <w:lang w:val="fr-FR"/>
-        </w:rPr>
-        <w:t>posuere</w:t>
-      </w:r>
-      <w:proofErr w:type="spellEnd"/>
-      <w:r>
-        <w:rPr>
-          <w:shd w:val="clear" w:color="auto" w:fill="FFFFFF"/>
-          <w:lang w:val="fr-FR"/>
-        </w:rPr>
-        <w:t xml:space="preserve"> eu. </w:t>
-      </w:r>
-      <w:proofErr w:type="spellStart"/>
-      <w:r>
-        <w:rPr>
-          <w:shd w:val="clear" w:color="auto" w:fill="FFFFFF"/>
-          <w:lang w:val="fr-FR"/>
-        </w:rPr>
-        <w:t>Pellentesque</w:t>
-      </w:r>
-      <w:proofErr w:type="spellEnd"/>
-      <w:r>
-        <w:rPr>
-          <w:shd w:val="clear" w:color="auto" w:fill="FFFFFF"/>
-          <w:lang w:val="fr-FR"/>
-        </w:rPr>
-        <w:t xml:space="preserve"> </w:t>
-      </w:r>
-      <w:proofErr w:type="spellStart"/>
-      <w:r>
-        <w:rPr>
-          <w:shd w:val="clear" w:color="auto" w:fill="FFFFFF"/>
-          <w:lang w:val="fr-FR"/>
-        </w:rPr>
-        <w:t>eget</w:t>
-      </w:r>
-      <w:proofErr w:type="spellEnd"/>
-      <w:r>
-        <w:rPr>
-          <w:shd w:val="clear" w:color="auto" w:fill="FFFFFF"/>
-          <w:lang w:val="fr-FR"/>
-        </w:rPr>
-        <w:t xml:space="preserve"> </w:t>
-      </w:r>
-      <w:proofErr w:type="spellStart"/>
-      <w:r>
-        <w:rPr>
-          <w:shd w:val="clear" w:color="auto" w:fill="FFFFFF"/>
-          <w:lang w:val="fr-FR"/>
-        </w:rPr>
-        <w:t>sodales</w:t>
-      </w:r>
-      <w:proofErr w:type="spellEnd"/>
-      <w:r>
-        <w:rPr>
-          <w:shd w:val="clear" w:color="auto" w:fill="FFFFFF"/>
-          <w:lang w:val="fr-FR"/>
-        </w:rPr>
-        <w:t xml:space="preserve"> </w:t>
-      </w:r>
-      <w:proofErr w:type="spellStart"/>
-      <w:r>
-        <w:rPr>
-          <w:shd w:val="clear" w:color="auto" w:fill="FFFFFF"/>
-          <w:lang w:val="fr-FR"/>
-        </w:rPr>
-        <w:t>orci</w:t>
-      </w:r>
-      <w:proofErr w:type="spellEnd"/>
-      <w:r>
-        <w:rPr>
-          <w:shd w:val="clear" w:color="auto" w:fill="FFFFFF"/>
-          <w:lang w:val="fr-FR"/>
-        </w:rPr>
-        <w:t xml:space="preserve">. Integer </w:t>
-      </w:r>
-      <w:proofErr w:type="spellStart"/>
-      <w:r>
-        <w:rPr>
-          <w:shd w:val="clear" w:color="auto" w:fill="FFFFFF"/>
-          <w:lang w:val="fr-FR"/>
-        </w:rPr>
-        <w:t>velit</w:t>
-      </w:r>
-      <w:proofErr w:type="spellEnd"/>
-      <w:r>
-        <w:rPr>
-          <w:shd w:val="clear" w:color="auto" w:fill="FFFFFF"/>
-          <w:lang w:val="fr-FR"/>
-        </w:rPr>
-        <w:t xml:space="preserve"> </w:t>
-      </w:r>
-      <w:proofErr w:type="spellStart"/>
-      <w:r>
-        <w:rPr>
-          <w:shd w:val="clear" w:color="auto" w:fill="FFFFFF"/>
-          <w:lang w:val="fr-FR"/>
-        </w:rPr>
-        <w:t>risus</w:t>
-      </w:r>
-      <w:proofErr w:type="spellEnd"/>
-      <w:r>
-        <w:rPr>
-          <w:shd w:val="clear" w:color="auto" w:fill="FFFFFF"/>
-          <w:lang w:val="fr-FR"/>
-        </w:rPr>
-        <w:t xml:space="preserve">, </w:t>
-      </w:r>
-      <w:proofErr w:type="spellStart"/>
-      <w:r>
-        <w:rPr>
-          <w:shd w:val="clear" w:color="auto" w:fill="FFFFFF"/>
-          <w:lang w:val="fr-FR"/>
-        </w:rPr>
-        <w:t>placerat</w:t>
-      </w:r>
-      <w:proofErr w:type="spellEnd"/>
-      <w:r>
-        <w:rPr>
-          <w:shd w:val="clear" w:color="auto" w:fill="FFFFFF"/>
-          <w:lang w:val="fr-FR"/>
-        </w:rPr>
-        <w:t xml:space="preserve"> </w:t>
-      </w:r>
-      <w:proofErr w:type="spellStart"/>
-      <w:r>
-        <w:rPr>
-          <w:shd w:val="clear" w:color="auto" w:fill="FFFFFF"/>
-          <w:lang w:val="fr-FR"/>
-        </w:rPr>
-        <w:t>vulputate</w:t>
-      </w:r>
-      <w:proofErr w:type="spellEnd"/>
-      <w:r>
-        <w:rPr>
-          <w:shd w:val="clear" w:color="auto" w:fill="FFFFFF"/>
-          <w:lang w:val="fr-FR"/>
-        </w:rPr>
-        <w:t xml:space="preserve"> </w:t>
-      </w:r>
-      <w:proofErr w:type="spellStart"/>
-      <w:r>
-        <w:rPr>
-          <w:shd w:val="clear" w:color="auto" w:fill="FFFFFF"/>
-          <w:lang w:val="fr-FR"/>
-        </w:rPr>
-        <w:t>nibh</w:t>
-      </w:r>
-      <w:proofErr w:type="spellEnd"/>
-      <w:r>
-        <w:rPr>
-          <w:shd w:val="clear" w:color="auto" w:fill="FFFFFF"/>
-          <w:lang w:val="fr-FR"/>
-        </w:rPr>
-        <w:t xml:space="preserve"> </w:t>
-      </w:r>
-      <w:proofErr w:type="spellStart"/>
-      <w:r>
-        <w:rPr>
-          <w:shd w:val="clear" w:color="auto" w:fill="FFFFFF"/>
-          <w:lang w:val="fr-FR"/>
-        </w:rPr>
-        <w:t>faucibus</w:t>
-      </w:r>
-      <w:proofErr w:type="spellEnd"/>
-      <w:r>
-        <w:rPr>
-          <w:shd w:val="clear" w:color="auto" w:fill="FFFFFF"/>
-          <w:lang w:val="fr-FR"/>
-        </w:rPr>
-        <w:t xml:space="preserve">, </w:t>
-      </w:r>
-      <w:proofErr w:type="spellStart"/>
-      <w:r>
-        <w:rPr>
-          <w:shd w:val="clear" w:color="auto" w:fill="FFFFFF"/>
-          <w:lang w:val="fr-FR"/>
-        </w:rPr>
-        <w:t>pellentesque</w:t>
-      </w:r>
-      <w:proofErr w:type="spellEnd"/>
-      <w:r>
-        <w:rPr>
-          <w:shd w:val="clear" w:color="auto" w:fill="FFFFFF"/>
-          <w:lang w:val="fr-FR"/>
-        </w:rPr>
-        <w:t xml:space="preserve"> </w:t>
-      </w:r>
-      <w:proofErr w:type="spellStart"/>
-      <w:r>
-        <w:rPr>
-          <w:shd w:val="clear" w:color="auto" w:fill="FFFFFF"/>
-          <w:lang w:val="fr-FR"/>
-        </w:rPr>
-        <w:t>luctus</w:t>
-      </w:r>
-      <w:proofErr w:type="spellEnd"/>
-      <w:r>
-        <w:rPr>
-          <w:shd w:val="clear" w:color="auto" w:fill="FFFFFF"/>
-          <w:lang w:val="fr-FR"/>
-        </w:rPr>
-        <w:t xml:space="preserve"> diam. </w:t>
-      </w:r>
-      <w:proofErr w:type="spellStart"/>
+        <w:t xml:space="preserve">Aenean pulvinar elementum lorem, sit amet blandit odio posuere eu. Pellentesque eget sodales orci. Integer velit risus, placerat vulputate nibh faucibus, pellentesque luctus diam. </w:t>
+      </w:r>
       <w:r>
         <w:rPr>
           <w:shd w:val="clear" w:color="auto" w:fill="FFFFFF"/>
           <w:lang w:val="es-ES"/>
         </w:rPr>
-        <w:t>Vestibulum</w:t>
-      </w:r>
-      <w:proofErr w:type="spellEnd"/>
+        <w:t xml:space="preserve">Vestibulum felis nulla, pulvinar vel erat ac, lacinia blandit eros. </w:t>
+      </w:r>
       <w:r>
         <w:rPr>
           <w:shd w:val="clear" w:color="auto" w:fill="FFFFFF"/>
-          <w:lang w:val="es-ES"/>
-        </w:rPr>
-        <w:t xml:space="preserve"> </w:t>
-      </w:r>
-      <w:proofErr w:type="spellStart"/>
-      <w:r>
-        <w:rPr>
-          <w:shd w:val="clear" w:color="auto" w:fill="FFFFFF"/>
-          <w:lang w:val="es-ES"/>
-        </w:rPr>
-        <w:t>felis</w:t>
-      </w:r>
-      <w:proofErr w:type="spellEnd"/>
-      <w:r>
-        <w:rPr>
-          <w:shd w:val="clear" w:color="auto" w:fill="FFFFFF"/>
-          <w:lang w:val="es-ES"/>
-        </w:rPr>
-        <w:t xml:space="preserve"> </w:t>
-      </w:r>
-      <w:proofErr w:type="spellStart"/>
-      <w:r>
-        <w:rPr>
-          <w:shd w:val="clear" w:color="auto" w:fill="FFFFFF"/>
-          <w:lang w:val="es-ES"/>
-        </w:rPr>
-        <w:t>nulla</w:t>
-      </w:r>
-      <w:proofErr w:type="spellEnd"/>
-      <w:r>
-        <w:rPr>
-          <w:shd w:val="clear" w:color="auto" w:fill="FFFFFF"/>
-          <w:lang w:val="es-ES"/>
-        </w:rPr>
-        <w:t xml:space="preserve">, pulvinar </w:t>
-      </w:r>
-      <w:proofErr w:type="spellStart"/>
-      <w:r>
-        <w:rPr>
-          <w:shd w:val="clear" w:color="auto" w:fill="FFFFFF"/>
-          <w:lang w:val="es-ES"/>
-        </w:rPr>
-        <w:t>vel</w:t>
-      </w:r>
-      <w:proofErr w:type="spellEnd"/>
-      <w:r>
-        <w:rPr>
-          <w:shd w:val="clear" w:color="auto" w:fill="FFFFFF"/>
-          <w:lang w:val="es-ES"/>
-        </w:rPr>
-        <w:t xml:space="preserve"> </w:t>
-      </w:r>
-      <w:proofErr w:type="spellStart"/>
-      <w:r>
-        <w:rPr>
-          <w:shd w:val="clear" w:color="auto" w:fill="FFFFFF"/>
-          <w:lang w:val="es-ES"/>
-        </w:rPr>
-        <w:t>erat</w:t>
-      </w:r>
-      <w:proofErr w:type="spellEnd"/>
-      <w:r>
-        <w:rPr>
-          <w:shd w:val="clear" w:color="auto" w:fill="FFFFFF"/>
-          <w:lang w:val="es-ES"/>
-        </w:rPr>
-        <w:t xml:space="preserve"> ac, lacinia </w:t>
-      </w:r>
-      <w:proofErr w:type="spellStart"/>
-      <w:r>
-        <w:rPr>
-          <w:shd w:val="clear" w:color="auto" w:fill="FFFFFF"/>
-          <w:lang w:val="es-ES"/>
-        </w:rPr>
-        <w:t>blandit</w:t>
-      </w:r>
-      <w:proofErr w:type="spellEnd"/>
-      <w:r>
-        <w:rPr>
-          <w:shd w:val="clear" w:color="auto" w:fill="FFFFFF"/>
-          <w:lang w:val="es-ES"/>
-        </w:rPr>
-        <w:t xml:space="preserve"> eros. </w:t>
-      </w:r>
-      <w:r>
-        <w:rPr>
-          <w:shd w:val="clear" w:color="auto" w:fill="FFFFFF"/>
-        </w:rPr>
-        <w:t xml:space="preserve">Sed vel </w:t>
-      </w:r>
-      <w:proofErr w:type="spellStart"/>
-      <w:r>
-        <w:rPr>
-          <w:shd w:val="clear" w:color="auto" w:fill="FFFFFF"/>
-        </w:rPr>
-        <w:t>massa</w:t>
-      </w:r>
-      <w:proofErr w:type="spellEnd"/>
-      <w:r>
-        <w:rPr>
-          <w:shd w:val="clear" w:color="auto" w:fill="FFFFFF"/>
-        </w:rPr>
-        <w:t xml:space="preserve"> </w:t>
-      </w:r>
-      <w:proofErr w:type="spellStart"/>
-      <w:r>
-        <w:rPr>
-          <w:shd w:val="clear" w:color="auto" w:fill="FFFFFF"/>
-        </w:rPr>
-        <w:t>eu</w:t>
-      </w:r>
-      <w:proofErr w:type="spellEnd"/>
-      <w:r>
-        <w:rPr>
-          <w:shd w:val="clear" w:color="auto" w:fill="FFFFFF"/>
-        </w:rPr>
-        <w:t xml:space="preserve"> </w:t>
-      </w:r>
-      <w:proofErr w:type="spellStart"/>
-      <w:r>
-        <w:rPr>
-          <w:shd w:val="clear" w:color="auto" w:fill="FFFFFF"/>
-        </w:rPr>
-        <w:t>metus</w:t>
-      </w:r>
-      <w:proofErr w:type="spellEnd"/>
-      <w:r>
-        <w:rPr>
-          <w:shd w:val="clear" w:color="auto" w:fill="FFFFFF"/>
-        </w:rPr>
-        <w:t xml:space="preserve"> </w:t>
-      </w:r>
-      <w:proofErr w:type="spellStart"/>
-      <w:r>
-        <w:rPr>
-          <w:shd w:val="clear" w:color="auto" w:fill="FFFFFF"/>
-        </w:rPr>
-        <w:t>ullamcorper</w:t>
-      </w:r>
-      <w:proofErr w:type="spellEnd"/>
-      <w:r>
-        <w:rPr>
-          <w:shd w:val="clear" w:color="auto" w:fill="FFFFFF"/>
-        </w:rPr>
-        <w:t xml:space="preserve"> </w:t>
-      </w:r>
-      <w:proofErr w:type="spellStart"/>
-      <w:r>
-        <w:rPr>
-          <w:shd w:val="clear" w:color="auto" w:fill="FFFFFF"/>
-        </w:rPr>
-        <w:t>facilisis</w:t>
-      </w:r>
-      <w:proofErr w:type="spellEnd"/>
-      <w:r>
-        <w:rPr>
-          <w:shd w:val="clear" w:color="auto" w:fill="FFFFFF"/>
-        </w:rPr>
-        <w:t xml:space="preserve"> sit </w:t>
-      </w:r>
-      <w:proofErr w:type="spellStart"/>
-      <w:r>
-        <w:rPr>
-          <w:shd w:val="clear" w:color="auto" w:fill="FFFFFF"/>
-        </w:rPr>
-        <w:t>amet</w:t>
-      </w:r>
-      <w:proofErr w:type="spellEnd"/>
-      <w:r>
-        <w:rPr>
-          <w:shd w:val="clear" w:color="auto" w:fill="FFFFFF"/>
-        </w:rPr>
-        <w:t xml:space="preserve"> sit </w:t>
-      </w:r>
-      <w:proofErr w:type="spellStart"/>
-      <w:r>
-        <w:rPr>
-          <w:shd w:val="clear" w:color="auto" w:fill="FFFFFF"/>
-        </w:rPr>
-        <w:t>amet</w:t>
-      </w:r>
-      <w:proofErr w:type="spellEnd"/>
-      <w:r>
-        <w:rPr>
-          <w:shd w:val="clear" w:color="auto" w:fill="FFFFFF"/>
-        </w:rPr>
-        <w:t xml:space="preserve"> </w:t>
-      </w:r>
-      <w:proofErr w:type="spellStart"/>
-      <w:r>
-        <w:rPr>
-          <w:shd w:val="clear" w:color="auto" w:fill="FFFFFF"/>
-        </w:rPr>
-        <w:t>nisl</w:t>
-      </w:r>
-      <w:proofErr w:type="spellEnd"/>
-      <w:r>
-        <w:rPr>
-          <w:shd w:val="clear" w:color="auto" w:fill="FFFFFF"/>
-        </w:rPr>
-        <w:t>.</w:t>
+        </w:rPr>
+        <w:t>Sed vel massa eu metus ullamcorper facilisis sit amet sit amet nisl.</w:t>
       </w:r>
     </w:p>
     <w:p>
@@ -2196,935 +373,33 @@
           <w:shd w:val="clear" w:color="auto" w:fill="FFFFFF"/>
           <w:lang w:val="en-GB"/>
         </w:rPr>
-        <w:t xml:space="preserve">Lorem ipsum </w:t>
-      </w:r>
-      <w:proofErr w:type="spellStart"/>
+        <w:t xml:space="preserve">Lorem ipsum dolor sit amet, consectetur adipiscing elit. </w:t>
+      </w:r>
+      <w:r>
+        <w:rPr>
+          <w:rFonts w:eastAsia="Times New Roman"/>
+          <w:shd w:val="clear" w:color="auto" w:fill="FFFFFF"/>
+          <w:lang w:val="es-ES"/>
+        </w:rPr>
+        <w:t xml:space="preserve">Sed viverra tellus vel sapien viverra, eu hendrerit nisl lacinia. </w:t>
+      </w:r>
       <w:r>
         <w:rPr>
           <w:rFonts w:eastAsia="Times New Roman"/>
           <w:shd w:val="clear" w:color="auto" w:fill="FFFFFF"/>
           <w:lang w:val="en-GB"/>
         </w:rPr>
-        <w:t>dolor</w:t>
-      </w:r>
-      <w:proofErr w:type="spellEnd"/>
+        <w:t xml:space="preserve">Nullam sagittis, ligula sit amet dictum eleifend, neque nisi cursus velit, vitae ultrices leo mauris in odio. Fusce ultricies eget justo sed mollis. Nam at sapien eleifend, scelerisque mauris at, suscipit nisi. Sed sollicitudin orci tortor, eu gravida ipsum vestibulum eu. Quisque mattis </w:t>
+      </w:r>
       <w:r>
         <w:rPr>
           <w:rFonts w:eastAsia="Times New Roman"/>
           <w:shd w:val="clear" w:color="auto" w:fill="FFFFFF"/>
           <w:lang w:val="en-GB"/>
         </w:rPr>
-        <w:t xml:space="preserve"> sit </w:t>
-      </w:r>
-      <w:proofErr w:type="spellStart"/>
-      <w:r>
-        <w:rPr>
-          <w:rFonts w:eastAsia="Times New Roman"/>
-          <w:shd w:val="clear" w:color="auto" w:fill="FFFFFF"/>
-          <w:lang w:val="en-GB"/>
-        </w:rPr>
-        <w:t>amet</w:t>
-      </w:r>
-      <w:proofErr w:type="spellEnd"/>
-      <w:r>
-        <w:rPr>
-          <w:rFonts w:eastAsia="Times New Roman"/>
-          <w:shd w:val="clear" w:color="auto" w:fill="FFFFFF"/>
-          <w:lang w:val="en-GB"/>
-        </w:rPr>
-        <w:t xml:space="preserve">, </w:t>
-      </w:r>
-      <w:proofErr w:type="spellStart"/>
-      <w:r>
-        <w:rPr>
-          <w:rFonts w:eastAsia="Times New Roman"/>
-          <w:shd w:val="clear" w:color="auto" w:fill="FFFFFF"/>
-          <w:lang w:val="en-GB"/>
-        </w:rPr>
-        <w:t>consectetur</w:t>
-      </w:r>
-      <w:proofErr w:type="spellEnd"/>
-      <w:r>
-        <w:rPr>
-          <w:rFonts w:eastAsia="Times New Roman"/>
-          <w:shd w:val="clear" w:color="auto" w:fill="FFFFFF"/>
-          <w:lang w:val="en-GB"/>
-        </w:rPr>
-        <w:t xml:space="preserve"> </w:t>
-      </w:r>
-      <w:proofErr w:type="spellStart"/>
-      <w:r>
-        <w:rPr>
-          <w:rFonts w:eastAsia="Times New Roman"/>
-          <w:shd w:val="clear" w:color="auto" w:fill="FFFFFF"/>
-          <w:lang w:val="en-GB"/>
-        </w:rPr>
-        <w:t>adipiscing</w:t>
-      </w:r>
-      <w:proofErr w:type="spellEnd"/>
-      <w:r>
-        <w:rPr>
-          <w:rFonts w:eastAsia="Times New Roman"/>
-          <w:shd w:val="clear" w:color="auto" w:fill="FFFFFF"/>
-          <w:lang w:val="en-GB"/>
-        </w:rPr>
-        <w:t xml:space="preserve"> </w:t>
-      </w:r>
-      <w:proofErr w:type="spellStart"/>
-      <w:r>
-        <w:rPr>
-          <w:rFonts w:eastAsia="Times New Roman"/>
-          <w:shd w:val="clear" w:color="auto" w:fill="FFFFFF"/>
-          <w:lang w:val="en-GB"/>
-        </w:rPr>
-        <w:t>elit</w:t>
-      </w:r>
-      <w:proofErr w:type="spellEnd"/>
-      <w:r>
-        <w:rPr>
-          <w:rFonts w:eastAsia="Times New Roman"/>
-          <w:shd w:val="clear" w:color="auto" w:fill="FFFFFF"/>
-          <w:lang w:val="en-GB"/>
-        </w:rPr>
-        <w:t xml:space="preserve">. </w:t>
-      </w:r>
-      <w:r>
-        <w:rPr>
-          <w:rFonts w:eastAsia="Times New Roman"/>
-          <w:shd w:val="clear" w:color="auto" w:fill="FFFFFF"/>
-          <w:lang w:val="es-ES"/>
-        </w:rPr>
-        <w:t xml:space="preserve">Sed </w:t>
-      </w:r>
-      <w:proofErr w:type="spellStart"/>
-      <w:r>
-        <w:rPr>
-          <w:rFonts w:eastAsia="Times New Roman"/>
-          <w:shd w:val="clear" w:color="auto" w:fill="FFFFFF"/>
-          <w:lang w:val="es-ES"/>
-        </w:rPr>
-        <w:t>viverra</w:t>
-      </w:r>
-      <w:proofErr w:type="spellEnd"/>
-      <w:r>
-        <w:rPr>
-          <w:rFonts w:eastAsia="Times New Roman"/>
-          <w:shd w:val="clear" w:color="auto" w:fill="FFFFFF"/>
-          <w:lang w:val="es-ES"/>
-        </w:rPr>
-        <w:t xml:space="preserve"> </w:t>
-      </w:r>
-      <w:proofErr w:type="spellStart"/>
-      <w:r>
-        <w:rPr>
-          <w:rFonts w:eastAsia="Times New Roman"/>
-          <w:shd w:val="clear" w:color="auto" w:fill="FFFFFF"/>
-          <w:lang w:val="es-ES"/>
-        </w:rPr>
-        <w:t>tellus</w:t>
-      </w:r>
-      <w:proofErr w:type="spellEnd"/>
-      <w:r>
-        <w:rPr>
-          <w:rFonts w:eastAsia="Times New Roman"/>
-          <w:shd w:val="clear" w:color="auto" w:fill="FFFFFF"/>
-          <w:lang w:val="es-ES"/>
-        </w:rPr>
-        <w:t xml:space="preserve"> </w:t>
-      </w:r>
-      <w:proofErr w:type="spellStart"/>
-      <w:r>
-        <w:rPr>
-          <w:rFonts w:eastAsia="Times New Roman"/>
-          <w:shd w:val="clear" w:color="auto" w:fill="FFFFFF"/>
-          <w:lang w:val="es-ES"/>
-        </w:rPr>
-        <w:t>vel</w:t>
-      </w:r>
-      <w:proofErr w:type="spellEnd"/>
-      <w:r>
-        <w:rPr>
-          <w:rFonts w:eastAsia="Times New Roman"/>
-          <w:shd w:val="clear" w:color="auto" w:fill="FFFFFF"/>
-          <w:lang w:val="es-ES"/>
-        </w:rPr>
-        <w:t xml:space="preserve"> </w:t>
-      </w:r>
-      <w:proofErr w:type="spellStart"/>
-      <w:r>
-        <w:rPr>
-          <w:rFonts w:eastAsia="Times New Roman"/>
-          <w:shd w:val="clear" w:color="auto" w:fill="FFFFFF"/>
-          <w:lang w:val="es-ES"/>
-        </w:rPr>
-        <w:t>sapien</w:t>
-      </w:r>
-      <w:proofErr w:type="spellEnd"/>
-      <w:r>
-        <w:rPr>
-          <w:rFonts w:eastAsia="Times New Roman"/>
-          <w:shd w:val="clear" w:color="auto" w:fill="FFFFFF"/>
-          <w:lang w:val="es-ES"/>
-        </w:rPr>
-        <w:t xml:space="preserve"> </w:t>
-      </w:r>
-      <w:proofErr w:type="spellStart"/>
-      <w:r>
-        <w:rPr>
-          <w:rFonts w:eastAsia="Times New Roman"/>
-          <w:shd w:val="clear" w:color="auto" w:fill="FFFFFF"/>
-          <w:lang w:val="es-ES"/>
-        </w:rPr>
-        <w:t>viverra</w:t>
-      </w:r>
-      <w:proofErr w:type="spellEnd"/>
-      <w:r>
-        <w:rPr>
-          <w:rFonts w:eastAsia="Times New Roman"/>
-          <w:shd w:val="clear" w:color="auto" w:fill="FFFFFF"/>
-          <w:lang w:val="es-ES"/>
-        </w:rPr>
-        <w:t xml:space="preserve">, </w:t>
-      </w:r>
-      <w:proofErr w:type="spellStart"/>
-      <w:r>
-        <w:rPr>
-          <w:rFonts w:eastAsia="Times New Roman"/>
-          <w:shd w:val="clear" w:color="auto" w:fill="FFFFFF"/>
-          <w:lang w:val="es-ES"/>
-        </w:rPr>
-        <w:t>eu</w:t>
-      </w:r>
-      <w:proofErr w:type="spellEnd"/>
-      <w:r>
-        <w:rPr>
-          <w:rFonts w:eastAsia="Times New Roman"/>
-          <w:shd w:val="clear" w:color="auto" w:fill="FFFFFF"/>
-          <w:lang w:val="es-ES"/>
-        </w:rPr>
-        <w:t xml:space="preserve"> </w:t>
-      </w:r>
-      <w:proofErr w:type="spellStart"/>
-      <w:r>
-        <w:rPr>
-          <w:rFonts w:eastAsia="Times New Roman"/>
-          <w:shd w:val="clear" w:color="auto" w:fill="FFFFFF"/>
-          <w:lang w:val="es-ES"/>
-        </w:rPr>
-        <w:t>hendrerit</w:t>
-      </w:r>
-      <w:proofErr w:type="spellEnd"/>
-      <w:r>
-        <w:rPr>
-          <w:rFonts w:eastAsia="Times New Roman"/>
-          <w:shd w:val="clear" w:color="auto" w:fill="FFFFFF"/>
-          <w:lang w:val="es-ES"/>
-        </w:rPr>
-        <w:t xml:space="preserve"> </w:t>
-      </w:r>
-      <w:proofErr w:type="spellStart"/>
-      <w:r>
-        <w:rPr>
-          <w:rFonts w:eastAsia="Times New Roman"/>
-          <w:shd w:val="clear" w:color="auto" w:fill="FFFFFF"/>
-          <w:lang w:val="es-ES"/>
-        </w:rPr>
-        <w:t>nisl</w:t>
-      </w:r>
-      <w:proofErr w:type="spellEnd"/>
-      <w:r>
-        <w:rPr>
-          <w:rFonts w:eastAsia="Times New Roman"/>
-          <w:shd w:val="clear" w:color="auto" w:fill="FFFFFF"/>
-          <w:lang w:val="es-ES"/>
-        </w:rPr>
-        <w:t xml:space="preserve"> lacinia. </w:t>
-      </w:r>
-      <w:proofErr w:type="spellStart"/>
-      <w:r>
-        <w:rPr>
-          <w:rFonts w:eastAsia="Times New Roman"/>
-          <w:shd w:val="clear" w:color="auto" w:fill="FFFFFF"/>
-          <w:lang w:val="en-GB"/>
-        </w:rPr>
-        <w:t>Nullam</w:t>
-      </w:r>
-      <w:proofErr w:type="spellEnd"/>
-      <w:r>
-        <w:rPr>
-          <w:rFonts w:eastAsia="Times New Roman"/>
-          <w:shd w:val="clear" w:color="auto" w:fill="FFFFFF"/>
-          <w:lang w:val="en-GB"/>
-        </w:rPr>
-        <w:t xml:space="preserve"> </w:t>
-      </w:r>
-      <w:proofErr w:type="spellStart"/>
-      <w:r>
-        <w:rPr>
-          <w:rFonts w:eastAsia="Times New Roman"/>
-          <w:shd w:val="clear" w:color="auto" w:fill="FFFFFF"/>
-          <w:lang w:val="en-GB"/>
-        </w:rPr>
-        <w:t>sagittis</w:t>
-      </w:r>
-      <w:proofErr w:type="spellEnd"/>
-      <w:r>
-        <w:rPr>
-          <w:rFonts w:eastAsia="Times New Roman"/>
-          <w:shd w:val="clear" w:color="auto" w:fill="FFFFFF"/>
-          <w:lang w:val="en-GB"/>
-        </w:rPr>
-        <w:t xml:space="preserve">, ligula sit </w:t>
-      </w:r>
-      <w:proofErr w:type="spellStart"/>
-      <w:r>
-        <w:rPr>
-          <w:rFonts w:eastAsia="Times New Roman"/>
-          <w:shd w:val="clear" w:color="auto" w:fill="FFFFFF"/>
-          <w:lang w:val="en-GB"/>
-        </w:rPr>
-        <w:t>amet</w:t>
-      </w:r>
-      <w:proofErr w:type="spellEnd"/>
-      <w:r>
-        <w:rPr>
-          <w:rFonts w:eastAsia="Times New Roman"/>
-          <w:shd w:val="clear" w:color="auto" w:fill="FFFFFF"/>
-          <w:lang w:val="en-GB"/>
-        </w:rPr>
-        <w:t xml:space="preserve"> dictum </w:t>
-      </w:r>
-      <w:proofErr w:type="spellStart"/>
-      <w:r>
-        <w:rPr>
-          <w:rFonts w:eastAsia="Times New Roman"/>
-          <w:shd w:val="clear" w:color="auto" w:fill="FFFFFF"/>
-          <w:lang w:val="en-GB"/>
-        </w:rPr>
-        <w:t>eleifend</w:t>
-      </w:r>
-      <w:proofErr w:type="spellEnd"/>
-      <w:r>
-        <w:rPr>
-          <w:rFonts w:eastAsia="Times New Roman"/>
-          <w:shd w:val="clear" w:color="auto" w:fill="FFFFFF"/>
-          <w:lang w:val="en-GB"/>
-        </w:rPr>
-        <w:t xml:space="preserve">, </w:t>
-      </w:r>
-      <w:proofErr w:type="spellStart"/>
-      <w:r>
-        <w:rPr>
-          <w:rFonts w:eastAsia="Times New Roman"/>
-          <w:shd w:val="clear" w:color="auto" w:fill="FFFFFF"/>
-          <w:lang w:val="en-GB"/>
-        </w:rPr>
-        <w:t>neque</w:t>
-      </w:r>
-      <w:proofErr w:type="spellEnd"/>
-      <w:r>
-        <w:rPr>
-          <w:rFonts w:eastAsia="Times New Roman"/>
-          <w:shd w:val="clear" w:color="auto" w:fill="FFFFFF"/>
-          <w:lang w:val="en-GB"/>
-        </w:rPr>
-        <w:t xml:space="preserve"> nisi cursus </w:t>
-      </w:r>
-      <w:proofErr w:type="spellStart"/>
-      <w:r>
-        <w:rPr>
-          <w:rFonts w:eastAsia="Times New Roman"/>
-          <w:shd w:val="clear" w:color="auto" w:fill="FFFFFF"/>
-          <w:lang w:val="en-GB"/>
-        </w:rPr>
-        <w:t>velit</w:t>
-      </w:r>
-      <w:proofErr w:type="spellEnd"/>
-      <w:r>
-        <w:rPr>
-          <w:rFonts w:eastAsia="Times New Roman"/>
-          <w:shd w:val="clear" w:color="auto" w:fill="FFFFFF"/>
-          <w:lang w:val="en-GB"/>
-        </w:rPr>
-        <w:t xml:space="preserve">, vitae </w:t>
-      </w:r>
-      <w:proofErr w:type="spellStart"/>
-      <w:r>
-        <w:rPr>
-          <w:rFonts w:eastAsia="Times New Roman"/>
-          <w:shd w:val="clear" w:color="auto" w:fill="FFFFFF"/>
-          <w:lang w:val="en-GB"/>
-        </w:rPr>
-        <w:t>ultrices</w:t>
-      </w:r>
-      <w:proofErr w:type="spellEnd"/>
-      <w:r>
-        <w:rPr>
-          <w:rFonts w:eastAsia="Times New Roman"/>
-          <w:shd w:val="clear" w:color="auto" w:fill="FFFFFF"/>
-          <w:lang w:val="en-GB"/>
-        </w:rPr>
-        <w:t xml:space="preserve"> </w:t>
-      </w:r>
-      <w:proofErr w:type="spellStart"/>
-      <w:r>
-        <w:rPr>
-          <w:rFonts w:eastAsia="Times New Roman"/>
-          <w:shd w:val="clear" w:color="auto" w:fill="FFFFFF"/>
-          <w:lang w:val="en-GB"/>
-        </w:rPr>
-        <w:t>leo</w:t>
-      </w:r>
-      <w:proofErr w:type="spellEnd"/>
-      <w:r>
-        <w:rPr>
-          <w:rFonts w:eastAsia="Times New Roman"/>
-          <w:shd w:val="clear" w:color="auto" w:fill="FFFFFF"/>
-          <w:lang w:val="en-GB"/>
-        </w:rPr>
-        <w:t xml:space="preserve"> </w:t>
-      </w:r>
-      <w:proofErr w:type="spellStart"/>
-      <w:r>
-        <w:rPr>
-          <w:rFonts w:eastAsia="Times New Roman"/>
-          <w:shd w:val="clear" w:color="auto" w:fill="FFFFFF"/>
-          <w:lang w:val="en-GB"/>
-        </w:rPr>
-        <w:t>mauris</w:t>
-      </w:r>
-      <w:proofErr w:type="spellEnd"/>
-      <w:r>
-        <w:rPr>
-          <w:rFonts w:eastAsia="Times New Roman"/>
-          <w:shd w:val="clear" w:color="auto" w:fill="FFFFFF"/>
-          <w:lang w:val="en-GB"/>
-        </w:rPr>
-        <w:t xml:space="preserve"> in </w:t>
-      </w:r>
-      <w:proofErr w:type="spellStart"/>
-      <w:r>
-        <w:rPr>
-          <w:rFonts w:eastAsia="Times New Roman"/>
-          <w:shd w:val="clear" w:color="auto" w:fill="FFFFFF"/>
-          <w:lang w:val="en-GB"/>
-        </w:rPr>
-        <w:t>odio</w:t>
-      </w:r>
-      <w:proofErr w:type="spellEnd"/>
-      <w:r>
-        <w:rPr>
-          <w:rFonts w:eastAsia="Times New Roman"/>
-          <w:shd w:val="clear" w:color="auto" w:fill="FFFFFF"/>
-          <w:lang w:val="en-GB"/>
-        </w:rPr>
-        <w:t xml:space="preserve">. </w:t>
-      </w:r>
-      <w:proofErr w:type="spellStart"/>
-      <w:r>
-        <w:rPr>
-          <w:rFonts w:eastAsia="Times New Roman"/>
-          <w:shd w:val="clear" w:color="auto" w:fill="FFFFFF"/>
-          <w:lang w:val="en-GB"/>
-        </w:rPr>
-        <w:t>Fusce</w:t>
-      </w:r>
-      <w:proofErr w:type="spellEnd"/>
-      <w:r>
-        <w:rPr>
-          <w:rFonts w:eastAsia="Times New Roman"/>
-          <w:shd w:val="clear" w:color="auto" w:fill="FFFFFF"/>
-          <w:lang w:val="en-GB"/>
-        </w:rPr>
-        <w:t xml:space="preserve"> </w:t>
-      </w:r>
-      <w:proofErr w:type="spellStart"/>
-      <w:r>
-        <w:rPr>
-          <w:rFonts w:eastAsia="Times New Roman"/>
-          <w:shd w:val="clear" w:color="auto" w:fill="FFFFFF"/>
-          <w:lang w:val="en-GB"/>
-        </w:rPr>
-        <w:t>ultricies</w:t>
-      </w:r>
-      <w:proofErr w:type="spellEnd"/>
-      <w:r>
-        <w:rPr>
-          <w:rFonts w:eastAsia="Times New Roman"/>
-          <w:shd w:val="clear" w:color="auto" w:fill="FFFFFF"/>
-          <w:lang w:val="en-GB"/>
-        </w:rPr>
-        <w:t xml:space="preserve"> </w:t>
-      </w:r>
-      <w:proofErr w:type="spellStart"/>
-      <w:r>
-        <w:rPr>
-          <w:rFonts w:eastAsia="Times New Roman"/>
-          <w:shd w:val="clear" w:color="auto" w:fill="FFFFFF"/>
-          <w:lang w:val="en-GB"/>
-        </w:rPr>
-        <w:t>eget</w:t>
-      </w:r>
-      <w:proofErr w:type="spellEnd"/>
-      <w:r>
-        <w:rPr>
-          <w:rFonts w:eastAsia="Times New Roman"/>
-          <w:shd w:val="clear" w:color="auto" w:fill="FFFFFF"/>
-          <w:lang w:val="en-GB"/>
-        </w:rPr>
-        <w:t xml:space="preserve"> </w:t>
-      </w:r>
-      <w:proofErr w:type="spellStart"/>
-      <w:r>
-        <w:rPr>
-          <w:rFonts w:eastAsia="Times New Roman"/>
-          <w:shd w:val="clear" w:color="auto" w:fill="FFFFFF"/>
-          <w:lang w:val="en-GB"/>
-        </w:rPr>
-        <w:t>justo</w:t>
-      </w:r>
-      <w:proofErr w:type="spellEnd"/>
-      <w:r>
-        <w:rPr>
-          <w:rFonts w:eastAsia="Times New Roman"/>
-          <w:shd w:val="clear" w:color="auto" w:fill="FFFFFF"/>
-          <w:lang w:val="en-GB"/>
-        </w:rPr>
-        <w:t xml:space="preserve"> </w:t>
-      </w:r>
-      <w:proofErr w:type="spellStart"/>
-      <w:r>
-        <w:rPr>
-          <w:rFonts w:eastAsia="Times New Roman"/>
-          <w:shd w:val="clear" w:color="auto" w:fill="FFFFFF"/>
-          <w:lang w:val="en-GB"/>
-        </w:rPr>
-        <w:t>sed</w:t>
-      </w:r>
-      <w:proofErr w:type="spellEnd"/>
-      <w:r>
-        <w:rPr>
-          <w:rFonts w:eastAsia="Times New Roman"/>
-          <w:shd w:val="clear" w:color="auto" w:fill="FFFFFF"/>
-          <w:lang w:val="en-GB"/>
-        </w:rPr>
-        <w:t xml:space="preserve"> </w:t>
-      </w:r>
-      <w:proofErr w:type="spellStart"/>
-      <w:r>
-        <w:rPr>
-          <w:rFonts w:eastAsia="Times New Roman"/>
-          <w:shd w:val="clear" w:color="auto" w:fill="FFFFFF"/>
-          <w:lang w:val="en-GB"/>
-        </w:rPr>
-        <w:t>mollis</w:t>
-      </w:r>
-      <w:proofErr w:type="spellEnd"/>
-      <w:r>
-        <w:rPr>
-          <w:rFonts w:eastAsia="Times New Roman"/>
-          <w:shd w:val="clear" w:color="auto" w:fill="FFFFFF"/>
-          <w:lang w:val="en-GB"/>
-        </w:rPr>
-        <w:t xml:space="preserve">. Nam at </w:t>
-      </w:r>
-      <w:proofErr w:type="spellStart"/>
-      <w:r>
-        <w:rPr>
-          <w:rFonts w:eastAsia="Times New Roman"/>
-          <w:shd w:val="clear" w:color="auto" w:fill="FFFFFF"/>
-          <w:lang w:val="en-GB"/>
-        </w:rPr>
-        <w:t>sapien</w:t>
-      </w:r>
-      <w:proofErr w:type="spellEnd"/>
-      <w:r>
-        <w:rPr>
-          <w:rFonts w:eastAsia="Times New Roman"/>
-          <w:shd w:val="clear" w:color="auto" w:fill="FFFFFF"/>
-          <w:lang w:val="en-GB"/>
-        </w:rPr>
-        <w:t xml:space="preserve"> </w:t>
-      </w:r>
-      <w:proofErr w:type="spellStart"/>
-      <w:r>
-        <w:rPr>
-          <w:rFonts w:eastAsia="Times New Roman"/>
-          <w:shd w:val="clear" w:color="auto" w:fill="FFFFFF"/>
-          <w:lang w:val="en-GB"/>
-        </w:rPr>
-        <w:t>eleifend</w:t>
-      </w:r>
-      <w:proofErr w:type="spellEnd"/>
-      <w:r>
-        <w:rPr>
-          <w:rFonts w:eastAsia="Times New Roman"/>
-          <w:shd w:val="clear" w:color="auto" w:fill="FFFFFF"/>
-          <w:lang w:val="en-GB"/>
-        </w:rPr>
-        <w:t xml:space="preserve">, </w:t>
-      </w:r>
-      <w:proofErr w:type="spellStart"/>
-      <w:r>
-        <w:rPr>
-          <w:rFonts w:eastAsia="Times New Roman"/>
-          <w:shd w:val="clear" w:color="auto" w:fill="FFFFFF"/>
-          <w:lang w:val="en-GB"/>
-        </w:rPr>
-        <w:t>scelerisque</w:t>
-      </w:r>
-      <w:proofErr w:type="spellEnd"/>
-      <w:r>
-        <w:rPr>
-          <w:rFonts w:eastAsia="Times New Roman"/>
-          <w:shd w:val="clear" w:color="auto" w:fill="FFFFFF"/>
-          <w:lang w:val="en-GB"/>
-        </w:rPr>
-        <w:t xml:space="preserve"> </w:t>
-      </w:r>
-      <w:proofErr w:type="spellStart"/>
-      <w:r>
-        <w:rPr>
-          <w:rFonts w:eastAsia="Times New Roman"/>
-          <w:shd w:val="clear" w:color="auto" w:fill="FFFFFF"/>
-          <w:lang w:val="en-GB"/>
-        </w:rPr>
-        <w:t>mauris</w:t>
-      </w:r>
-      <w:proofErr w:type="spellEnd"/>
-      <w:r>
-        <w:rPr>
-          <w:rFonts w:eastAsia="Times New Roman"/>
-          <w:shd w:val="clear" w:color="auto" w:fill="FFFFFF"/>
-          <w:lang w:val="en-GB"/>
-        </w:rPr>
-        <w:t xml:space="preserve"> at, </w:t>
-      </w:r>
-      <w:proofErr w:type="spellStart"/>
-      <w:r>
-        <w:rPr>
-          <w:rFonts w:eastAsia="Times New Roman"/>
-          <w:shd w:val="clear" w:color="auto" w:fill="FFFFFF"/>
-          <w:lang w:val="en-GB"/>
-        </w:rPr>
-        <w:t>suscipit</w:t>
-      </w:r>
-      <w:proofErr w:type="spellEnd"/>
-      <w:r>
-        <w:rPr>
-          <w:rFonts w:eastAsia="Times New Roman"/>
-          <w:shd w:val="clear" w:color="auto" w:fill="FFFFFF"/>
-          <w:lang w:val="en-GB"/>
-        </w:rPr>
-        <w:t xml:space="preserve"> nisi. </w:t>
-      </w:r>
-      <w:r>
-        <w:rPr>
-          <w:rFonts w:eastAsia="Times New Roman"/>
-          <w:shd w:val="clear" w:color="auto" w:fill="FFFFFF"/>
-          <w:lang w:val="en-GB"/>
-        </w:rPr>
         <w:lastRenderedPageBreak/>
-        <w:t xml:space="preserve">Sed </w:t>
-      </w:r>
-      <w:proofErr w:type="spellStart"/>
-      <w:r>
-        <w:rPr>
-          <w:rFonts w:eastAsia="Times New Roman"/>
-          <w:shd w:val="clear" w:color="auto" w:fill="FFFFFF"/>
-          <w:lang w:val="en-GB"/>
-        </w:rPr>
-        <w:t>sollicitudin</w:t>
-      </w:r>
-      <w:proofErr w:type="spellEnd"/>
-      <w:r>
-        <w:rPr>
-          <w:rFonts w:eastAsia="Times New Roman"/>
-          <w:shd w:val="clear" w:color="auto" w:fill="FFFFFF"/>
-          <w:lang w:val="en-GB"/>
-        </w:rPr>
-        <w:t xml:space="preserve"> </w:t>
-      </w:r>
-      <w:proofErr w:type="spellStart"/>
-      <w:r>
-        <w:rPr>
-          <w:rFonts w:eastAsia="Times New Roman"/>
-          <w:shd w:val="clear" w:color="auto" w:fill="FFFFFF"/>
-          <w:lang w:val="en-GB"/>
-        </w:rPr>
-        <w:t>orci</w:t>
-      </w:r>
-      <w:proofErr w:type="spellEnd"/>
-      <w:r>
-        <w:rPr>
-          <w:rFonts w:eastAsia="Times New Roman"/>
-          <w:shd w:val="clear" w:color="auto" w:fill="FFFFFF"/>
-          <w:lang w:val="en-GB"/>
-        </w:rPr>
-        <w:t xml:space="preserve"> </w:t>
-      </w:r>
-      <w:proofErr w:type="spellStart"/>
-      <w:r>
-        <w:rPr>
-          <w:rFonts w:eastAsia="Times New Roman"/>
-          <w:shd w:val="clear" w:color="auto" w:fill="FFFFFF"/>
-          <w:lang w:val="en-GB"/>
-        </w:rPr>
-        <w:t>tortor</w:t>
-      </w:r>
-      <w:proofErr w:type="spellEnd"/>
-      <w:r>
-        <w:rPr>
-          <w:rFonts w:eastAsia="Times New Roman"/>
-          <w:shd w:val="clear" w:color="auto" w:fill="FFFFFF"/>
-          <w:lang w:val="en-GB"/>
-        </w:rPr>
-        <w:t xml:space="preserve">, </w:t>
-      </w:r>
-      <w:proofErr w:type="spellStart"/>
-      <w:r>
-        <w:rPr>
-          <w:rFonts w:eastAsia="Times New Roman"/>
-          <w:shd w:val="clear" w:color="auto" w:fill="FFFFFF"/>
-          <w:lang w:val="en-GB"/>
-        </w:rPr>
-        <w:t>eu</w:t>
-      </w:r>
-      <w:proofErr w:type="spellEnd"/>
-      <w:r>
-        <w:rPr>
-          <w:rFonts w:eastAsia="Times New Roman"/>
-          <w:shd w:val="clear" w:color="auto" w:fill="FFFFFF"/>
-          <w:lang w:val="en-GB"/>
-        </w:rPr>
-        <w:t xml:space="preserve"> gravida ipsum vestibulum </w:t>
-      </w:r>
-      <w:proofErr w:type="spellStart"/>
-      <w:r>
-        <w:rPr>
-          <w:rFonts w:eastAsia="Times New Roman"/>
-          <w:shd w:val="clear" w:color="auto" w:fill="FFFFFF"/>
-          <w:lang w:val="en-GB"/>
-        </w:rPr>
-        <w:t>eu</w:t>
-      </w:r>
-      <w:proofErr w:type="spellEnd"/>
-      <w:r>
-        <w:rPr>
-          <w:rFonts w:eastAsia="Times New Roman"/>
-          <w:shd w:val="clear" w:color="auto" w:fill="FFFFFF"/>
-          <w:lang w:val="en-GB"/>
-        </w:rPr>
-        <w:t xml:space="preserve">. </w:t>
-      </w:r>
-      <w:proofErr w:type="spellStart"/>
-      <w:r>
-        <w:rPr>
-          <w:rFonts w:eastAsia="Times New Roman"/>
-          <w:shd w:val="clear" w:color="auto" w:fill="FFFFFF"/>
-          <w:lang w:val="en-GB"/>
-        </w:rPr>
-        <w:t>Quisque</w:t>
-      </w:r>
-      <w:proofErr w:type="spellEnd"/>
-      <w:r>
-        <w:rPr>
-          <w:rFonts w:eastAsia="Times New Roman"/>
-          <w:shd w:val="clear" w:color="auto" w:fill="FFFFFF"/>
-          <w:lang w:val="en-GB"/>
-        </w:rPr>
-        <w:t xml:space="preserve"> </w:t>
-      </w:r>
-      <w:proofErr w:type="spellStart"/>
-      <w:r>
-        <w:rPr>
-          <w:rFonts w:eastAsia="Times New Roman"/>
-          <w:shd w:val="clear" w:color="auto" w:fill="FFFFFF"/>
-          <w:lang w:val="en-GB"/>
-        </w:rPr>
-        <w:t>mattis</w:t>
-      </w:r>
-      <w:proofErr w:type="spellEnd"/>
-      <w:r>
-        <w:rPr>
-          <w:rFonts w:eastAsia="Times New Roman"/>
-          <w:shd w:val="clear" w:color="auto" w:fill="FFFFFF"/>
-          <w:lang w:val="en-GB"/>
-        </w:rPr>
-        <w:t xml:space="preserve"> </w:t>
-      </w:r>
-      <w:proofErr w:type="spellStart"/>
-      <w:r>
-        <w:rPr>
-          <w:rFonts w:eastAsia="Times New Roman"/>
-          <w:shd w:val="clear" w:color="auto" w:fill="FFFFFF"/>
-          <w:lang w:val="en-GB"/>
-        </w:rPr>
-        <w:t>lobortis</w:t>
-      </w:r>
-      <w:proofErr w:type="spellEnd"/>
-      <w:r>
-        <w:rPr>
-          <w:rFonts w:eastAsia="Times New Roman"/>
-          <w:shd w:val="clear" w:color="auto" w:fill="FFFFFF"/>
-          <w:lang w:val="en-GB"/>
-        </w:rPr>
-        <w:t xml:space="preserve"> </w:t>
-      </w:r>
-      <w:proofErr w:type="spellStart"/>
-      <w:r>
-        <w:rPr>
-          <w:rFonts w:eastAsia="Times New Roman"/>
-          <w:shd w:val="clear" w:color="auto" w:fill="FFFFFF"/>
-          <w:lang w:val="en-GB"/>
-        </w:rPr>
-        <w:t>lacus</w:t>
-      </w:r>
-      <w:proofErr w:type="spellEnd"/>
-      <w:r>
-        <w:rPr>
-          <w:rFonts w:eastAsia="Times New Roman"/>
-          <w:shd w:val="clear" w:color="auto" w:fill="FFFFFF"/>
-          <w:lang w:val="en-GB"/>
-        </w:rPr>
-        <w:t xml:space="preserve">, </w:t>
-      </w:r>
-      <w:proofErr w:type="spellStart"/>
-      <w:r>
-        <w:rPr>
-          <w:rFonts w:eastAsia="Times New Roman"/>
-          <w:shd w:val="clear" w:color="auto" w:fill="FFFFFF"/>
-          <w:lang w:val="en-GB"/>
-        </w:rPr>
-        <w:t>eget</w:t>
-      </w:r>
-      <w:proofErr w:type="spellEnd"/>
-      <w:r>
-        <w:rPr>
-          <w:rFonts w:eastAsia="Times New Roman"/>
-          <w:shd w:val="clear" w:color="auto" w:fill="FFFFFF"/>
-          <w:lang w:val="en-GB"/>
-        </w:rPr>
-        <w:t xml:space="preserve"> </w:t>
-      </w:r>
-      <w:proofErr w:type="spellStart"/>
-      <w:r>
-        <w:rPr>
-          <w:rFonts w:eastAsia="Times New Roman"/>
-          <w:shd w:val="clear" w:color="auto" w:fill="FFFFFF"/>
-          <w:lang w:val="en-GB"/>
-        </w:rPr>
-        <w:t>pretium</w:t>
-      </w:r>
-      <w:proofErr w:type="spellEnd"/>
-      <w:r>
-        <w:rPr>
-          <w:rFonts w:eastAsia="Times New Roman"/>
-          <w:shd w:val="clear" w:color="auto" w:fill="FFFFFF"/>
-          <w:lang w:val="en-GB"/>
-        </w:rPr>
-        <w:t xml:space="preserve"> eros </w:t>
-      </w:r>
-      <w:proofErr w:type="spellStart"/>
-      <w:r>
-        <w:rPr>
-          <w:rFonts w:eastAsia="Times New Roman"/>
-          <w:shd w:val="clear" w:color="auto" w:fill="FFFFFF"/>
-          <w:lang w:val="en-GB"/>
-        </w:rPr>
-        <w:t>pretium</w:t>
-      </w:r>
-      <w:proofErr w:type="spellEnd"/>
-      <w:r>
-        <w:rPr>
-          <w:rFonts w:eastAsia="Times New Roman"/>
-          <w:shd w:val="clear" w:color="auto" w:fill="FFFFFF"/>
-          <w:lang w:val="en-GB"/>
-        </w:rPr>
-        <w:t xml:space="preserve"> a. Donec </w:t>
-      </w:r>
-      <w:proofErr w:type="spellStart"/>
-      <w:r>
-        <w:rPr>
-          <w:rFonts w:eastAsia="Times New Roman"/>
-          <w:shd w:val="clear" w:color="auto" w:fill="FFFFFF"/>
-          <w:lang w:val="en-GB"/>
-        </w:rPr>
-        <w:t>elit</w:t>
-      </w:r>
-      <w:proofErr w:type="spellEnd"/>
-      <w:r>
-        <w:rPr>
-          <w:rFonts w:eastAsia="Times New Roman"/>
-          <w:shd w:val="clear" w:color="auto" w:fill="FFFFFF"/>
-          <w:lang w:val="en-GB"/>
-        </w:rPr>
-        <w:t xml:space="preserve"> ligula, maximus sit </w:t>
-      </w:r>
-      <w:proofErr w:type="spellStart"/>
-      <w:r>
-        <w:rPr>
-          <w:rFonts w:eastAsia="Times New Roman"/>
-          <w:shd w:val="clear" w:color="auto" w:fill="FFFFFF"/>
-          <w:lang w:val="en-GB"/>
-        </w:rPr>
-        <w:t>amet</w:t>
-      </w:r>
-      <w:proofErr w:type="spellEnd"/>
-      <w:r>
-        <w:rPr>
-          <w:rFonts w:eastAsia="Times New Roman"/>
-          <w:shd w:val="clear" w:color="auto" w:fill="FFFFFF"/>
-          <w:lang w:val="en-GB"/>
-        </w:rPr>
-        <w:t xml:space="preserve"> vestibulum </w:t>
-      </w:r>
-      <w:proofErr w:type="spellStart"/>
-      <w:r>
-        <w:rPr>
-          <w:rFonts w:eastAsia="Times New Roman"/>
-          <w:shd w:val="clear" w:color="auto" w:fill="FFFFFF"/>
-          <w:lang w:val="en-GB"/>
-        </w:rPr>
-        <w:t>quis</w:t>
-      </w:r>
-      <w:proofErr w:type="spellEnd"/>
-      <w:r>
-        <w:rPr>
-          <w:rFonts w:eastAsia="Times New Roman"/>
-          <w:shd w:val="clear" w:color="auto" w:fill="FFFFFF"/>
-          <w:lang w:val="en-GB"/>
-        </w:rPr>
-        <w:t xml:space="preserve">, </w:t>
-      </w:r>
-      <w:proofErr w:type="spellStart"/>
-      <w:r>
-        <w:rPr>
-          <w:rFonts w:eastAsia="Times New Roman"/>
-          <w:shd w:val="clear" w:color="auto" w:fill="FFFFFF"/>
-          <w:lang w:val="en-GB"/>
-        </w:rPr>
-        <w:t>consequat</w:t>
-      </w:r>
-      <w:proofErr w:type="spellEnd"/>
-      <w:r>
-        <w:rPr>
-          <w:rFonts w:eastAsia="Times New Roman"/>
-          <w:shd w:val="clear" w:color="auto" w:fill="FFFFFF"/>
-          <w:lang w:val="en-GB"/>
-        </w:rPr>
-        <w:t xml:space="preserve"> et </w:t>
-      </w:r>
-      <w:proofErr w:type="spellStart"/>
-      <w:r>
-        <w:rPr>
-          <w:rFonts w:eastAsia="Times New Roman"/>
-          <w:shd w:val="clear" w:color="auto" w:fill="FFFFFF"/>
-          <w:lang w:val="en-GB"/>
-        </w:rPr>
-        <w:t>mauris</w:t>
-      </w:r>
-      <w:proofErr w:type="spellEnd"/>
+        <w:t>lobortis lacus, eget pretium eros pretium a. Donec elit ligula, maximus sit amet vestibulum quis, consequat et mauris</w:t>
+      </w:r>
       <w:r>
         <w:rPr>
           <w:rFonts w:eastAsia="Times New Roman"/>
@@ -3221,7 +496,6 @@
             <w:pPr>
               <w:pStyle w:val="Tablebody"/>
             </w:pPr>
-            <w:proofErr w:type="spellStart"/>
             <w:r>
               <w:t>TERRAIN</w:t>
             </w:r>
@@ -3231,7 +505,6 @@
               </w:rPr>
               <w:t>a</w:t>
             </w:r>
-            <w:proofErr w:type="spellEnd"/>
           </w:p>
         </w:tc>
         <w:tc>
@@ -3582,7 +855,6 @@
                 <w:rFonts w:ascii="Times New Roman" w:hAnsi="Times New Roman"/>
               </w:rPr>
             </w:pPr>
-            <w:proofErr w:type="spellStart"/>
             <w:r>
               <w:rPr>
                 <w:vertAlign w:val="superscript"/>
@@ -3590,11 +862,7 @@
               <w:t>a</w:t>
             </w:r>
             <w:r>
-              <w:t>This</w:t>
-            </w:r>
-            <w:proofErr w:type="spellEnd"/>
-            <w:r>
-              <w:t xml:space="preserve"> is a table footnote. This is a table footnote. </w:t>
+              <w:t xml:space="preserve">This is a table footnote. This is a table footnote. </w:t>
             </w:r>
           </w:p>
         </w:tc>
@@ -3621,641 +889,13 @@
         </w:rPr>
       </w:pPr>
       <w:r>
-        <w:t xml:space="preserve">Lorem ipsum dolor sit </w:t>
-      </w:r>
-      <w:proofErr w:type="spellStart"/>
-      <w:r>
-        <w:t>amet</w:t>
-      </w:r>
-      <w:proofErr w:type="spellEnd"/>
-      <w:r>
-        <w:t xml:space="preserve">, </w:t>
-      </w:r>
-      <w:proofErr w:type="spellStart"/>
-      <w:r>
-        <w:t>consectetur</w:t>
-      </w:r>
-      <w:proofErr w:type="spellEnd"/>
-      <w:r>
-        <w:t xml:space="preserve"> </w:t>
-      </w:r>
-      <w:proofErr w:type="spellStart"/>
-      <w:r>
-        <w:t>adipiscing</w:t>
-      </w:r>
-      <w:proofErr w:type="spellEnd"/>
-      <w:r>
-        <w:t xml:space="preserve"> </w:t>
-      </w:r>
-      <w:proofErr w:type="spellStart"/>
-      <w:r>
-        <w:t>elit</w:t>
-      </w:r>
-      <w:proofErr w:type="spellEnd"/>
-      <w:r>
-        <w:t xml:space="preserve">. </w:t>
-      </w:r>
-      <w:proofErr w:type="spellStart"/>
+        <w:t xml:space="preserve">Lorem ipsum dolor sit amet, consectetur adipiscing elit. </w:t>
+      </w:r>
       <w:r>
         <w:rPr>
           <w:lang w:val="es-ES"/>
         </w:rPr>
-        <w:t>Nulla</w:t>
-      </w:r>
-      <w:proofErr w:type="spellEnd"/>
-      <w:r>
-        <w:rPr>
-          <w:lang w:val="es-ES"/>
-        </w:rPr>
-        <w:t xml:space="preserve"> </w:t>
-      </w:r>
-      <w:proofErr w:type="spellStart"/>
-      <w:r>
-        <w:rPr>
-          <w:lang w:val="es-ES"/>
-        </w:rPr>
-        <w:t>posuere</w:t>
-      </w:r>
-      <w:proofErr w:type="spellEnd"/>
-      <w:r>
-        <w:rPr>
-          <w:lang w:val="es-ES"/>
-        </w:rPr>
-        <w:t xml:space="preserve"> odio </w:t>
-      </w:r>
-      <w:proofErr w:type="spellStart"/>
-      <w:r>
-        <w:rPr>
-          <w:lang w:val="es-ES"/>
-        </w:rPr>
-        <w:t>orci</w:t>
-      </w:r>
-      <w:proofErr w:type="spellEnd"/>
-      <w:r>
-        <w:rPr>
-          <w:lang w:val="es-ES"/>
-        </w:rPr>
-        <w:t xml:space="preserve">, ut </w:t>
-      </w:r>
-      <w:proofErr w:type="spellStart"/>
-      <w:r>
-        <w:rPr>
-          <w:lang w:val="es-ES"/>
-        </w:rPr>
-        <w:t>imperdiet</w:t>
-      </w:r>
-      <w:proofErr w:type="spellEnd"/>
-      <w:r>
-        <w:rPr>
-          <w:lang w:val="es-ES"/>
-        </w:rPr>
-        <w:t xml:space="preserve"> </w:t>
-      </w:r>
-      <w:proofErr w:type="spellStart"/>
-      <w:r>
-        <w:rPr>
-          <w:lang w:val="es-ES"/>
-        </w:rPr>
-        <w:t>nisl</w:t>
-      </w:r>
-      <w:proofErr w:type="spellEnd"/>
-      <w:r>
-        <w:rPr>
-          <w:lang w:val="es-ES"/>
-        </w:rPr>
-        <w:t xml:space="preserve"> </w:t>
-      </w:r>
-      <w:proofErr w:type="spellStart"/>
-      <w:r>
-        <w:rPr>
-          <w:lang w:val="es-ES"/>
-        </w:rPr>
-        <w:t>egestas</w:t>
-      </w:r>
-      <w:proofErr w:type="spellEnd"/>
-      <w:r>
-        <w:rPr>
-          <w:lang w:val="es-ES"/>
-        </w:rPr>
-        <w:t xml:space="preserve"> ac. </w:t>
-      </w:r>
-      <w:proofErr w:type="spellStart"/>
-      <w:r>
-        <w:rPr>
-          <w:lang w:val="es-ES"/>
-        </w:rPr>
-        <w:t>Phasellus</w:t>
-      </w:r>
-      <w:proofErr w:type="spellEnd"/>
-      <w:r>
-        <w:rPr>
-          <w:lang w:val="es-ES"/>
-        </w:rPr>
-        <w:t xml:space="preserve"> </w:t>
-      </w:r>
-      <w:proofErr w:type="spellStart"/>
-      <w:r>
-        <w:rPr>
-          <w:lang w:val="es-ES"/>
-        </w:rPr>
-        <w:t>lobortis</w:t>
-      </w:r>
-      <w:proofErr w:type="spellEnd"/>
-      <w:r>
-        <w:rPr>
-          <w:lang w:val="es-ES"/>
-        </w:rPr>
-        <w:t xml:space="preserve"> </w:t>
-      </w:r>
-      <w:proofErr w:type="spellStart"/>
-      <w:r>
-        <w:rPr>
-          <w:lang w:val="es-ES"/>
-        </w:rPr>
-        <w:t>congue</w:t>
-      </w:r>
-      <w:proofErr w:type="spellEnd"/>
-      <w:r>
-        <w:rPr>
-          <w:lang w:val="es-ES"/>
-        </w:rPr>
-        <w:t xml:space="preserve"> </w:t>
-      </w:r>
-      <w:proofErr w:type="spellStart"/>
-      <w:r>
-        <w:rPr>
-          <w:lang w:val="es-ES"/>
-        </w:rPr>
-        <w:t>massa</w:t>
-      </w:r>
-      <w:proofErr w:type="spellEnd"/>
-      <w:r>
-        <w:rPr>
-          <w:lang w:val="es-ES"/>
-        </w:rPr>
-        <w:t xml:space="preserve">. </w:t>
-      </w:r>
-      <w:proofErr w:type="spellStart"/>
-      <w:r>
-        <w:rPr>
-          <w:lang w:val="es-ES"/>
-        </w:rPr>
-        <w:t>Curabitur</w:t>
-      </w:r>
-      <w:proofErr w:type="spellEnd"/>
-      <w:r>
-        <w:rPr>
-          <w:lang w:val="es-ES"/>
-        </w:rPr>
-        <w:t xml:space="preserve"> </w:t>
-      </w:r>
-      <w:proofErr w:type="spellStart"/>
-      <w:r>
-        <w:rPr>
-          <w:lang w:val="es-ES"/>
-        </w:rPr>
-        <w:t>velit</w:t>
-      </w:r>
-      <w:proofErr w:type="spellEnd"/>
-      <w:r>
-        <w:rPr>
-          <w:lang w:val="es-ES"/>
-        </w:rPr>
-        <w:t xml:space="preserve"> </w:t>
-      </w:r>
-      <w:proofErr w:type="spellStart"/>
-      <w:r>
-        <w:rPr>
-          <w:lang w:val="es-ES"/>
-        </w:rPr>
-        <w:t>est</w:t>
-      </w:r>
-      <w:proofErr w:type="spellEnd"/>
-      <w:r>
-        <w:rPr>
-          <w:lang w:val="es-ES"/>
-        </w:rPr>
-        <w:t xml:space="preserve">, </w:t>
-      </w:r>
-      <w:proofErr w:type="spellStart"/>
-      <w:r>
-        <w:rPr>
-          <w:lang w:val="es-ES"/>
-        </w:rPr>
-        <w:t>egestas</w:t>
-      </w:r>
-      <w:proofErr w:type="spellEnd"/>
-      <w:r>
-        <w:rPr>
-          <w:lang w:val="es-ES"/>
-        </w:rPr>
-        <w:t xml:space="preserve"> vitae mauris ut, </w:t>
-      </w:r>
-      <w:proofErr w:type="spellStart"/>
-      <w:r>
-        <w:rPr>
-          <w:lang w:val="es-ES"/>
-        </w:rPr>
-        <w:t>semper</w:t>
-      </w:r>
-      <w:proofErr w:type="spellEnd"/>
-      <w:r>
-        <w:rPr>
-          <w:lang w:val="es-ES"/>
-        </w:rPr>
-        <w:t xml:space="preserve"> </w:t>
-      </w:r>
-      <w:proofErr w:type="spellStart"/>
-      <w:r>
-        <w:rPr>
-          <w:lang w:val="es-ES"/>
-        </w:rPr>
-        <w:t>lobortis</w:t>
-      </w:r>
-      <w:proofErr w:type="spellEnd"/>
-      <w:r>
-        <w:rPr>
-          <w:lang w:val="es-ES"/>
-        </w:rPr>
-        <w:t xml:space="preserve"> </w:t>
-      </w:r>
-      <w:proofErr w:type="spellStart"/>
-      <w:r>
-        <w:rPr>
-          <w:lang w:val="es-ES"/>
-        </w:rPr>
-        <w:t>quam</w:t>
-      </w:r>
-      <w:proofErr w:type="spellEnd"/>
-      <w:r>
-        <w:rPr>
-          <w:lang w:val="es-ES"/>
-        </w:rPr>
-        <w:t xml:space="preserve">. Mauris </w:t>
-      </w:r>
-      <w:proofErr w:type="spellStart"/>
-      <w:r>
-        <w:rPr>
-          <w:lang w:val="es-ES"/>
-        </w:rPr>
-        <w:t>vel</w:t>
-      </w:r>
-      <w:proofErr w:type="spellEnd"/>
-      <w:r>
-        <w:rPr>
-          <w:lang w:val="es-ES"/>
-        </w:rPr>
-        <w:t xml:space="preserve"> ex </w:t>
-      </w:r>
-      <w:proofErr w:type="spellStart"/>
-      <w:r>
-        <w:rPr>
-          <w:lang w:val="es-ES"/>
-        </w:rPr>
-        <w:t>sit</w:t>
-      </w:r>
-      <w:proofErr w:type="spellEnd"/>
-      <w:r>
-        <w:rPr>
-          <w:lang w:val="es-ES"/>
-        </w:rPr>
-        <w:t xml:space="preserve"> </w:t>
-      </w:r>
-      <w:proofErr w:type="spellStart"/>
-      <w:r>
-        <w:rPr>
-          <w:lang w:val="es-ES"/>
-        </w:rPr>
-        <w:t>amet</w:t>
-      </w:r>
-      <w:proofErr w:type="spellEnd"/>
-      <w:r>
-        <w:rPr>
-          <w:lang w:val="es-ES"/>
-        </w:rPr>
-        <w:t xml:space="preserve"> magna </w:t>
-      </w:r>
-      <w:proofErr w:type="spellStart"/>
-      <w:r>
-        <w:rPr>
-          <w:lang w:val="es-ES"/>
-        </w:rPr>
-        <w:t>consectetur</w:t>
-      </w:r>
-      <w:proofErr w:type="spellEnd"/>
-      <w:r>
-        <w:rPr>
-          <w:lang w:val="es-ES"/>
-        </w:rPr>
-        <w:t xml:space="preserve"> </w:t>
-      </w:r>
-      <w:proofErr w:type="spellStart"/>
-      <w:r>
-        <w:rPr>
-          <w:lang w:val="es-ES"/>
-        </w:rPr>
-        <w:t>egestas</w:t>
-      </w:r>
-      <w:proofErr w:type="spellEnd"/>
-      <w:r>
-        <w:rPr>
-          <w:lang w:val="es-ES"/>
-        </w:rPr>
-        <w:t xml:space="preserve"> sed ac </w:t>
-      </w:r>
-      <w:proofErr w:type="spellStart"/>
-      <w:r>
-        <w:rPr>
-          <w:lang w:val="es-ES"/>
-        </w:rPr>
-        <w:t>velit</w:t>
-      </w:r>
-      <w:proofErr w:type="spellEnd"/>
-      <w:r>
-        <w:rPr>
-          <w:lang w:val="es-ES"/>
-        </w:rPr>
-        <w:t xml:space="preserve">. Nunc </w:t>
-      </w:r>
-      <w:proofErr w:type="spellStart"/>
-      <w:r>
-        <w:rPr>
-          <w:lang w:val="es-ES"/>
-        </w:rPr>
-        <w:t>eget</w:t>
-      </w:r>
-      <w:proofErr w:type="spellEnd"/>
-      <w:r>
-        <w:rPr>
-          <w:lang w:val="es-ES"/>
-        </w:rPr>
-        <w:t xml:space="preserve"> dolor </w:t>
-      </w:r>
-      <w:proofErr w:type="spellStart"/>
-      <w:r>
-        <w:rPr>
-          <w:lang w:val="es-ES"/>
-        </w:rPr>
-        <w:t>volutpat</w:t>
-      </w:r>
-      <w:proofErr w:type="spellEnd"/>
-      <w:r>
-        <w:rPr>
-          <w:lang w:val="es-ES"/>
-        </w:rPr>
-        <w:t xml:space="preserve">, </w:t>
-      </w:r>
-      <w:proofErr w:type="spellStart"/>
-      <w:r>
-        <w:rPr>
-          <w:lang w:val="es-ES"/>
-        </w:rPr>
-        <w:t>cursus</w:t>
-      </w:r>
-      <w:proofErr w:type="spellEnd"/>
-      <w:r>
-        <w:rPr>
-          <w:lang w:val="es-ES"/>
-        </w:rPr>
-        <w:t xml:space="preserve"> </w:t>
-      </w:r>
-      <w:proofErr w:type="spellStart"/>
-      <w:r>
-        <w:rPr>
-          <w:lang w:val="es-ES"/>
-        </w:rPr>
-        <w:t>nulla</w:t>
-      </w:r>
-      <w:proofErr w:type="spellEnd"/>
-      <w:r>
-        <w:rPr>
-          <w:lang w:val="es-ES"/>
-        </w:rPr>
-        <w:t xml:space="preserve"> at, </w:t>
-      </w:r>
-      <w:proofErr w:type="spellStart"/>
-      <w:r>
-        <w:rPr>
-          <w:lang w:val="es-ES"/>
-        </w:rPr>
-        <w:t>dictum</w:t>
-      </w:r>
-      <w:proofErr w:type="spellEnd"/>
-      <w:r>
-        <w:rPr>
-          <w:lang w:val="es-ES"/>
-        </w:rPr>
-        <w:t xml:space="preserve"> tortor. </w:t>
-      </w:r>
-      <w:proofErr w:type="spellStart"/>
-      <w:r>
-        <w:rPr>
-          <w:lang w:val="es-ES"/>
-        </w:rPr>
-        <w:t>Duis</w:t>
-      </w:r>
-      <w:proofErr w:type="spellEnd"/>
-      <w:r>
-        <w:rPr>
-          <w:lang w:val="es-ES"/>
-        </w:rPr>
-        <w:t xml:space="preserve"> </w:t>
-      </w:r>
-      <w:proofErr w:type="spellStart"/>
-      <w:r>
-        <w:rPr>
-          <w:lang w:val="es-ES"/>
-        </w:rPr>
-        <w:t>dignissim</w:t>
-      </w:r>
-      <w:proofErr w:type="spellEnd"/>
-      <w:r>
-        <w:rPr>
-          <w:lang w:val="es-ES"/>
-        </w:rPr>
-        <w:t xml:space="preserve"> nunc a </w:t>
-      </w:r>
-      <w:proofErr w:type="spellStart"/>
-      <w:r>
-        <w:rPr>
-          <w:lang w:val="es-ES"/>
-        </w:rPr>
-        <w:t>maximus</w:t>
-      </w:r>
-      <w:proofErr w:type="spellEnd"/>
-      <w:r>
-        <w:rPr>
-          <w:lang w:val="es-ES"/>
-        </w:rPr>
-        <w:t xml:space="preserve"> </w:t>
-      </w:r>
-      <w:proofErr w:type="spellStart"/>
-      <w:r>
-        <w:rPr>
-          <w:lang w:val="es-ES"/>
-        </w:rPr>
-        <w:t>rutrum</w:t>
-      </w:r>
-      <w:proofErr w:type="spellEnd"/>
-      <w:r>
-        <w:rPr>
-          <w:lang w:val="es-ES"/>
-        </w:rPr>
-        <w:t xml:space="preserve">. </w:t>
-      </w:r>
-      <w:proofErr w:type="spellStart"/>
-      <w:r>
-        <w:rPr>
-          <w:lang w:val="es-ES"/>
-        </w:rPr>
-        <w:t>Aenean</w:t>
-      </w:r>
-      <w:proofErr w:type="spellEnd"/>
-      <w:r>
-        <w:rPr>
-          <w:lang w:val="es-ES"/>
-        </w:rPr>
-        <w:t xml:space="preserve"> </w:t>
-      </w:r>
-      <w:proofErr w:type="spellStart"/>
-      <w:r>
-        <w:rPr>
-          <w:lang w:val="es-ES"/>
-        </w:rPr>
-        <w:t>cursus</w:t>
-      </w:r>
-      <w:proofErr w:type="spellEnd"/>
-      <w:r>
-        <w:rPr>
-          <w:lang w:val="es-ES"/>
-        </w:rPr>
-        <w:t xml:space="preserve"> </w:t>
-      </w:r>
-      <w:proofErr w:type="spellStart"/>
-      <w:r>
-        <w:rPr>
-          <w:lang w:val="es-ES"/>
-        </w:rPr>
-        <w:t>hendrerit</w:t>
-      </w:r>
-      <w:proofErr w:type="spellEnd"/>
-      <w:r>
-        <w:rPr>
-          <w:lang w:val="es-ES"/>
-        </w:rPr>
-        <w:t xml:space="preserve"> </w:t>
-      </w:r>
-      <w:proofErr w:type="spellStart"/>
-      <w:r>
-        <w:rPr>
-          <w:lang w:val="es-ES"/>
-        </w:rPr>
-        <w:t>gravida</w:t>
-      </w:r>
-      <w:proofErr w:type="spellEnd"/>
-      <w:r>
-        <w:rPr>
-          <w:lang w:val="es-ES"/>
-        </w:rPr>
-        <w:t xml:space="preserve">. </w:t>
-      </w:r>
-      <w:proofErr w:type="spellStart"/>
-      <w:r>
-        <w:rPr>
-          <w:lang w:val="es-ES"/>
-        </w:rPr>
-        <w:t>Proin</w:t>
-      </w:r>
-      <w:proofErr w:type="spellEnd"/>
-      <w:r>
-        <w:rPr>
-          <w:lang w:val="es-ES"/>
-        </w:rPr>
-        <w:t xml:space="preserve"> dolor </w:t>
-      </w:r>
-      <w:proofErr w:type="spellStart"/>
-      <w:r>
-        <w:rPr>
-          <w:lang w:val="es-ES"/>
-        </w:rPr>
-        <w:t>nulla</w:t>
-      </w:r>
-      <w:proofErr w:type="spellEnd"/>
-      <w:r>
-        <w:rPr>
-          <w:lang w:val="es-ES"/>
-        </w:rPr>
-        <w:t xml:space="preserve">, </w:t>
-      </w:r>
-      <w:proofErr w:type="spellStart"/>
-      <w:r>
-        <w:rPr>
-          <w:lang w:val="es-ES"/>
-        </w:rPr>
-        <w:t>facilisis</w:t>
-      </w:r>
-      <w:proofErr w:type="spellEnd"/>
-      <w:r>
-        <w:rPr>
-          <w:lang w:val="es-ES"/>
-        </w:rPr>
-        <w:t xml:space="preserve"> </w:t>
-      </w:r>
-      <w:proofErr w:type="spellStart"/>
-      <w:r>
-        <w:rPr>
-          <w:lang w:val="es-ES"/>
-        </w:rPr>
-        <w:t>molestie</w:t>
-      </w:r>
-      <w:proofErr w:type="spellEnd"/>
-      <w:r>
-        <w:rPr>
-          <w:lang w:val="es-ES"/>
-        </w:rPr>
-        <w:t xml:space="preserve"> </w:t>
-      </w:r>
-      <w:proofErr w:type="spellStart"/>
-      <w:r>
-        <w:rPr>
-          <w:lang w:val="es-ES"/>
-        </w:rPr>
-        <w:t>condimentum</w:t>
-      </w:r>
-      <w:proofErr w:type="spellEnd"/>
-      <w:r>
-        <w:rPr>
-          <w:lang w:val="es-ES"/>
-        </w:rPr>
-        <w:t xml:space="preserve"> ut, </w:t>
-      </w:r>
-      <w:proofErr w:type="spellStart"/>
-      <w:r>
-        <w:rPr>
-          <w:lang w:val="es-ES"/>
-        </w:rPr>
-        <w:t>consequat</w:t>
-      </w:r>
-      <w:proofErr w:type="spellEnd"/>
-      <w:r>
-        <w:rPr>
-          <w:lang w:val="es-ES"/>
-        </w:rPr>
-        <w:t xml:space="preserve"> in </w:t>
-      </w:r>
-      <w:proofErr w:type="spellStart"/>
-      <w:r>
-        <w:rPr>
-          <w:lang w:val="es-ES"/>
-        </w:rPr>
-        <w:t>tellus</w:t>
-      </w:r>
-      <w:proofErr w:type="spellEnd"/>
-      <w:r>
-        <w:rPr>
-          <w:lang w:val="es-ES"/>
-        </w:rPr>
-        <w:t>.</w:t>
+        <w:t>Nulla posuere odio orci, ut imperdiet nisl egestas ac. Phasellus lobortis congue massa. Curabitur velit est, egestas vitae mauris ut, semper lobortis quam. Mauris vel ex sit amet magna consectetur egestas sed ac velit. Nunc eget dolor volutpat, cursus nulla at, dictum tortor. Duis dignissim nunc a maximus rutrum. Aenean cursus hendrerit gravida. Proin dolor nulla, facilisis molestie condimentum ut, consequat in tellus.</w:t>
       </w:r>
     </w:p>
     <w:p>
@@ -4480,7 +1120,6 @@
         <w:adjustRightInd w:val="0"/>
       </w:pPr>
       <w:r>
-        <w:lastRenderedPageBreak/>
         <w:fldChar w:fldCharType="end"/>
       </w:r>
     </w:p>
@@ -4489,8 +1128,7 @@
       <w:headerReference w:type="default" r:id="rId12"/>
       <w:footerReference w:type="even" r:id="rId13"/>
       <w:footerReference w:type="default" r:id="rId14"/>
-      <w:headerReference w:type="first" r:id="rId15"/>
-      <w:footerReference w:type="first" r:id="rId16"/>
+      <w:footerReference w:type="first" r:id="rId15"/>
       <w:pgSz w:w="12240" w:h="15840" w:code="1"/>
       <w:pgMar w:top="1440" w:right="2160" w:bottom="1440" w:left="2160" w:header="1440" w:footer="1440" w:gutter="0"/>
       <w:cols w:space="720"/>
@@ -4585,61 +1223,16 @@
     <w:pPr>
       <w:pStyle w:val="Footnote"/>
       <w:rPr>
-        <w:sz w:val="2"/>
-        <w:szCs w:val="2"/>
-        <w:lang w:val="en-GB"/>
-      </w:rPr>
-    </w:pPr>
-  </w:p>
-  <w:p>
-    <w:pPr>
-      <w:pStyle w:val="Footnote"/>
-      <w:rPr>
         <w:szCs w:val="13"/>
         <w:lang w:val="en-GB"/>
       </w:rPr>
     </w:pPr>
     <w:r>
       <w:rPr>
-        <w:noProof/>
         <w:szCs w:val="13"/>
         <w:lang w:val="en-GB"/>
       </w:rPr>
-      <w:drawing>
-        <wp:inline distT="0" distB="0" distL="0" distR="0" wp14:anchorId="340D50FD" wp14:editId="66303404">
-          <wp:extent cx="774700" cy="266700"/>
-          <wp:effectExtent l="0" t="0" r="0" b="0"/>
-          <wp:docPr id="1385401242" name="Picture 1"/>
-          <wp:cNvGraphicFramePr>
-            <a:graphicFrameLocks xmlns:a="http://schemas.openxmlformats.org/drawingml/2006/main" noChangeAspect="1"/>
-          </wp:cNvGraphicFramePr>
-          <a:graphic xmlns:a="http://schemas.openxmlformats.org/drawingml/2006/main">
-            <a:graphicData uri="http://schemas.openxmlformats.org/drawingml/2006/picture">
-              <pic:pic xmlns:pic="http://schemas.openxmlformats.org/drawingml/2006/picture">
-                <pic:nvPicPr>
-                  <pic:cNvPr id="1385401242" name="Picture 1385401242"/>
-                  <pic:cNvPicPr/>
-                </pic:nvPicPr>
-                <pic:blipFill>
-                  <a:blip r:embed="rId1"/>
-                  <a:stretch>
-                    <a:fillRect/>
-                  </a:stretch>
-                </pic:blipFill>
-                <pic:spPr>
-                  <a:xfrm>
-                    <a:off x="0" y="0"/>
-                    <a:ext cx="774700" cy="266700"/>
-                  </a:xfrm>
-                  <a:prstGeom prst="rect">
-                    <a:avLst/>
-                  </a:prstGeom>
-                </pic:spPr>
-              </pic:pic>
-            </a:graphicData>
-          </a:graphic>
-        </wp:inline>
-      </w:drawing>
+      <w:t>Licensed under a Creative Commons Attribution 4.0 International License (CC BY 4.0). Copyright remains with the author(s).</w:t>
     </w:r>
   </w:p>
   <w:p>
@@ -4647,6 +1240,7 @@
       <w:pStyle w:val="Footnote"/>
       <w:rPr>
         <w:szCs w:val="13"/>
+        <w:lang w:val="en-GB"/>
       </w:rPr>
     </w:pPr>
     <w:r>
@@ -4654,16 +1248,14 @@
         <w:szCs w:val="13"/>
         <w:lang w:val="en-GB"/>
       </w:rPr>
-      <w:t xml:space="preserve">Licensed under a Creative Commons Attribution 4.0 International License (CC BY 4.0). Copyright remains with the author(s). </w:t>
+      <w:t xml:space="preserve"> </w:t>
     </w:r>
-  </w:p>
-  <w:p>
-    <w:pPr>
-      <w:pStyle w:val="Footnote"/>
+    <w:r>
       <w:rPr>
         <w:szCs w:val="13"/>
       </w:rPr>
-    </w:pPr>
+      <w:br/>
+    </w:r>
     <w:r>
       <w:rPr>
         <w:szCs w:val="13"/>
@@ -4705,14 +1297,7 @@
         <w:szCs w:val="13"/>
         <w:lang w:val="es-ES"/>
       </w:rPr>
-      <w:t>2</w:t>
-    </w:r>
-    <w:r>
-      <w:rPr>
-        <w:szCs w:val="13"/>
-        <w:lang w:val="es-ES"/>
-      </w:rPr>
-      <w:t>6</w:t>
+      <w:t>26</w:t>
     </w:r>
     <w:r>
       <w:rPr>
@@ -4726,21 +1311,7 @@
         <w:szCs w:val="13"/>
         <w:lang w:val="es-ES"/>
       </w:rPr>
-      <w:t xml:space="preserve">June </w:t>
-    </w:r>
-    <w:r>
-      <w:rPr>
-        <w:szCs w:val="13"/>
-        <w:lang w:val="es-ES"/>
-      </w:rPr>
-      <w:t>2</w:t>
-    </w:r>
-    <w:r>
-      <w:rPr>
-        <w:szCs w:val="13"/>
-        <w:lang w:val="es-ES"/>
-      </w:rPr>
-      <w:t>3</w:t>
+      <w:t>June 23</w:t>
     </w:r>
     <w:r>
       <w:rPr>
@@ -4754,14 +1325,7 @@
         <w:szCs w:val="13"/>
         <w:lang w:val="es-ES"/>
       </w:rPr>
-      <w:t>2</w:t>
-    </w:r>
-    <w:r>
-      <w:rPr>
-        <w:szCs w:val="13"/>
-        <w:lang w:val="es-ES"/>
-      </w:rPr>
-      <w:t>6</w:t>
+      <w:t>26</w:t>
     </w:r>
     <w:r>
       <w:rPr>
@@ -4775,14 +1339,7 @@
         <w:szCs w:val="13"/>
         <w:lang w:val="es-ES"/>
       </w:rPr>
-      <w:t>2</w:t>
-    </w:r>
-    <w:r>
-      <w:rPr>
-        <w:szCs w:val="13"/>
-        <w:lang w:val="es-ES"/>
-      </w:rPr>
-      <w:t>6</w:t>
+      <w:t>26</w:t>
     </w:r>
     <w:r>
       <w:rPr>
@@ -4796,28 +1353,7 @@
         <w:szCs w:val="13"/>
         <w:lang w:val="es-ES"/>
       </w:rPr>
-      <w:t>London</w:t>
-    </w:r>
-    <w:r>
-      <w:rPr>
-        <w:szCs w:val="13"/>
-        <w:lang w:val="es-ES"/>
-      </w:rPr>
-      <w:t>,</w:t>
-    </w:r>
-    <w:r>
-      <w:rPr>
-        <w:szCs w:val="13"/>
-        <w:lang w:val="es-ES"/>
-      </w:rPr>
-      <w:t xml:space="preserve"> </w:t>
-    </w:r>
-    <w:r>
-      <w:rPr>
-        <w:szCs w:val="13"/>
-        <w:lang w:val="es-ES"/>
-      </w:rPr>
-      <w:t>UK</w:t>
+      <w:t>London, UK</w:t>
     </w:r>
   </w:p>
 </w:ftr>
@@ -4867,61 +1403,64 @@
       <w:pStyle w:val="Runningheadertitleandauthors"/>
       <w:rPr>
         <w:rStyle w:val="Runningheaderpage-rangeChar"/>
-        <w:noProof/>
-        <w:sz w:val="14"/>
-        <w:szCs w:val="14"/>
       </w:rPr>
     </w:pPr>
     <w:r>
       <w:rPr>
         <w:rStyle w:val="Runningheaderpage-rangeChar"/>
-        <w:sz w:val="14"/>
-        <w:szCs w:val="14"/>
-      </w:rPr>
-      <w:t>NIME ’26, June 23–26, 2026, London</w:t>
+      </w:rPr>
+      <w:t>##</w:t>
     </w:r>
     <w:r>
       <w:rPr>
         <w:rStyle w:val="Runningheaderpage-rangeChar"/>
-        <w:noProof/>
-        <w:sz w:val="14"/>
-        <w:szCs w:val="14"/>
-      </w:rPr>
-      <w:tab/>
+      </w:rPr>
+      <w:t>:</w:t>
     </w:r>
     <w:r>
       <w:rPr>
         <w:rStyle w:val="Runningheaderpage-rangeChar"/>
-        <w:noProof/>
-        <w:sz w:val="14"/>
-        <w:szCs w:val="14"/>
-      </w:rPr>
-      <w:t>, UK</w:t>
+      </w:rPr>
+      <w:fldChar w:fldCharType="begin"/>
     </w:r>
     <w:r>
       <w:rPr>
         <w:rStyle w:val="Runningheaderpage-rangeChar"/>
-        <w:noProof/>
-        <w:sz w:val="14"/>
-        <w:szCs w:val="14"/>
-      </w:rPr>
-      <w:t xml:space="preserve">                                                                                               </w:t>
+      </w:rPr>
+      <w:instrText xml:space="preserve"> PAGE   \* MERGEFORMAT </w:instrText>
     </w:r>
     <w:r>
       <w:rPr>
         <w:rStyle w:val="Runningheaderpage-rangeChar"/>
-        <w:noProof/>
-        <w:sz w:val="14"/>
-        <w:szCs w:val="14"/>
-      </w:rPr>
-      <w:t xml:space="preserve">                 </w:t>
+      </w:rPr>
+      <w:fldChar w:fldCharType="separate"/>
     </w:r>
     <w:r>
       <w:rPr>
         <w:rStyle w:val="Runningheaderpage-rangeChar"/>
         <w:noProof/>
-        <w:sz w:val="14"/>
-        <w:szCs w:val="14"/>
+      </w:rPr>
+      <w:t>8</w:t>
+    </w:r>
+    <w:r>
+      <w:rPr>
+        <w:rStyle w:val="Runningheaderpage-rangeChar"/>
+        <w:noProof/>
+      </w:rPr>
+      <w:fldChar w:fldCharType="end"/>
+    </w:r>
+    <w:r>
+      <w:rPr>
+        <w:rStyle w:val="Runningheaderpage-rangeChar"/>
+        <w:noProof/>
+      </w:rPr>
+      <w:tab/>
+      <w:t xml:space="preserve">                                                                                                                           </w:t>
+    </w:r>
+    <w:r>
+      <w:rPr>
+        <w:rStyle w:val="Runningheaderpage-rangeChar"/>
+        <w:noProof/>
       </w:rPr>
       <w:t>Author #1</w:t>
     </w:r>
@@ -4929,8 +1468,6 @@
       <w:rPr>
         <w:rStyle w:val="Runningheaderpage-rangeChar"/>
         <w:noProof/>
-        <w:sz w:val="14"/>
-        <w:szCs w:val="14"/>
       </w:rPr>
       <w:t xml:space="preserve"> et al.</w:t>
     </w:r>
@@ -4938,20 +1475,6 @@
   <w:p>
     <w:pPr>
       <w:pStyle w:val="Runningheadertitleandauthors"/>
-      <w:rPr>
-        <w:rStyle w:val="Runningheaderpage-rangeChar"/>
-        <w:sz w:val="13"/>
-        <w:szCs w:val="13"/>
-      </w:rPr>
-    </w:pPr>
-  </w:p>
-  <w:p>
-    <w:pPr>
-      <w:pStyle w:val="Runningheadertitleandauthors"/>
-      <w:rPr>
-        <w:sz w:val="13"/>
-        <w:szCs w:val="13"/>
-      </w:rPr>
     </w:pPr>
   </w:p>
 </w:hdr>
@@ -5045,16 +1568,6 @@
       </w:rPr>
       <w:t xml:space="preserve">         </w:t>
     </w:r>
-  </w:p>
-</w:hdr>
-</file>
-
-<file path=word/header3.xml><?xml version="1.0" encoding="utf-8"?>
-<w:hdr xmlns:wpc="http://schemas.microsoft.com/office/word/2010/wordprocessingCanvas" xmlns:cx="http://schemas.microsoft.com/office/drawing/2014/chartex" xmlns:cx1="http://schemas.microsoft.com/office/drawing/2015/9/8/chartex" xmlns:cx2="http://schemas.microsoft.com/office/drawing/2015/10/21/chartex" xmlns:cx3="http://schemas.microsoft.com/office/drawing/2016/5/9/chartex" xmlns:cx4="http://schemas.microsoft.com/office/drawing/2016/5/10/chartex" xmlns:cx5="http://schemas.microsoft.com/office/drawing/2016/5/11/chartex" xmlns:cx6="http://schemas.microsoft.com/office/drawing/2016/5/12/chartex" xmlns:cx7="http://schemas.microsoft.com/office/drawing/2016/5/13/chartex" xmlns:cx8="http://schemas.microsoft.com/office/drawing/2016/5/14/chartex" xmlns:mc="http://schemas.openxmlformats.org/markup-compatibility/2006" xmlns:aink="http://schemas.microsoft.com/office/drawing/2016/ink" xmlns:am3d="http://schemas.microsoft.com/office/drawing/2017/model3d" xmlns:o="urn:schemas-microsoft-com:office:office" xmlns:oel="http://schemas.microsoft.com/office/2019/extlst" xmlns:r="http://schemas.openxmlformats.org/officeDocument/2006/relationships" xmlns:m="http://schemas.openxmlformats.org/officeDocument/2006/math" xmlns:v="urn:schemas-microsoft-com:vml" xmlns:wp14="http://schemas.microsoft.com/office/word/2010/wordprocessingDrawing" xmlns:wp="http://schemas.openxmlformats.org/drawingml/2006/wordprocessingDrawing" xmlns:w10="urn:schemas-microsoft-com:office:word" xmlns:w="http://schemas.openxmlformats.org/wordprocessingml/2006/main" xmlns:w14="http://schemas.microsoft.com/office/word/2010/wordml" xmlns:w15="http://schemas.microsoft.com/office/word/2012/wordml" xmlns:w16cex="http://schemas.microsoft.com/office/word/2018/wordml/cex" xmlns:w16cid="http://schemas.microsoft.com/office/word/2016/wordml/cid" xmlns:w16="http://schemas.microsoft.com/office/word/2018/wordml" xmlns:w16du="http://schemas.microsoft.com/office/word/2023/wordml/word16du" xmlns:w16sdtdh="http://schemas.microsoft.com/office/word/2020/wordml/sdtdatahash" xmlns:w16se="http://schemas.microsoft.com/office/word/2015/wordml/symex" xmlns:wpg="http://schemas.microsoft.com/office/word/2010/wordprocessingGroup" xmlns:wpi="http://schemas.microsoft.com/office/word/2010/wordprocessingInk" xmlns:wne="http://schemas.microsoft.com/office/word/2006/wordml" xmlns:wps="http://schemas.microsoft.com/office/word/2010/wordprocessingShape" mc:Ignorable="w14 w15 w16se w16cid w16 w16cex w16sdtdh w16du wp14">
-  <w:p>
-    <w:pPr>
-      <w:pStyle w:val="Header"/>
-    </w:pPr>
   </w:p>
 </w:hdr>
 </file>
@@ -6736,6 +3249,7 @@
   <w:style w:type="character" w:default="1" w:styleId="DefaultParagraphFont">
     <w:name w:val="Default Paragraph Font"/>
     <w:uiPriority w:val="1"/>
+    <w:semiHidden/>
     <w:unhideWhenUsed/>
   </w:style>
   <w:style w:type="table" w:default="1" w:styleId="TableNormal">

</xml_diff>